<commit_message>
Pushing what I have so far on the solution approach, still need to rewrite everything in red.
</commit_message>
<xml_diff>
--- a/Solution_Approach_Template.docx
+++ b/Solution_Approach_Template.docx
@@ -1,6 +1,6 @@
 
 <file path=word/document.xml><?xml version="1.0" encoding="utf-8"?>
-<w:document xmlns:wpc="http://schemas.microsoft.com/office/word/2010/wordprocessingCanvas" xmlns:cx="http://schemas.microsoft.com/office/drawing/2014/chartex" xmlns:cx1="http://schemas.microsoft.com/office/drawing/2015/9/8/chartex" xmlns:cx2="http://schemas.microsoft.com/office/drawing/2015/10/21/chartex" xmlns:cx3="http://schemas.microsoft.com/office/drawing/2016/5/9/chartex" xmlns:cx4="http://schemas.microsoft.com/office/drawing/2016/5/10/chartex" xmlns:cx5="http://schemas.microsoft.com/office/drawing/2016/5/11/chartex" xmlns:cx6="http://schemas.microsoft.com/office/drawing/2016/5/12/chartex" xmlns:cx7="http://schemas.microsoft.com/office/drawing/2016/5/13/chartex" xmlns:cx8="http://schemas.microsoft.com/office/drawing/2016/5/14/chartex" xmlns:mc="http://schemas.openxmlformats.org/markup-compatibility/2006" xmlns:aink="http://schemas.microsoft.com/office/drawing/2016/ink" xmlns:am3d="http://schemas.microsoft.com/office/drawing/2017/model3d" xmlns:o="urn:schemas-microsoft-com:office:office" xmlns:r="http://schemas.openxmlformats.org/officeDocument/2006/relationships" xmlns:m="http://schemas.openxmlformats.org/officeDocument/2006/math" xmlns:v="urn:schemas-microsoft-com:vml" xmlns:wp14="http://schemas.microsoft.com/office/word/2010/wordprocessingDrawing" xmlns:wp="http://schemas.openxmlformats.org/drawingml/2006/wordprocessingDrawing" xmlns:w10="urn:schemas-microsoft-com:office:word" xmlns:w="http://schemas.openxmlformats.org/wordprocessingml/2006/main" xmlns:w14="http://schemas.microsoft.com/office/word/2010/wordml" xmlns:w15="http://schemas.microsoft.com/office/word/2012/wordml" xmlns:w16cex="http://schemas.microsoft.com/office/word/2018/wordml/cex" xmlns:w16cid="http://schemas.microsoft.com/office/word/2016/wordml/cid" xmlns:w16="http://schemas.microsoft.com/office/word/2018/wordml" xmlns:w16sdtdh="http://schemas.microsoft.com/office/word/2020/wordml/sdtdatahash" xmlns:w16se="http://schemas.microsoft.com/office/word/2015/wordml/symex" xmlns:wpg="http://schemas.microsoft.com/office/word/2010/wordprocessingGroup" xmlns:wpi="http://schemas.microsoft.com/office/word/2010/wordprocessingInk" xmlns:wne="http://schemas.microsoft.com/office/word/2006/wordml" xmlns:wps="http://schemas.microsoft.com/office/word/2010/wordprocessingShape" mc:Ignorable="w14 w15 w16se w16cid w16 w16cex w16sdtdh wp14">
+<w:document xmlns:wpc="http://schemas.microsoft.com/office/word/2010/wordprocessingCanvas" xmlns:cx="http://schemas.microsoft.com/office/drawing/2014/chartex" xmlns:cx1="http://schemas.microsoft.com/office/drawing/2015/9/8/chartex" xmlns:cx2="http://schemas.microsoft.com/office/drawing/2015/10/21/chartex" xmlns:cx3="http://schemas.microsoft.com/office/drawing/2016/5/9/chartex" xmlns:cx4="http://schemas.microsoft.com/office/drawing/2016/5/10/chartex" xmlns:cx5="http://schemas.microsoft.com/office/drawing/2016/5/11/chartex" xmlns:cx6="http://schemas.microsoft.com/office/drawing/2016/5/12/chartex" xmlns:cx7="http://schemas.microsoft.com/office/drawing/2016/5/13/chartex" xmlns:cx8="http://schemas.microsoft.com/office/drawing/2016/5/14/chartex" xmlns:mc="http://schemas.openxmlformats.org/markup-compatibility/2006" xmlns:aink="http://schemas.microsoft.com/office/drawing/2016/ink" xmlns:am3d="http://schemas.microsoft.com/office/drawing/2017/model3d" xmlns:o="urn:schemas-microsoft-com:office:office" xmlns:oel="http://schemas.microsoft.com/office/2019/extlst" xmlns:r="http://schemas.openxmlformats.org/officeDocument/2006/relationships" xmlns:m="http://schemas.openxmlformats.org/officeDocument/2006/math" xmlns:v="urn:schemas-microsoft-com:vml" xmlns:wp14="http://schemas.microsoft.com/office/word/2010/wordprocessingDrawing" xmlns:wp="http://schemas.openxmlformats.org/drawingml/2006/wordprocessingDrawing" xmlns:w10="urn:schemas-microsoft-com:office:word" xmlns:w="http://schemas.openxmlformats.org/wordprocessingml/2006/main" xmlns:w14="http://schemas.microsoft.com/office/word/2010/wordml" xmlns:w15="http://schemas.microsoft.com/office/word/2012/wordml" xmlns:w16cex="http://schemas.microsoft.com/office/word/2018/wordml/cex" xmlns:w16cid="http://schemas.microsoft.com/office/word/2016/wordml/cid" xmlns:w16="http://schemas.microsoft.com/office/word/2018/wordml" xmlns:w16sdtdh="http://schemas.microsoft.com/office/word/2020/wordml/sdtdatahash" xmlns:w16se="http://schemas.microsoft.com/office/word/2015/wordml/symex" xmlns:wpg="http://schemas.microsoft.com/office/word/2010/wordprocessingGroup" xmlns:wpi="http://schemas.microsoft.com/office/word/2010/wordprocessingInk" xmlns:wne="http://schemas.microsoft.com/office/word/2006/wordml" xmlns:wps="http://schemas.microsoft.com/office/word/2010/wordprocessingShape" mc:Ignorable="w14 w15 w16se w16cid w16 w16cex w16sdtdh wp14">
   <w:body>
     <w:p>
       <w:pPr>
@@ -358,10 +358,7 @@
         <w:t>‐</w:t>
       </w:r>
       <w:r>
-        <w:t xml:space="preserve">contained file (no links to </w:t>
-      </w:r>
-      <w:r>
-        <w:t>outside resources.)</w:t>
+        <w:t>contained file (no links to outside resources.)</w:t>
       </w:r>
     </w:p>
     <w:p>
@@ -470,19 +467,17 @@
     </w:p>
     <w:sdt>
       <w:sdtPr>
+        <w:rPr>
+          <w:b w:val="0"/>
+          <w:bCs w:val="0"/>
+          <w:noProof w:val="0"/>
+        </w:rPr>
         <w:id w:val="-828060012"/>
         <w:docPartObj>
           <w:docPartGallery w:val="Table of Contents"/>
           <w:docPartUnique/>
         </w:docPartObj>
       </w:sdtPr>
-      <w:sdtEndPr>
-        <w:rPr>
-          <w:b w:val="0"/>
-          <w:bCs w:val="0"/>
-          <w:noProof w:val="0"/>
-        </w:rPr>
-      </w:sdtEndPr>
       <w:sdtContent>
         <w:p>
           <w:pPr>
@@ -1706,10 +1701,7 @@
         <w:t>document and</w:t>
       </w:r>
       <w:r>
-        <w:t xml:space="preserve"> specify the intended audience for it.  If this is a revision of an earlier document, please make sure to summarize wh</w:t>
-      </w:r>
-      <w:r>
-        <w:t xml:space="preserve">at changes have been made during the revision (keep this discussion brief). Then provide a brief description of your project and state your project goal.  </w:t>
+        <w:t xml:space="preserve"> specify the intended audience for it.  If this is a revision of an earlier document, please make sure to summarize what changes have been made during the revision (keep this discussion brief). Then provide a brief description of your project and state your project goal.  </w:t>
       </w:r>
     </w:p>
     <w:p>
@@ -1737,10 +1729,7 @@
         <w:spacing w:line="240" w:lineRule="auto"/>
       </w:pPr>
       <w:r>
-        <w:t>The system overview contains a general description of the functionality and design o</w:t>
-      </w:r>
-      <w:r>
-        <w:t>f the project. The overview will only briefly describe the overall design considerations and the comprehensive explanations will be done in the sections to follow. The overview should serve as an introduction to these sections.</w:t>
+        <w:t>The system overview contains a general description of the functionality and design of the project. The overview will only briefly describe the overall design considerations and the comprehensive explanations will be done in the sections to follow. The overview should serve as an introduction to these sections.</w:t>
       </w:r>
     </w:p>
     <w:p>
@@ -1781,26 +1770,163 @@
     <w:p>
       <w:pPr>
         <w:spacing w:after="0" w:line="240" w:lineRule="auto"/>
-      </w:pPr>
-      <w:r>
-        <w:t xml:space="preserve">This section should describe the overall architecture of your software. The architecture provides the </w:t>
-      </w:r>
-      <w:r>
-        <w:t>top-level</w:t>
-      </w:r>
-      <w:r>
-        <w:t xml:space="preserve"> design view of a system and provides a basis for more detailed design work. This will be the initial draft of your software architecture. Next s</w:t>
-      </w:r>
-      <w:r>
-        <w:t xml:space="preserve">emester you will revise this draft and finalize your design. </w:t>
-      </w:r>
-    </w:p>
-    <w:p>
-      <w:pPr>
+        <w:ind w:firstLine="432"/>
+      </w:pPr>
+      <w:r>
+        <w:t xml:space="preserve">The </w:t>
+      </w:r>
+      <w:r>
+        <w:t xml:space="preserve">architectural design of the </w:t>
+      </w:r>
+      <w:r>
+        <w:t xml:space="preserve">existing application </w:t>
+      </w:r>
+      <w:r>
+        <w:t>is</w:t>
+      </w:r>
+      <w:r>
+        <w:t xml:space="preserve"> </w:t>
+      </w:r>
+      <w:r>
+        <w:t>structured</w:t>
+      </w:r>
+      <w:r>
+        <w:t xml:space="preserve"> </w:t>
+      </w:r>
+      <w:r>
+        <w:t xml:space="preserve">in </w:t>
+      </w:r>
+      <w:r>
+        <w:t>accord</w:t>
+      </w:r>
+      <w:r>
+        <w:t>ance with</w:t>
+      </w:r>
+      <w:r>
+        <w:t xml:space="preserve"> the Client-Server </w:t>
+      </w:r>
+      <w:r>
+        <w:t xml:space="preserve">network </w:t>
+      </w:r>
+      <w:r>
+        <w:t>architecture</w:t>
+      </w:r>
+      <w:r>
+        <w:t>.</w:t>
+      </w:r>
+      <w:r>
+        <w:t xml:space="preserve"> </w:t>
+      </w:r>
+      <w:r>
+        <w:t>With regards to</w:t>
+      </w:r>
+      <w:r>
+        <w:t xml:space="preserve"> this application, </w:t>
+      </w:r>
+      <w:r>
+        <w:t xml:space="preserve">the server </w:t>
+      </w:r>
+      <w:r>
+        <w:t>refers to</w:t>
+      </w:r>
+      <w:r>
+        <w:t xml:space="preserve"> a </w:t>
+      </w:r>
+      <w:r>
+        <w:t xml:space="preserve">central </w:t>
+      </w:r>
+      <w:r>
+        <w:t>database and the client refer</w:t>
+      </w:r>
+      <w:r>
+        <w:t xml:space="preserve">s </w:t>
+      </w:r>
+      <w:r>
+        <w:t>to two distinct groups</w:t>
+      </w:r>
+      <w:r>
+        <w:t xml:space="preserve">, </w:t>
+      </w:r>
+      <w:r>
+        <w:t>the employees</w:t>
+      </w:r>
+      <w:r>
+        <w:t xml:space="preserve"> of LAMI and the residents of The Alliance House.</w:t>
+      </w:r>
+      <w:r>
+        <w:t xml:space="preserve"> </w:t>
+      </w:r>
+      <w:r>
+        <w:t xml:space="preserve">Both groups interact with the same server, albeit in slightly different ways. When broken down to its simplest form, </w:t>
+      </w:r>
+      <w:r>
+        <w:t xml:space="preserve">the </w:t>
+      </w:r>
+      <w:r>
+        <w:t xml:space="preserve">employee </w:t>
+      </w:r>
+      <w:r>
+        <w:t>group can</w:t>
+      </w:r>
+      <w:r>
+        <w:t xml:space="preserve"> view and modify any entry in the database</w:t>
+      </w:r>
+      <w:r>
+        <w:t xml:space="preserve"> through a web or mobile application</w:t>
+      </w:r>
+      <w:r>
+        <w:t xml:space="preserve">, whereas </w:t>
+      </w:r>
+      <w:r>
+        <w:t xml:space="preserve">the </w:t>
+      </w:r>
+      <w:r>
+        <w:t>resident</w:t>
+      </w:r>
+      <w:r>
+        <w:t xml:space="preserve"> group</w:t>
+      </w:r>
+      <w:r>
+        <w:t xml:space="preserve"> </w:t>
+      </w:r>
+      <w:r>
+        <w:t xml:space="preserve">can </w:t>
+      </w:r>
+      <w:r>
+        <w:t>only view and modify entries associated with their account</w:t>
+      </w:r>
+      <w:r>
+        <w:t xml:space="preserve"> through the mobile application</w:t>
+      </w:r>
+      <w:r>
+        <w:t>.</w:t>
+      </w:r>
+    </w:p>
+    <w:p>
+      <w:pPr>
+        <w:spacing w:after="0" w:line="240" w:lineRule="auto"/>
+      </w:pPr>
+    </w:p>
+    <w:p>
+      <w:pPr>
+        <w:pStyle w:val="Heading2"/>
         <w:numPr>
-          <w:ilvl w:val="0"/>
-          <w:numId w:val="5"/>
+          <w:ilvl w:val="1"/>
+          <w:numId w:val="6"/>
         </w:numPr>
+        <w:ind w:left="432" w:hanging="432"/>
+      </w:pPr>
+      <w:bookmarkStart w:id="6" w:name="_Toc82521035"/>
+      <w:r>
+        <w:t>Subsystem Decomposition</w:t>
+      </w:r>
+      <w:bookmarkEnd w:id="6"/>
+      <w:r>
+        <w:t xml:space="preserve"> </w:t>
+      </w:r>
+    </w:p>
+    <w:p>
+      <w:pPr>
         <w:pBdr>
           <w:top w:val="nil"/>
           <w:left w:val="nil"/>
@@ -1809,20 +1935,20 @@
           <w:between w:val="nil"/>
         </w:pBdr>
         <w:spacing w:after="0" w:line="240" w:lineRule="auto"/>
-      </w:pPr>
-      <w:r>
-        <w:t>Provide a bird’s-eye view of your software architecture. Mention the architectural pattern you adopted in your software and briefly discuss the rationale for using the proposed architecture (i.e</w:t>
-      </w:r>
-      <w:r>
-        <w:t xml:space="preserve">., why that pattern fits well for your system). </w:t>
-      </w:r>
-    </w:p>
-    <w:p>
-      <w:pPr>
-        <w:numPr>
-          <w:ilvl w:val="0"/>
-          <w:numId w:val="5"/>
-        </w:numPr>
+        <w:ind w:left="432"/>
+        <w:rPr>
+          <w:color w:val="FF0000"/>
+        </w:rPr>
+      </w:pPr>
+      <w:r>
+        <w:rPr>
+          <w:color w:val="FF0000"/>
+        </w:rPr>
+        <w:t>The Client subsystem is implemented with the Flutter application framework</w:t>
+      </w:r>
+    </w:p>
+    <w:p>
+      <w:pPr>
         <w:pBdr>
           <w:top w:val="nil"/>
           <w:left w:val="nil"/>
@@ -1831,52 +1957,1167 @@
           <w:between w:val="nil"/>
         </w:pBdr>
         <w:spacing w:after="0" w:line="240" w:lineRule="auto"/>
-      </w:pPr>
-      <w:r>
-        <w:t xml:space="preserve">Please refer to </w:t>
-      </w:r>
-      <w:proofErr w:type="spellStart"/>
-      <w:r>
-        <w:t>CptS</w:t>
-      </w:r>
-      <w:proofErr w:type="spellEnd"/>
-      <w:r>
-        <w:t xml:space="preserve"> 32</w:t>
-      </w:r>
-      <w:r>
-        <w:t xml:space="preserve">2, </w:t>
-      </w:r>
-      <w:proofErr w:type="spellStart"/>
-      <w:r>
-        <w:t>CptS</w:t>
-      </w:r>
-      <w:proofErr w:type="spellEnd"/>
-      <w:r>
-        <w:t xml:space="preserve"> 487, </w:t>
-      </w:r>
-      <w:proofErr w:type="spellStart"/>
-      <w:r>
-        <w:t>CptS</w:t>
-      </w:r>
-      <w:proofErr w:type="spellEnd"/>
-      <w:r>
-        <w:t xml:space="preserve"> 321, and </w:t>
-      </w:r>
-      <w:proofErr w:type="spellStart"/>
-      <w:r>
-        <w:t>CptS</w:t>
-      </w:r>
-      <w:proofErr w:type="spellEnd"/>
-      <w:r>
-        <w:t xml:space="preserve"> 422 materials to refresh your knowledge on system decomposition and software architectural patterns. </w:t>
-      </w:r>
-    </w:p>
-    <w:p>
-      <w:pPr>
+        <w:ind w:left="432"/>
+        <w:rPr>
+          <w:color w:val="FF0000"/>
+        </w:rPr>
+      </w:pPr>
+      <w:r>
+        <w:rPr>
+          <w:color w:val="FF0000"/>
+        </w:rPr>
+        <w:t xml:space="preserve">The Server subsystem is implemented with Google Firebase. </w:t>
+      </w:r>
+    </w:p>
+    <w:p>
+      <w:pPr>
+        <w:spacing w:after="0" w:line="240" w:lineRule="auto"/>
+      </w:pPr>
+      <w:r>
+        <w:rPr>
+          <w:noProof/>
+        </w:rPr>
+        <w:lastRenderedPageBreak/>
+        <w:drawing>
+          <wp:inline distT="0" distB="0" distL="0" distR="0" wp14:anchorId="7AB04BBD" wp14:editId="58568739">
+            <wp:extent cx="5397500" cy="4445000"/>
+            <wp:effectExtent l="0" t="0" r="0" b="0"/>
+            <wp:docPr id="2" name="Picture 2" descr="Diagram&#10;&#10;Description automatically generated"/>
+            <wp:cNvGraphicFramePr>
+              <a:graphicFrameLocks xmlns:a="http://schemas.openxmlformats.org/drawingml/2006/main" noChangeAspect="1"/>
+            </wp:cNvGraphicFramePr>
+            <a:graphic xmlns:a="http://schemas.openxmlformats.org/drawingml/2006/main">
+              <a:graphicData uri="http://schemas.openxmlformats.org/drawingml/2006/picture">
+                <pic:pic xmlns:pic="http://schemas.openxmlformats.org/drawingml/2006/picture">
+                  <pic:nvPicPr>
+                    <pic:cNvPr id="2" name="Picture 2" descr="Diagram&#10;&#10;Description automatically generated"/>
+                    <pic:cNvPicPr/>
+                  </pic:nvPicPr>
+                  <pic:blipFill>
+                    <a:blip r:embed="rId8">
+                      <a:extLst>
+                        <a:ext uri="{28A0092B-C50C-407E-A947-70E740481C1C}">
+                          <a14:useLocalDpi xmlns:a14="http://schemas.microsoft.com/office/drawing/2010/main" val="0"/>
+                        </a:ext>
+                      </a:extLst>
+                    </a:blip>
+                    <a:stretch>
+                      <a:fillRect/>
+                    </a:stretch>
+                  </pic:blipFill>
+                  <pic:spPr>
+                    <a:xfrm>
+                      <a:off x="0" y="0"/>
+                      <a:ext cx="5397500" cy="4445000"/>
+                    </a:xfrm>
+                    <a:prstGeom prst="rect">
+                      <a:avLst/>
+                    </a:prstGeom>
+                  </pic:spPr>
+                </pic:pic>
+              </a:graphicData>
+            </a:graphic>
+          </wp:inline>
+        </w:drawing>
+      </w:r>
+    </w:p>
+    <w:p>
+      <w:pPr>
+        <w:pStyle w:val="Heading3"/>
+        <w:numPr>
+          <w:ilvl w:val="2"/>
+          <w:numId w:val="7"/>
+        </w:numPr>
+        <w:ind w:left="576" w:hanging="576"/>
+      </w:pPr>
+      <w:r>
+        <w:t xml:space="preserve"> </w:t>
+      </w:r>
+      <w:bookmarkStart w:id="7" w:name="_Toc82521036"/>
+      <w:r>
+        <w:t>[</w:t>
+      </w:r>
+      <w:r>
+        <w:t>Flutter Multi-Platform Application Framework</w:t>
+      </w:r>
+      <w:r>
+        <w:t>]</w:t>
+      </w:r>
+      <w:bookmarkEnd w:id="7"/>
+      <w:r>
+        <w:t xml:space="preserve">  </w:t>
+      </w:r>
+    </w:p>
+    <w:p>
+      <w:pPr>
+        <w:pStyle w:val="Heading4"/>
         <w:numPr>
           <w:ilvl w:val="0"/>
-          <w:numId w:val="5"/>
+          <w:numId w:val="3"/>
         </w:numPr>
+        <w:spacing w:line="240" w:lineRule="auto"/>
+      </w:pPr>
+      <w:bookmarkStart w:id="8" w:name="_Toc82521037"/>
+      <w:r>
+        <w:t>Description</w:t>
+      </w:r>
+      <w:bookmarkEnd w:id="8"/>
+    </w:p>
+    <w:p>
+      <w:pPr>
+        <w:pStyle w:val="Heading4"/>
+        <w:spacing w:line="240" w:lineRule="auto"/>
+        <w:ind w:left="720"/>
+      </w:pPr>
+      <w:bookmarkStart w:id="9" w:name="_Toc82521038"/>
+      <w:r>
+        <w:rPr>
+          <w:b w:val="0"/>
+          <w:i w:val="0"/>
+        </w:rPr>
+        <w:t xml:space="preserve">The </w:t>
+      </w:r>
+      <w:r>
+        <w:rPr>
+          <w:b w:val="0"/>
+          <w:i w:val="0"/>
+        </w:rPr>
+        <w:t xml:space="preserve">Flutter </w:t>
+      </w:r>
+      <w:r>
+        <w:rPr>
+          <w:b w:val="0"/>
+          <w:i w:val="0"/>
+        </w:rPr>
+        <w:t>framework provides</w:t>
+      </w:r>
+      <w:r>
+        <w:rPr>
+          <w:b w:val="0"/>
+          <w:i w:val="0"/>
+        </w:rPr>
+        <w:t xml:space="preserve"> </w:t>
+      </w:r>
+      <w:r>
+        <w:rPr>
+          <w:b w:val="0"/>
+          <w:i w:val="0"/>
+        </w:rPr>
+        <w:t xml:space="preserve">mechanisms to </w:t>
+      </w:r>
+      <w:r>
+        <w:rPr>
+          <w:b w:val="0"/>
+          <w:i w:val="0"/>
+        </w:rPr>
+        <w:t xml:space="preserve">create </w:t>
+      </w:r>
+      <w:r>
+        <w:rPr>
+          <w:b w:val="0"/>
+          <w:i w:val="0"/>
+        </w:rPr>
+        <w:t xml:space="preserve">user interfaces for </w:t>
+      </w:r>
+      <w:r>
+        <w:rPr>
+          <w:b w:val="0"/>
+          <w:i w:val="0"/>
+        </w:rPr>
+        <w:t>both mobile</w:t>
+      </w:r>
+      <w:r>
+        <w:rPr>
+          <w:b w:val="0"/>
+          <w:i w:val="0"/>
+        </w:rPr>
+        <w:t xml:space="preserve"> and web applications. A consistent framework for the development of all three UI’s</w:t>
+      </w:r>
+      <w:r>
+        <w:rPr>
+          <w:b w:val="0"/>
+          <w:i w:val="0"/>
+        </w:rPr>
+        <w:t xml:space="preserve"> (iOS, Android, Web app)</w:t>
+      </w:r>
+      <w:r>
+        <w:rPr>
+          <w:b w:val="0"/>
+          <w:i w:val="0"/>
+        </w:rPr>
+        <w:t xml:space="preserve"> increases readability, cohesion, and structure throughout the entire project</w:t>
+      </w:r>
+      <w:r>
+        <w:rPr>
+          <w:b w:val="0"/>
+          <w:i w:val="0"/>
+        </w:rPr>
+        <w:t>.</w:t>
+      </w:r>
+      <w:r>
+        <w:rPr>
+          <w:b w:val="0"/>
+          <w:i w:val="0"/>
+        </w:rPr>
+        <w:t xml:space="preserve"> One of the most important services </w:t>
+      </w:r>
+      <w:r>
+        <w:rPr>
+          <w:b w:val="0"/>
+          <w:i w:val="0"/>
+        </w:rPr>
+        <w:t xml:space="preserve">Flutter </w:t>
+      </w:r>
+      <w:r>
+        <w:rPr>
+          <w:b w:val="0"/>
+          <w:i w:val="0"/>
+        </w:rPr>
+        <w:t>provides</w:t>
+      </w:r>
+      <w:r>
+        <w:rPr>
+          <w:b w:val="0"/>
+          <w:i w:val="0"/>
+        </w:rPr>
+        <w:t xml:space="preserve"> </w:t>
+      </w:r>
+      <w:r>
+        <w:rPr>
+          <w:b w:val="0"/>
+          <w:i w:val="0"/>
+        </w:rPr>
+        <w:t xml:space="preserve">is the ability to communicate with the operating system of the phone </w:t>
+      </w:r>
+      <w:r>
+        <w:rPr>
+          <w:b w:val="0"/>
+          <w:i w:val="0"/>
+        </w:rPr>
+        <w:t>to</w:t>
+      </w:r>
+      <w:r>
+        <w:rPr>
+          <w:b w:val="0"/>
+          <w:i w:val="0"/>
+        </w:rPr>
+        <w:t xml:space="preserve"> send </w:t>
+      </w:r>
+      <w:r>
+        <w:rPr>
+          <w:b w:val="0"/>
+          <w:i w:val="0"/>
+        </w:rPr>
+        <w:t xml:space="preserve">a </w:t>
+      </w:r>
+      <w:r>
+        <w:rPr>
+          <w:b w:val="0"/>
+          <w:i w:val="0"/>
+        </w:rPr>
+        <w:t xml:space="preserve">push notification </w:t>
+      </w:r>
+      <w:r>
+        <w:rPr>
+          <w:b w:val="0"/>
+          <w:i w:val="0"/>
+        </w:rPr>
+        <w:t xml:space="preserve">outside of </w:t>
+      </w:r>
+      <w:r>
+        <w:rPr>
+          <w:b w:val="0"/>
+          <w:i w:val="0"/>
+        </w:rPr>
+        <w:t>the</w:t>
+      </w:r>
+      <w:r>
+        <w:rPr>
+          <w:b w:val="0"/>
+          <w:i w:val="0"/>
+        </w:rPr>
+        <w:t xml:space="preserve"> application</w:t>
+      </w:r>
+      <w:r>
+        <w:rPr>
+          <w:b w:val="0"/>
+          <w:i w:val="0"/>
+        </w:rPr>
+        <w:t>.</w:t>
+      </w:r>
+    </w:p>
+    <w:p>
+      <w:pPr>
+        <w:pStyle w:val="Heading4"/>
+        <w:numPr>
+          <w:ilvl w:val="0"/>
+          <w:numId w:val="3"/>
+        </w:numPr>
+        <w:spacing w:line="240" w:lineRule="auto"/>
+      </w:pPr>
+      <w:r>
+        <w:t>Concepts and Algorithms Generated</w:t>
+      </w:r>
+      <w:bookmarkEnd w:id="9"/>
+      <w:r>
+        <w:t xml:space="preserve"> </w:t>
+      </w:r>
+    </w:p>
+    <w:p>
+      <w:pPr>
+        <w:pStyle w:val="NormalWeb"/>
+        <w:shd w:val="clear" w:color="auto" w:fill="FFFFFF"/>
+        <w:ind w:left="720"/>
+        <w:rPr>
+          <w:color w:val="FF0000"/>
+        </w:rPr>
+      </w:pPr>
+      <w:bookmarkStart w:id="10" w:name="_Toc82521039"/>
+      <w:r>
+        <w:rPr>
+          <w:rFonts w:ascii="ArialMT" w:hAnsi="ArialMT"/>
+          <w:color w:val="FF0000"/>
+          <w:sz w:val="22"/>
+          <w:szCs w:val="22"/>
+        </w:rPr>
+        <w:t xml:space="preserve">Flutter focuses on utilizing “widgets”, which are classes used to create UI. If we think of each app functionality as a </w:t>
+      </w:r>
+      <w:proofErr w:type="gramStart"/>
+      <w:r>
+        <w:rPr>
+          <w:rFonts w:ascii="ArialMT" w:hAnsi="ArialMT"/>
+          <w:color w:val="FF0000"/>
+          <w:sz w:val="22"/>
+          <w:szCs w:val="22"/>
+        </w:rPr>
+        <w:t>widget</w:t>
+      </w:r>
+      <w:proofErr w:type="gramEnd"/>
+      <w:r>
+        <w:rPr>
+          <w:rFonts w:ascii="ArialMT" w:hAnsi="ArialMT"/>
+          <w:color w:val="FF0000"/>
+          <w:sz w:val="22"/>
+          <w:szCs w:val="22"/>
+        </w:rPr>
+        <w:t xml:space="preserve"> we can expect an ‘alarm’ widget, a ‘log-in’ widget, a ‘profile’ widget, and a ‘monitoring’ widget. We can expect that these would take user input but would need to contact the backend to sync data to profiles and authenticate users. </w:t>
+      </w:r>
+    </w:p>
+    <w:p>
+      <w:pPr>
+        <w:pStyle w:val="Heading4"/>
+        <w:numPr>
+          <w:ilvl w:val="0"/>
+          <w:numId w:val="3"/>
+        </w:numPr>
+        <w:spacing w:line="240" w:lineRule="auto"/>
+      </w:pPr>
+      <w:r>
+        <w:lastRenderedPageBreak/>
+        <w:t>Interface Description</w:t>
+      </w:r>
+      <w:bookmarkEnd w:id="10"/>
+    </w:p>
+    <w:p>
+      <w:pPr>
+        <w:pStyle w:val="Heading4"/>
+        <w:spacing w:line="240" w:lineRule="auto"/>
+        <w:ind w:left="720"/>
+        <w:rPr>
+          <w:b w:val="0"/>
+          <w:bCs/>
+          <w:u w:val="single"/>
+        </w:rPr>
+      </w:pPr>
+      <w:r>
+        <w:rPr>
+          <w:b w:val="0"/>
+          <w:bCs/>
+          <w:u w:val="single"/>
+        </w:rPr>
+        <w:t>Services Provided:</w:t>
+      </w:r>
+    </w:p>
+    <w:p>
+      <w:pPr>
+        <w:pStyle w:val="Heading4"/>
+        <w:spacing w:line="240" w:lineRule="auto"/>
+        <w:ind w:left="0" w:firstLine="720"/>
+        <w:rPr>
+          <w:b w:val="0"/>
+          <w:bCs/>
+        </w:rPr>
+      </w:pPr>
+      <w:r>
+        <w:rPr>
+          <w:b w:val="0"/>
+          <w:bCs/>
+        </w:rPr>
+        <w:t>Service name:</w:t>
+      </w:r>
+      <w:r>
+        <w:rPr>
+          <w:b w:val="0"/>
+          <w:bCs/>
+        </w:rPr>
+        <w:t xml:space="preserve"> </w:t>
+      </w:r>
+      <w:r>
+        <w:rPr>
+          <w:b w:val="0"/>
+          <w:bCs/>
+        </w:rPr>
+        <w:tab/>
+      </w:r>
+      <w:r>
+        <w:rPr>
+          <w:b w:val="0"/>
+          <w:bCs/>
+          <w:i w:val="0"/>
+          <w:iCs/>
+        </w:rPr>
+        <w:t>Alarm Widget</w:t>
+      </w:r>
+    </w:p>
+    <w:p>
+      <w:pPr>
+        <w:spacing w:after="0" w:line="240" w:lineRule="auto"/>
+      </w:pPr>
+      <w:r>
+        <w:tab/>
+      </w:r>
+      <w:r>
+        <w:rPr>
+          <w:i/>
+          <w:iCs/>
+        </w:rPr>
+        <w:t>Service provided to:</w:t>
+      </w:r>
+      <w:r>
+        <w:t xml:space="preserve"> </w:t>
+      </w:r>
+      <w:r>
+        <w:tab/>
+        <w:t>Flutter</w:t>
+      </w:r>
+    </w:p>
+    <w:p>
+      <w:pPr>
+        <w:spacing w:after="0" w:line="240" w:lineRule="auto"/>
+        <w:ind w:left="720"/>
+      </w:pPr>
+      <w:r>
+        <w:rPr>
+          <w:i/>
+          <w:iCs/>
+        </w:rPr>
+        <w:t>Description:</w:t>
+      </w:r>
+      <w:r>
+        <w:t xml:space="preserve"> </w:t>
+      </w:r>
+      <w:r>
+        <w:tab/>
+      </w:r>
+      <w:r>
+        <w:rPr>
+          <w:color w:val="FF0000"/>
+        </w:rPr>
+        <w:t>This service will allow authenticated users to add their medication to a list and set reminders for when they need to take their medicine. It should take user input and when a user adds an alarm to the list it should contact the backend and save it to the users list of current medications. The users’ current medication list should be viewable to those with an admin account.</w:t>
+      </w:r>
+    </w:p>
+    <w:p>
+      <w:pPr>
+        <w:spacing w:after="0" w:line="240" w:lineRule="auto"/>
+        <w:rPr>
+          <w:b/>
+        </w:rPr>
+      </w:pPr>
+    </w:p>
+    <w:p>
+      <w:pPr>
+        <w:spacing w:after="0" w:line="240" w:lineRule="auto"/>
+        <w:ind w:firstLine="720"/>
+        <w:rPr>
+          <w:i/>
+          <w:iCs/>
+          <w:u w:val="single"/>
+        </w:rPr>
+      </w:pPr>
+      <w:r>
+        <w:rPr>
+          <w:i/>
+          <w:iCs/>
+          <w:u w:val="single"/>
+        </w:rPr>
+        <w:t>Services Required:</w:t>
+      </w:r>
+    </w:p>
+    <w:p>
+      <w:pPr>
+        <w:pStyle w:val="NormalWeb"/>
+        <w:shd w:val="clear" w:color="auto" w:fill="FFFFFF"/>
+        <w:ind w:firstLine="720"/>
+      </w:pPr>
+      <w:r>
+        <w:rPr>
+          <w:rFonts w:ascii="ArialMT" w:hAnsi="ArialMT"/>
+          <w:sz w:val="22"/>
+          <w:szCs w:val="22"/>
+        </w:rPr>
+        <w:t xml:space="preserve">Flutter, Firebase </w:t>
+      </w:r>
+    </w:p>
+    <w:p>
+      <w:pPr>
+        <w:spacing w:line="240" w:lineRule="auto"/>
+      </w:pPr>
+    </w:p>
+    <w:p>
+      <w:pPr>
+        <w:pStyle w:val="Heading3"/>
+        <w:numPr>
+          <w:ilvl w:val="2"/>
+          <w:numId w:val="7"/>
+        </w:numPr>
+        <w:ind w:left="576" w:hanging="576"/>
+      </w:pPr>
+      <w:bookmarkStart w:id="11" w:name="_Toc82521040"/>
+      <w:r>
+        <w:t>[</w:t>
+      </w:r>
+      <w:r>
+        <w:t>Google Firebase</w:t>
+      </w:r>
+      <w:r>
+        <w:t>]</w:t>
+      </w:r>
+      <w:bookmarkEnd w:id="11"/>
+    </w:p>
+    <w:p>
+      <w:pPr>
+        <w:pStyle w:val="Heading4"/>
+        <w:numPr>
+          <w:ilvl w:val="0"/>
+          <w:numId w:val="8"/>
+        </w:numPr>
+        <w:spacing w:line="240" w:lineRule="auto"/>
+      </w:pPr>
+      <w:r>
+        <w:t>Description</w:t>
+      </w:r>
+    </w:p>
+    <w:p>
+      <w:pPr>
+        <w:pStyle w:val="NormalWeb"/>
+        <w:shd w:val="clear" w:color="auto" w:fill="FFFFFF"/>
+        <w:ind w:left="720"/>
+        <w:rPr>
+          <w:color w:val="FF0000"/>
+        </w:rPr>
+      </w:pPr>
+      <w:r>
+        <w:rPr>
+          <w:rFonts w:ascii="ArialMT" w:hAnsi="ArialMT"/>
+          <w:color w:val="FF0000"/>
+          <w:sz w:val="22"/>
+          <w:szCs w:val="22"/>
+        </w:rPr>
+        <w:t xml:space="preserve">Firebase is a database system developed by Google as well as </w:t>
+      </w:r>
+      <w:proofErr w:type="gramStart"/>
+      <w:r>
+        <w:rPr>
+          <w:rFonts w:ascii="ArialMT" w:hAnsi="ArialMT"/>
+          <w:color w:val="FF0000"/>
+          <w:sz w:val="22"/>
+          <w:szCs w:val="22"/>
+        </w:rPr>
+        <w:t>Flutter</w:t>
+      </w:r>
+      <w:proofErr w:type="gramEnd"/>
+      <w:r>
+        <w:rPr>
+          <w:rFonts w:ascii="ArialMT" w:hAnsi="ArialMT"/>
+          <w:color w:val="FF0000"/>
+          <w:sz w:val="22"/>
+          <w:szCs w:val="22"/>
+        </w:rPr>
+        <w:t xml:space="preserve"> so we decided to use them together. The amount of documentation about connectivity between them also helped us. Firebase provides user authentication, NoSQL database, analytics, monitoring functions and so on for almost free. In our use case, we would not need to pay any extra cost for their service. Firebase offers two kinds of databases for customers, which are Realtime Database and Firestore database. </w:t>
+      </w:r>
+    </w:p>
+    <w:p>
+      <w:pPr>
+        <w:pStyle w:val="Heading4"/>
+        <w:numPr>
+          <w:ilvl w:val="0"/>
+          <w:numId w:val="8"/>
+        </w:numPr>
+        <w:spacing w:line="240" w:lineRule="auto"/>
+      </w:pPr>
+      <w:r>
+        <w:lastRenderedPageBreak/>
+        <w:t>Concepts and Algorithms Generated</w:t>
+      </w:r>
+      <w:r>
+        <w:t xml:space="preserve"> </w:t>
+      </w:r>
+    </w:p>
+    <w:p>
+      <w:pPr>
+        <w:pStyle w:val="Heading4"/>
+        <w:spacing w:line="240" w:lineRule="auto"/>
+        <w:ind w:left="720"/>
+        <w:rPr>
+          <w:b w:val="0"/>
+          <w:bCs/>
+          <w:i w:val="0"/>
+          <w:iCs/>
+          <w:highlight w:val="yellow"/>
+        </w:rPr>
+      </w:pPr>
+      <w:r>
+        <w:rPr>
+          <w:b w:val="0"/>
+          <w:bCs/>
+          <w:i w:val="0"/>
+          <w:iCs/>
+          <w:highlight w:val="yellow"/>
+        </w:rPr>
+        <w:t xml:space="preserve">Realtime database </w:t>
+      </w:r>
+      <w:r>
+        <w:rPr>
+          <w:b w:val="0"/>
+          <w:bCs/>
+          <w:i w:val="0"/>
+          <w:iCs/>
+          <w:highlight w:val="yellow"/>
+        </w:rPr>
+        <w:t xml:space="preserve">- </w:t>
+      </w:r>
+      <w:r>
+        <w:rPr>
+          <w:b w:val="0"/>
+          <w:bCs/>
+          <w:i w:val="0"/>
+          <w:iCs/>
+          <w:highlight w:val="yellow"/>
+        </w:rPr>
+        <w:t xml:space="preserve">“The Firebase Realtime Database is a cloud-hosted database. Data is stored as JSON and synchronized in </w:t>
+      </w:r>
+      <w:r>
+        <w:rPr>
+          <w:b w:val="0"/>
+          <w:bCs/>
+          <w:i w:val="0"/>
+          <w:iCs/>
+          <w:highlight w:val="yellow"/>
+        </w:rPr>
+        <w:t>real-time</w:t>
+      </w:r>
+      <w:r>
+        <w:rPr>
+          <w:b w:val="0"/>
+          <w:bCs/>
+          <w:i w:val="0"/>
+          <w:iCs/>
+          <w:highlight w:val="yellow"/>
+        </w:rPr>
+        <w:t xml:space="preserve"> to every connected client. When you build cross-platform apps with our Apple platforms, Android, and JavaScript SDKs, </w:t>
+      </w:r>
+      <w:proofErr w:type="gramStart"/>
+      <w:r>
+        <w:rPr>
+          <w:b w:val="0"/>
+          <w:bCs/>
+          <w:i w:val="0"/>
+          <w:iCs/>
+          <w:highlight w:val="yellow"/>
+        </w:rPr>
+        <w:t>all of</w:t>
+      </w:r>
+      <w:proofErr w:type="gramEnd"/>
+      <w:r>
+        <w:rPr>
+          <w:b w:val="0"/>
+          <w:bCs/>
+          <w:i w:val="0"/>
+          <w:iCs/>
+          <w:highlight w:val="yellow"/>
+        </w:rPr>
+        <w:t xml:space="preserve"> your clients share one Realtime Database instance and automatically receive updates with the newest data.”</w:t>
+      </w:r>
+    </w:p>
+    <w:p>
+      <w:pPr>
+        <w:pStyle w:val="Heading4"/>
+        <w:spacing w:line="240" w:lineRule="auto"/>
+        <w:ind w:left="720"/>
+        <w:rPr>
+          <w:b w:val="0"/>
+          <w:bCs/>
+          <w:i w:val="0"/>
+          <w:iCs/>
+        </w:rPr>
+      </w:pPr>
+      <w:r>
+        <w:rPr>
+          <w:b w:val="0"/>
+          <w:bCs/>
+          <w:i w:val="0"/>
+          <w:iCs/>
+          <w:highlight w:val="yellow"/>
+        </w:rPr>
+        <w:t xml:space="preserve"> </w:t>
+      </w:r>
+      <w:r>
+        <w:rPr>
+          <w:b w:val="0"/>
+          <w:bCs/>
+          <w:i w:val="0"/>
+          <w:iCs/>
+          <w:highlight w:val="yellow"/>
+        </w:rPr>
+        <w:t>Firebase Cloud Fires</w:t>
+      </w:r>
+      <w:r>
+        <w:rPr>
+          <w:b w:val="0"/>
+          <w:bCs/>
+          <w:i w:val="0"/>
+          <w:iCs/>
+          <w:highlight w:val="yellow"/>
+        </w:rPr>
+        <w:t>t</w:t>
+      </w:r>
+      <w:r>
+        <w:rPr>
+          <w:b w:val="0"/>
+          <w:bCs/>
+          <w:i w:val="0"/>
+          <w:iCs/>
+          <w:highlight w:val="yellow"/>
+        </w:rPr>
+        <w:t>ore</w:t>
+      </w:r>
+      <w:r>
+        <w:rPr>
+          <w:b w:val="0"/>
+          <w:bCs/>
+          <w:i w:val="0"/>
+          <w:iCs/>
+          <w:highlight w:val="yellow"/>
+        </w:rPr>
+        <w:t xml:space="preserve"> - </w:t>
+      </w:r>
+      <w:r>
+        <w:rPr>
+          <w:b w:val="0"/>
+          <w:bCs/>
+          <w:i w:val="0"/>
+          <w:iCs/>
+          <w:highlight w:val="yellow"/>
+        </w:rPr>
+        <w:t xml:space="preserve">“Cloud Firestore is a flexible, scalable database for mobile, web, and server development from Firebase and Google Cloud. Like Firebase Realtime Database, it keeps your data in sync across client apps through </w:t>
+      </w:r>
+      <w:r>
+        <w:rPr>
+          <w:b w:val="0"/>
+          <w:bCs/>
+          <w:i w:val="0"/>
+          <w:iCs/>
+          <w:highlight w:val="yellow"/>
+        </w:rPr>
+        <w:t>real-time</w:t>
+      </w:r>
+      <w:r>
+        <w:rPr>
+          <w:b w:val="0"/>
+          <w:bCs/>
+          <w:i w:val="0"/>
+          <w:iCs/>
+          <w:highlight w:val="yellow"/>
+        </w:rPr>
+        <w:t xml:space="preserve"> listeners and offers offline support for mobile and web so you can build responsive apps that work regardless of network latency or Internet connectivity. Cloud Firestore also offers seamless integration with other Firebase and Google Cloud products, including Cloud Functions.”</w:t>
+      </w:r>
+      <w:r>
+        <w:rPr>
+          <w:b w:val="0"/>
+          <w:bCs/>
+          <w:i w:val="0"/>
+          <w:iCs/>
+        </w:rPr>
+        <w:t xml:space="preserve"> </w:t>
+      </w:r>
+    </w:p>
+    <w:p>
+      <w:pPr>
+        <w:pStyle w:val="Heading4"/>
+        <w:spacing w:line="240" w:lineRule="auto"/>
+        <w:ind w:left="720"/>
+      </w:pPr>
+    </w:p>
+    <w:p>
+      <w:pPr>
+        <w:pStyle w:val="Heading4"/>
+        <w:numPr>
+          <w:ilvl w:val="0"/>
+          <w:numId w:val="8"/>
+        </w:numPr>
+        <w:spacing w:line="240" w:lineRule="auto"/>
+      </w:pPr>
+      <w:r>
+        <w:t>Interface Description</w:t>
+      </w:r>
+    </w:p>
+    <w:p>
+      <w:pPr>
+        <w:pStyle w:val="Heading4"/>
+        <w:spacing w:line="240" w:lineRule="auto"/>
+        <w:ind w:left="720"/>
+        <w:rPr>
+          <w:b w:val="0"/>
+          <w:bCs/>
+          <w:u w:val="single"/>
+        </w:rPr>
+      </w:pPr>
+      <w:r>
+        <w:rPr>
+          <w:b w:val="0"/>
+          <w:bCs/>
+          <w:u w:val="single"/>
+        </w:rPr>
+        <w:t>Services Provided:</w:t>
+      </w:r>
+    </w:p>
+    <w:p>
+      <w:pPr>
+        <w:pStyle w:val="Heading4"/>
+        <w:spacing w:line="240" w:lineRule="auto"/>
+        <w:ind w:left="0" w:firstLine="720"/>
+        <w:rPr>
+          <w:b w:val="0"/>
+          <w:bCs/>
+        </w:rPr>
+      </w:pPr>
+      <w:r>
+        <w:rPr>
+          <w:b w:val="0"/>
+          <w:bCs/>
+        </w:rPr>
+        <w:t xml:space="preserve">Service name: </w:t>
+      </w:r>
+      <w:r>
+        <w:rPr>
+          <w:b w:val="0"/>
+          <w:bCs/>
+        </w:rPr>
+        <w:tab/>
+      </w:r>
+      <w:r>
+        <w:rPr>
+          <w:b w:val="0"/>
+          <w:bCs/>
+          <w:i w:val="0"/>
+          <w:iCs/>
+        </w:rPr>
+        <w:t>Alarm Widget</w:t>
+      </w:r>
+    </w:p>
+    <w:p>
+      <w:pPr>
+        <w:spacing w:after="0" w:line="240" w:lineRule="auto"/>
+      </w:pPr>
+      <w:r>
+        <w:tab/>
+      </w:r>
+      <w:r>
+        <w:rPr>
+          <w:i/>
+          <w:iCs/>
+        </w:rPr>
+        <w:t>Service provided to:</w:t>
+      </w:r>
+      <w:r>
+        <w:t xml:space="preserve"> </w:t>
+      </w:r>
+      <w:r>
+        <w:tab/>
+        <w:t>Flutter</w:t>
+      </w:r>
+    </w:p>
+    <w:p>
+      <w:pPr>
+        <w:pStyle w:val="NormalWeb"/>
+        <w:shd w:val="clear" w:color="auto" w:fill="FFFFFF"/>
+        <w:ind w:left="720"/>
+      </w:pPr>
+      <w:r>
+        <w:rPr>
+          <w:i/>
+          <w:iCs/>
+        </w:rPr>
+        <w:t>Description:</w:t>
+      </w:r>
+      <w:r>
+        <w:t xml:space="preserve"> </w:t>
+      </w:r>
+      <w:r>
+        <w:tab/>
+      </w:r>
+      <w:r>
+        <w:rPr>
+          <w:rFonts w:ascii="ArialMT" w:hAnsi="ArialMT"/>
+          <w:sz w:val="22"/>
+          <w:szCs w:val="22"/>
+          <w:highlight w:val="yellow"/>
+        </w:rPr>
+        <w:t xml:space="preserve">Firebase provides libraries for their service so there is no difficulty to use their databases while we need to set up transitions among screens by ourselves. The login screen calls a function from Firebase Authentication to authenticate users and the register screen lets users to register themselves to the Authentication. The reset password screen and forgot password screen also utilize the Authentication to function their jobs. In the main screen, each user’s alarms are pulled from Cloud Firestore into the home screen by sending the authorized user’s id after checking if he or she exists in the database. In the home screen, the retrieved alarms are ordered by time without accessing the database </w:t>
+      </w:r>
+      <w:proofErr w:type="gramStart"/>
+      <w:r>
+        <w:rPr>
+          <w:rFonts w:ascii="ArialMT" w:hAnsi="ArialMT"/>
+          <w:sz w:val="22"/>
+          <w:szCs w:val="22"/>
+          <w:highlight w:val="yellow"/>
+        </w:rPr>
+        <w:t>any more</w:t>
+      </w:r>
+      <w:proofErr w:type="gramEnd"/>
+      <w:r>
+        <w:rPr>
+          <w:rFonts w:ascii="ArialMT" w:hAnsi="ArialMT"/>
+          <w:sz w:val="22"/>
+          <w:szCs w:val="22"/>
+          <w:highlight w:val="yellow"/>
+        </w:rPr>
+        <w:t>.</w:t>
+      </w:r>
+      <w:r>
+        <w:rPr>
+          <w:rFonts w:ascii="ArialMT" w:hAnsi="ArialMT"/>
+          <w:sz w:val="22"/>
+          <w:szCs w:val="22"/>
+        </w:rPr>
+        <w:t xml:space="preserve"> </w:t>
+      </w:r>
+    </w:p>
+    <w:p>
+      <w:pPr>
+        <w:spacing w:after="0" w:line="240" w:lineRule="auto"/>
+        <w:ind w:firstLine="720"/>
+        <w:rPr>
+          <w:i/>
+          <w:iCs/>
+          <w:u w:val="single"/>
+        </w:rPr>
+      </w:pPr>
+      <w:r>
+        <w:rPr>
+          <w:i/>
+          <w:iCs/>
+          <w:u w:val="single"/>
+        </w:rPr>
+        <w:t>Services Required:</w:t>
+      </w:r>
+    </w:p>
+    <w:p>
+      <w:pPr>
+        <w:pStyle w:val="NormalWeb"/>
+        <w:shd w:val="clear" w:color="auto" w:fill="FFFFFF"/>
+        <w:ind w:firstLine="720"/>
+      </w:pPr>
+      <w:r>
+        <w:rPr>
+          <w:rFonts w:ascii="ArialMT" w:hAnsi="ArialMT"/>
+          <w:sz w:val="22"/>
+          <w:szCs w:val="22"/>
+        </w:rPr>
+        <w:t xml:space="preserve">Flutter, Firebase Authentication, Cloud Firestore </w:t>
+      </w:r>
+    </w:p>
+    <w:p/>
+    <w:p>
+      <w:pPr>
+        <w:spacing w:after="144" w:line="240" w:lineRule="auto"/>
+      </w:pPr>
+    </w:p>
+    <w:p>
+      <w:pPr>
+        <w:pStyle w:val="Heading1"/>
+        <w:numPr>
+          <w:ilvl w:val="0"/>
+          <w:numId w:val="6"/>
+        </w:numPr>
+        <w:spacing w:before="0"/>
+      </w:pPr>
+      <w:bookmarkStart w:id="12" w:name="_Toc82521041"/>
+      <w:r>
+        <w:t>Data design</w:t>
+      </w:r>
+      <w:bookmarkEnd w:id="12"/>
+    </w:p>
+    <w:p>
+      <w:pPr>
+        <w:spacing w:line="240" w:lineRule="auto"/>
+      </w:pPr>
+      <w:r>
+        <w:t>[You may skip this section if your project doesn’t require any data manipulation or storage]</w:t>
+      </w:r>
+    </w:p>
+    <w:p>
+      <w:pPr>
+        <w:spacing w:line="240" w:lineRule="auto"/>
+      </w:pPr>
+      <w:r>
+        <w:t>Describe all data structures (including the internal and temporary data structures), and the database(s) created as part of the application. This information is important from the design point of view as it will help the team in properly understanding all the data structures and databases which will be required for the coding.</w:t>
+      </w:r>
+    </w:p>
+    <w:p>
+      <w:pPr>
+        <w:spacing w:line="240" w:lineRule="auto"/>
+      </w:pPr>
+    </w:p>
+    <w:p>
+      <w:pPr>
+        <w:pStyle w:val="Heading1"/>
+        <w:numPr>
+          <w:ilvl w:val="0"/>
+          <w:numId w:val="6"/>
+        </w:numPr>
+        <w:spacing w:before="0"/>
+      </w:pPr>
+      <w:bookmarkStart w:id="13" w:name="_Toc82521042"/>
+      <w:r>
+        <w:lastRenderedPageBreak/>
+        <w:t>User Interface Design</w:t>
+      </w:r>
+      <w:bookmarkEnd w:id="13"/>
+      <w:r>
+        <w:t xml:space="preserve"> </w:t>
+      </w:r>
+    </w:p>
+    <w:p>
+      <w:pPr>
+        <w:spacing w:line="240" w:lineRule="auto"/>
+      </w:pPr>
+      <w:r>
+        <w:t xml:space="preserve">[You may skip this section if your project doesn’t have a GUI component] – but! If the tools </w:t>
+      </w:r>
+      <w:proofErr w:type="gramStart"/>
+      <w:r>
+        <w:t>is</w:t>
+      </w:r>
+      <w:proofErr w:type="gramEnd"/>
+      <w:r>
+        <w:t xml:space="preserve"> ever to be used by humans (even just starting and stopping it), there’s some form of user interface design. It can be very simple, but it does exist. Make sure you document how you expect people to use your product, even if it’s just:</w:t>
+      </w:r>
+    </w:p>
+    <w:p>
+      <w:pPr>
+        <w:numPr>
+          <w:ilvl w:val="0"/>
+          <w:numId w:val="4"/>
+        </w:numPr>
+        <w:spacing w:after="0" w:line="240" w:lineRule="auto"/>
+      </w:pPr>
+      <w:r>
+        <w:t>Installation</w:t>
+      </w:r>
+    </w:p>
+    <w:p>
+      <w:pPr>
+        <w:numPr>
+          <w:ilvl w:val="0"/>
+          <w:numId w:val="4"/>
+        </w:numPr>
+        <w:spacing w:after="0" w:line="240" w:lineRule="auto"/>
+      </w:pPr>
+      <w:r>
+        <w:t>Configuration file edits</w:t>
+      </w:r>
+    </w:p>
+    <w:p>
+      <w:pPr>
+        <w:numPr>
+          <w:ilvl w:val="0"/>
+          <w:numId w:val="4"/>
+        </w:numPr>
+        <w:spacing w:line="240" w:lineRule="auto"/>
+      </w:pPr>
+      <w:r>
+        <w:t>Launch daemon by running command [x]</w:t>
+      </w:r>
+    </w:p>
+    <w:p>
+      <w:pPr>
+        <w:spacing w:line="240" w:lineRule="auto"/>
+      </w:pPr>
+      <w:r>
+        <w:t>Provide a detailed description of user interface. The information in this section should be accompanied with proper images showing how exactly you vision the interface to be like (for example mock-ups). Make sure to mention which use cases in your “Requirements Specification” document will utilize these interfaces for user interaction</w:t>
+      </w:r>
+      <w:r>
+        <w:t>.</w:t>
+      </w:r>
+    </w:p>
+    <w:p>
+      <w:pPr>
+        <w:spacing w:line="240" w:lineRule="auto"/>
+      </w:pPr>
+      <w:r>
+        <w:t xml:space="preserve"> </w:t>
+      </w:r>
+    </w:p>
+    <w:p>
+      <w:pPr>
+        <w:pStyle w:val="Heading1"/>
+        <w:numPr>
+          <w:ilvl w:val="0"/>
+          <w:numId w:val="6"/>
+        </w:numPr>
+        <w:spacing w:before="0"/>
+      </w:pPr>
+      <w:bookmarkStart w:id="14" w:name="_Toc82521043"/>
+      <w:r>
+        <w:t>Glossary</w:t>
+      </w:r>
+      <w:bookmarkEnd w:id="14"/>
+    </w:p>
+    <w:p>
+      <w:pPr>
+        <w:spacing w:after="144" w:line="240" w:lineRule="auto"/>
+      </w:pPr>
+      <w:r>
+        <w:t>Define technical terms used in the document.</w:t>
+      </w:r>
+    </w:p>
+    <w:p>
+      <w:pPr>
+        <w:spacing w:after="144" w:line="240" w:lineRule="auto"/>
+      </w:pPr>
+    </w:p>
+    <w:p>
+      <w:pPr>
+        <w:pStyle w:val="Heading1"/>
+        <w:numPr>
+          <w:ilvl w:val="0"/>
+          <w:numId w:val="6"/>
+        </w:numPr>
+        <w:spacing w:before="0"/>
+      </w:pPr>
+      <w:r>
+        <w:t xml:space="preserve">  </w:t>
+      </w:r>
+      <w:bookmarkStart w:id="15" w:name="_Toc82521044"/>
+      <w:r>
+        <w:t>References</w:t>
+      </w:r>
+      <w:bookmarkEnd w:id="15"/>
+    </w:p>
+    <w:p>
+      <w:pPr>
         <w:pBdr>
           <w:top w:val="nil"/>
           <w:left w:val="nil"/>
@@ -1885,637 +3126,6 @@
           <w:between w:val="nil"/>
         </w:pBdr>
         <w:spacing w:after="0" w:line="240" w:lineRule="auto"/>
-      </w:pPr>
-      <w:r>
-        <w:t>Briefly describe each layer/component in the archi</w:t>
-      </w:r>
-      <w:r>
-        <w:t>tecture and explain its responsibilities.</w:t>
-      </w:r>
-    </w:p>
-    <w:p>
-      <w:pPr>
-        <w:numPr>
-          <w:ilvl w:val="0"/>
-          <w:numId w:val="5"/>
-        </w:numPr>
-        <w:pBdr>
-          <w:top w:val="nil"/>
-          <w:left w:val="nil"/>
-          <w:bottom w:val="nil"/>
-          <w:right w:val="nil"/>
-          <w:between w:val="nil"/>
-        </w:pBdr>
-        <w:spacing w:after="0" w:line="240" w:lineRule="auto"/>
-      </w:pPr>
-      <w:r>
-        <w:t>Provide a block diagram (e.g., UML component diagram) that illustrates the proposed architecture. The block diagram should show all major subsystems and identify the layers/components in the architecture.</w:t>
-      </w:r>
-    </w:p>
-    <w:p>
-      <w:pPr>
-        <w:spacing w:after="0" w:line="240" w:lineRule="auto"/>
-      </w:pPr>
-    </w:p>
-    <w:p>
-      <w:pPr>
-        <w:pStyle w:val="Heading2"/>
-        <w:numPr>
-          <w:ilvl w:val="1"/>
-          <w:numId w:val="6"/>
-        </w:numPr>
-        <w:ind w:left="432" w:hanging="432"/>
-      </w:pPr>
-      <w:bookmarkStart w:id="6" w:name="_Toc82521035"/>
-      <w:r>
-        <w:t>Subsyste</w:t>
-      </w:r>
-      <w:r>
-        <w:t>m Decomposition</w:t>
-      </w:r>
-      <w:bookmarkEnd w:id="6"/>
-      <w:r>
-        <w:t xml:space="preserve"> </w:t>
-      </w:r>
-    </w:p>
-    <w:p>
-      <w:pPr>
-        <w:spacing w:after="0" w:line="240" w:lineRule="auto"/>
-      </w:pPr>
-      <w:r>
-        <w:t xml:space="preserve">This section explains how you decomposed your system into subsystems. A subsystem typically corresponds to the amount of work that a </w:t>
-      </w:r>
-      <w:r>
-        <w:rPr>
-          <w:u w:val="single"/>
-        </w:rPr>
-        <w:t>single</w:t>
-      </w:r>
-      <w:r>
-        <w:t xml:space="preserve"> developer can tackle. You will show your system decomposition, identify the major subsystems, descr</w:t>
-      </w:r>
-      <w:r>
-        <w:t xml:space="preserve">ibe the assignment of functionality to each subsystem, and define the interfaces between them. When you decompose your system into subsystems, you need to </w:t>
-      </w:r>
-      <w:r>
-        <w:t>consider</w:t>
-      </w:r>
-      <w:r>
-        <w:t xml:space="preserve"> the dependencies within and between the subsystems, </w:t>
-      </w:r>
-      <w:r>
-        <w:t>i.e.,</w:t>
-      </w:r>
-      <w:r>
-        <w:t xml:space="preserve"> cohesion and coupling meas</w:t>
-      </w:r>
-      <w:r>
-        <w:t xml:space="preserve">ures.  </w:t>
-      </w:r>
-    </w:p>
-    <w:p>
-      <w:pPr>
-        <w:numPr>
-          <w:ilvl w:val="0"/>
-          <w:numId w:val="2"/>
-        </w:numPr>
-        <w:pBdr>
-          <w:top w:val="nil"/>
-          <w:left w:val="nil"/>
-          <w:bottom w:val="nil"/>
-          <w:right w:val="nil"/>
-          <w:between w:val="nil"/>
-        </w:pBdr>
-        <w:spacing w:after="0" w:line="240" w:lineRule="auto"/>
-      </w:pPr>
-      <w:r>
-        <w:t xml:space="preserve">Briefly explain how you decomposed your system into subsystems. </w:t>
-      </w:r>
-    </w:p>
-    <w:p>
-      <w:pPr>
-        <w:numPr>
-          <w:ilvl w:val="0"/>
-          <w:numId w:val="2"/>
-        </w:numPr>
-        <w:pBdr>
-          <w:top w:val="nil"/>
-          <w:left w:val="nil"/>
-          <w:bottom w:val="nil"/>
-          <w:right w:val="nil"/>
-          <w:between w:val="nil"/>
-        </w:pBdr>
-        <w:spacing w:after="0" w:line="240" w:lineRule="auto"/>
-      </w:pPr>
-      <w:r>
-        <w:t xml:space="preserve">Discuss the rationale for the proposed decomposition in terms of cohesion and coupling. </w:t>
-      </w:r>
-    </w:p>
-    <w:p>
-      <w:pPr>
-        <w:numPr>
-          <w:ilvl w:val="0"/>
-          <w:numId w:val="2"/>
-        </w:numPr>
-        <w:pBdr>
-          <w:top w:val="nil"/>
-          <w:left w:val="nil"/>
-          <w:bottom w:val="nil"/>
-          <w:right w:val="nil"/>
-          <w:between w:val="nil"/>
-        </w:pBdr>
-        <w:spacing w:after="0" w:line="240" w:lineRule="auto"/>
-      </w:pPr>
-      <w:r>
-        <w:t>Redraw your architecture diagram (in section III.1) and show all the services each subsystem p</w:t>
-      </w:r>
-      <w:r>
-        <w:t xml:space="preserve">rovides and requires (for example, UML component diagram that uses ball-and-socket notation to depict provided and required interfaces). </w:t>
-      </w:r>
-    </w:p>
-    <w:p>
-      <w:pPr>
-        <w:numPr>
-          <w:ilvl w:val="0"/>
-          <w:numId w:val="2"/>
-        </w:numPr>
-        <w:pBdr>
-          <w:top w:val="nil"/>
-          <w:left w:val="nil"/>
-          <w:bottom w:val="nil"/>
-          <w:right w:val="nil"/>
-          <w:between w:val="nil"/>
-        </w:pBdr>
-        <w:spacing w:after="0" w:line="240" w:lineRule="auto"/>
-      </w:pPr>
-      <w:r>
-        <w:t xml:space="preserve">For each subsystem in your architecture, </w:t>
-      </w:r>
-      <w:r>
-        <w:t>include</w:t>
-      </w:r>
-      <w:r>
-        <w:t xml:space="preserve"> a sub-section. </w:t>
-      </w:r>
-    </w:p>
-    <w:p>
-      <w:pPr>
-        <w:numPr>
-          <w:ilvl w:val="0"/>
-          <w:numId w:val="2"/>
-        </w:numPr>
-        <w:pBdr>
-          <w:top w:val="nil"/>
-          <w:left w:val="nil"/>
-          <w:bottom w:val="nil"/>
-          <w:right w:val="nil"/>
-          <w:between w:val="nil"/>
-        </w:pBdr>
-        <w:spacing w:after="0" w:line="240" w:lineRule="auto"/>
-      </w:pPr>
-      <w:r>
-        <w:lastRenderedPageBreak/>
-        <w:t xml:space="preserve">To improve clarity, you may provide multiple figures </w:t>
-      </w:r>
-      <w:r>
-        <w:t xml:space="preserve">that show different parts of the architecture (illustrating services) and place each figure right before the corresponding subsection. </w:t>
-      </w:r>
-    </w:p>
-    <w:p>
-      <w:pPr>
-        <w:spacing w:after="0" w:line="240" w:lineRule="auto"/>
-        <w:ind w:left="576" w:hanging="432"/>
-      </w:pPr>
-    </w:p>
-    <w:p>
-      <w:pPr>
-        <w:spacing w:after="0" w:line="240" w:lineRule="auto"/>
-      </w:pPr>
-    </w:p>
-    <w:p>
-      <w:pPr>
-        <w:pStyle w:val="Heading3"/>
-        <w:numPr>
-          <w:ilvl w:val="2"/>
-          <w:numId w:val="7"/>
-        </w:numPr>
-        <w:ind w:left="576" w:hanging="576"/>
-      </w:pPr>
-      <w:r>
-        <w:t xml:space="preserve"> </w:t>
-      </w:r>
-      <w:bookmarkStart w:id="7" w:name="_Toc82521036"/>
-      <w:r>
-        <w:t>[Subsystem Name]</w:t>
-      </w:r>
-      <w:bookmarkEnd w:id="7"/>
-      <w:r>
-        <w:t xml:space="preserve">  </w:t>
-      </w:r>
-    </w:p>
-    <w:p>
-      <w:pPr>
-        <w:ind w:firstLine="360"/>
-      </w:pPr>
-      <w:r>
-        <w:t>Include the following sub-sections for each subsystem.</w:t>
-      </w:r>
-    </w:p>
-    <w:p>
-      <w:pPr>
-        <w:pStyle w:val="Heading4"/>
-        <w:numPr>
-          <w:ilvl w:val="0"/>
-          <w:numId w:val="3"/>
-        </w:numPr>
-        <w:spacing w:line="240" w:lineRule="auto"/>
-      </w:pPr>
-      <w:bookmarkStart w:id="8" w:name="_Toc82521037"/>
-      <w:r>
-        <w:t>Description</w:t>
-      </w:r>
-      <w:bookmarkEnd w:id="8"/>
-    </w:p>
-    <w:p>
-      <w:r>
-        <w:t>Describe the subsystem and identify its responsibilities.</w:t>
-      </w:r>
-    </w:p>
-    <w:p>
-      <w:pPr>
-        <w:pStyle w:val="Heading4"/>
-        <w:numPr>
-          <w:ilvl w:val="0"/>
-          <w:numId w:val="3"/>
-        </w:numPr>
-        <w:spacing w:line="240" w:lineRule="auto"/>
-      </w:pPr>
-      <w:bookmarkStart w:id="9" w:name="_Toc82521038"/>
-      <w:r>
-        <w:t>Concepts and Algorithms Generated</w:t>
-      </w:r>
-      <w:bookmarkEnd w:id="9"/>
-      <w:r>
-        <w:t xml:space="preserve"> </w:t>
-      </w:r>
-    </w:p>
-    <w:p>
-      <w:pPr>
-        <w:spacing w:line="240" w:lineRule="auto"/>
-      </w:pPr>
-      <w:r>
-        <w:t>Discuss the concepts, algorithms or solutions generated and considered for this subsystem. Repor</w:t>
-      </w:r>
-      <w:r>
-        <w:t>t the selected solution and explain the solution selection process. Include any special considerations and/or trade-offs considered for the solution approach you have chosen.</w:t>
-      </w:r>
-    </w:p>
-    <w:p>
-      <w:pPr>
-        <w:pStyle w:val="Heading4"/>
-        <w:numPr>
-          <w:ilvl w:val="0"/>
-          <w:numId w:val="3"/>
-        </w:numPr>
-        <w:spacing w:line="240" w:lineRule="auto"/>
-      </w:pPr>
-      <w:bookmarkStart w:id="10" w:name="_Toc82521039"/>
-      <w:r>
-        <w:t>Interface Description</w:t>
-      </w:r>
-      <w:bookmarkEnd w:id="10"/>
-    </w:p>
-    <w:p>
-      <w:pPr>
-        <w:spacing w:after="0" w:line="240" w:lineRule="auto"/>
-      </w:pPr>
-      <w:r>
-        <w:t>Provide a description of the subsystem interface. Explain t</w:t>
-      </w:r>
-      <w:r>
-        <w:t xml:space="preserve">he provided services in </w:t>
-      </w:r>
-      <w:r>
-        <w:t>detail and</w:t>
-      </w:r>
-      <w:r>
-        <w:t xml:space="preserve"> give the names of the required services. </w:t>
-      </w:r>
-    </w:p>
-    <w:p>
-      <w:pPr>
-        <w:spacing w:after="0" w:line="240" w:lineRule="auto"/>
-        <w:rPr>
-          <w:u w:val="single"/>
-        </w:rPr>
-      </w:pPr>
-    </w:p>
-    <w:p>
-      <w:pPr>
-        <w:spacing w:after="0" w:line="240" w:lineRule="auto"/>
-        <w:rPr>
-          <w:u w:val="single"/>
-        </w:rPr>
-      </w:pPr>
-      <w:r>
-        <w:rPr>
-          <w:u w:val="single"/>
-        </w:rPr>
-        <w:t>Services Provided:</w:t>
-      </w:r>
-    </w:p>
-    <w:p>
-      <w:pPr>
-        <w:numPr>
-          <w:ilvl w:val="0"/>
-          <w:numId w:val="1"/>
-        </w:numPr>
-        <w:pBdr>
-          <w:top w:val="nil"/>
-          <w:left w:val="nil"/>
-          <w:bottom w:val="nil"/>
-          <w:right w:val="nil"/>
-          <w:between w:val="nil"/>
-        </w:pBdr>
-        <w:spacing w:after="0" w:line="240" w:lineRule="auto"/>
-      </w:pPr>
-      <w:r>
-        <w:t>Service name:</w:t>
-      </w:r>
-    </w:p>
-    <w:p>
-      <w:pPr>
-        <w:spacing w:after="0" w:line="240" w:lineRule="auto"/>
-        <w:ind w:firstLine="360"/>
-      </w:pPr>
-      <w:r>
-        <w:t>Service provided to: [list the receiving subsystems here]</w:t>
-      </w:r>
-    </w:p>
-    <w:p>
-      <w:pPr>
-        <w:spacing w:after="0" w:line="240" w:lineRule="auto"/>
-        <w:ind w:firstLine="360"/>
-      </w:pPr>
-      <w:r>
-        <w:t>Description: [Describe what the service is and what it does. Provide its input and out</w:t>
-      </w:r>
-      <w:r>
-        <w:t>put values. Briefly describe the major functions that the service provides.]</w:t>
-      </w:r>
-    </w:p>
-    <w:p>
-      <w:pPr>
-        <w:spacing w:after="0" w:line="240" w:lineRule="auto"/>
-        <w:rPr>
-          <w:b/>
-        </w:rPr>
-      </w:pPr>
-    </w:p>
-    <w:p>
-      <w:pPr>
-        <w:spacing w:after="0" w:line="240" w:lineRule="auto"/>
-        <w:rPr>
-          <w:u w:val="single"/>
-        </w:rPr>
-      </w:pPr>
-      <w:r>
-        <w:rPr>
-          <w:u w:val="single"/>
-        </w:rPr>
-        <w:t>Services Required:</w:t>
-      </w:r>
-    </w:p>
-    <w:p>
-      <w:pPr>
-        <w:spacing w:after="0" w:line="240" w:lineRule="auto"/>
-      </w:pPr>
-      <w:r>
-        <w:t xml:space="preserve">Names of the required services and the subsystems that provide them. </w:t>
-      </w:r>
-    </w:p>
-    <w:p>
-      <w:pPr>
-        <w:spacing w:line="240" w:lineRule="auto"/>
-      </w:pPr>
-    </w:p>
-    <w:p>
-      <w:pPr>
-        <w:pStyle w:val="Heading3"/>
-        <w:numPr>
-          <w:ilvl w:val="2"/>
-          <w:numId w:val="7"/>
-        </w:numPr>
-        <w:ind w:left="576" w:hanging="576"/>
-      </w:pPr>
-      <w:bookmarkStart w:id="11" w:name="_Toc82521040"/>
-      <w:r>
-        <w:t>[Include sections III.2, III.3, etc., for other subsystems]</w:t>
-      </w:r>
-      <w:bookmarkEnd w:id="11"/>
-    </w:p>
-    <w:p>
-      <w:pPr>
-        <w:spacing w:after="144" w:line="240" w:lineRule="auto"/>
-      </w:pPr>
-    </w:p>
-    <w:p>
-      <w:pPr>
-        <w:pStyle w:val="Heading1"/>
-        <w:numPr>
-          <w:ilvl w:val="0"/>
-          <w:numId w:val="6"/>
-        </w:numPr>
-        <w:spacing w:before="0"/>
-      </w:pPr>
-      <w:bookmarkStart w:id="12" w:name="_Toc82521041"/>
-      <w:r>
-        <w:t>Data design</w:t>
-      </w:r>
-      <w:bookmarkEnd w:id="12"/>
-    </w:p>
-    <w:p>
-      <w:pPr>
-        <w:spacing w:line="240" w:lineRule="auto"/>
-      </w:pPr>
-      <w:r>
-        <w:t>[You may skip this section if your project doesn’t require any data manipulation or storage]</w:t>
-      </w:r>
-    </w:p>
-    <w:p>
-      <w:pPr>
-        <w:spacing w:line="240" w:lineRule="auto"/>
-      </w:pPr>
-      <w:r>
-        <w:t>Describe all data structures (including the internal and temporary data structures), and t</w:t>
-      </w:r>
-      <w:r>
-        <w:t>he database(s) created as part of the application. This information is important from the design point of view as it will help the team in properly understanding all the data structures and databases which will be required for the coding.</w:t>
-      </w:r>
-    </w:p>
-    <w:p>
-      <w:pPr>
-        <w:spacing w:line="240" w:lineRule="auto"/>
-      </w:pPr>
-    </w:p>
-    <w:p>
-      <w:pPr>
-        <w:pStyle w:val="Heading1"/>
-        <w:numPr>
-          <w:ilvl w:val="0"/>
-          <w:numId w:val="6"/>
-        </w:numPr>
-        <w:spacing w:before="0"/>
-      </w:pPr>
-      <w:bookmarkStart w:id="13" w:name="_Toc82521042"/>
-      <w:r>
-        <w:t>User Interface De</w:t>
-      </w:r>
-      <w:r>
-        <w:t>sign</w:t>
-      </w:r>
-      <w:bookmarkEnd w:id="13"/>
-      <w:r>
-        <w:t xml:space="preserve"> </w:t>
-      </w:r>
-    </w:p>
-    <w:p>
-      <w:pPr>
-        <w:spacing w:line="240" w:lineRule="auto"/>
-      </w:pPr>
-      <w:r>
-        <w:t xml:space="preserve">[You may skip this section if your project doesn’t have a GUI component] – but! If the tools </w:t>
-      </w:r>
-      <w:proofErr w:type="gramStart"/>
-      <w:r>
-        <w:t>is</w:t>
-      </w:r>
-      <w:proofErr w:type="gramEnd"/>
-      <w:r>
-        <w:t xml:space="preserve"> ever to be used by humans (even just starting and stopping it), there’s some form of user interface design. It can be very simple, but it does exist. Make sure </w:t>
-      </w:r>
-      <w:r>
-        <w:t>you document how you expect people to use your product, even if it’s just:</w:t>
-      </w:r>
-    </w:p>
-    <w:p>
-      <w:pPr>
-        <w:numPr>
-          <w:ilvl w:val="0"/>
-          <w:numId w:val="4"/>
-        </w:numPr>
-        <w:spacing w:after="0" w:line="240" w:lineRule="auto"/>
-      </w:pPr>
-      <w:r>
-        <w:lastRenderedPageBreak/>
-        <w:t>Installation</w:t>
-      </w:r>
-    </w:p>
-    <w:p>
-      <w:pPr>
-        <w:numPr>
-          <w:ilvl w:val="0"/>
-          <w:numId w:val="4"/>
-        </w:numPr>
-        <w:spacing w:after="0" w:line="240" w:lineRule="auto"/>
-      </w:pPr>
-      <w:r>
-        <w:t>Configuration file edits</w:t>
-      </w:r>
-    </w:p>
-    <w:p>
-      <w:pPr>
-        <w:numPr>
-          <w:ilvl w:val="0"/>
-          <w:numId w:val="4"/>
-        </w:numPr>
-        <w:spacing w:line="240" w:lineRule="auto"/>
-      </w:pPr>
-      <w:r>
-        <w:t>Launch daemon by running command [x]</w:t>
-      </w:r>
-    </w:p>
-    <w:p>
-      <w:pPr>
-        <w:spacing w:line="240" w:lineRule="auto"/>
-      </w:pPr>
-      <w:r>
-        <w:t>Provide a detailed description of user interface. The information in this section should be accompanied wi</w:t>
-      </w:r>
-      <w:r>
-        <w:t>th proper images showing how exactly you vision the interface to be like (for example mock-ups). Make sure to mention which use cases in your “Requirements Specification” document will utilize these interfaces for user interaction</w:t>
-      </w:r>
-      <w:r>
-        <w:t>.</w:t>
-      </w:r>
-    </w:p>
-    <w:p>
-      <w:pPr>
-        <w:spacing w:line="240" w:lineRule="auto"/>
-      </w:pPr>
-      <w:r>
-        <w:t xml:space="preserve"> </w:t>
-      </w:r>
-    </w:p>
-    <w:p>
-      <w:pPr>
-        <w:pStyle w:val="Heading1"/>
-        <w:numPr>
-          <w:ilvl w:val="0"/>
-          <w:numId w:val="6"/>
-        </w:numPr>
-        <w:spacing w:before="0"/>
-      </w:pPr>
-      <w:bookmarkStart w:id="14" w:name="_Toc82521043"/>
-      <w:r>
-        <w:t>Glossary</w:t>
-      </w:r>
-      <w:bookmarkEnd w:id="14"/>
-    </w:p>
-    <w:p>
-      <w:pPr>
-        <w:spacing w:after="144" w:line="240" w:lineRule="auto"/>
-      </w:pPr>
-      <w:r>
-        <w:t>D</w:t>
-      </w:r>
-      <w:r>
-        <w:t>efine technical terms used in the document.</w:t>
-      </w:r>
-    </w:p>
-    <w:p>
-      <w:pPr>
-        <w:spacing w:after="144" w:line="240" w:lineRule="auto"/>
-      </w:pPr>
-    </w:p>
-    <w:p>
-      <w:pPr>
-        <w:pStyle w:val="Heading1"/>
-        <w:numPr>
-          <w:ilvl w:val="0"/>
-          <w:numId w:val="6"/>
-        </w:numPr>
-        <w:spacing w:before="0"/>
-      </w:pPr>
-      <w:r>
-        <w:t xml:space="preserve">  </w:t>
-      </w:r>
-      <w:bookmarkStart w:id="15" w:name="_Toc82521044"/>
-      <w:r>
-        <w:t>References</w:t>
-      </w:r>
-      <w:bookmarkEnd w:id="15"/>
-    </w:p>
-    <w:p>
-      <w:pPr>
-        <w:pBdr>
-          <w:top w:val="nil"/>
-          <w:left w:val="nil"/>
-          <w:bottom w:val="nil"/>
-          <w:right w:val="nil"/>
-          <w:between w:val="nil"/>
-        </w:pBdr>
-        <w:spacing w:after="0" w:line="240" w:lineRule="auto"/>
         <w:rPr>
           <w:rFonts w:ascii="Courier New" w:eastAsia="Courier New" w:hAnsi="Courier New" w:cs="Courier New"/>
           <w:sz w:val="20"/>
@@ -2595,10 +3205,7 @@
         <w:spacing w:after="144" w:line="240" w:lineRule="auto"/>
       </w:pPr>
       <w:r>
-        <w:t>For the papers you cite give the authors, the title of the article, the journal name, journal volume number, date of publication and inclusive page numbers. G</w:t>
-      </w:r>
-      <w:r>
-        <w:t>iving only the URL for the journal is not appropriate. You should use either IEEE or Chicago style formatting for your citations</w:t>
+        <w:t>For the papers you cite give the authors, the title of the article, the journal name, journal volume number, date of publication and inclusive page numbers. Giving only the URL for the journal is not appropriate. You should use either IEEE or Chicago style formatting for your citations</w:t>
       </w:r>
     </w:p>
     <w:p>
@@ -2640,19 +3247,13 @@
         <w:spacing w:after="144" w:line="240" w:lineRule="auto"/>
       </w:pPr>
       <w:r>
-        <w:t>Any larger images, charts, or exte</w:t>
-      </w:r>
-      <w:r>
-        <w:t xml:space="preserve">rnal materials should be put into appendices. These are attached at the end of the </w:t>
+        <w:t xml:space="preserve">Any larger images, charts, or external materials should be put into appendices. These are attached at the end of the </w:t>
       </w:r>
       <w:r>
         <w:t>document,</w:t>
       </w:r>
       <w:r>
-        <w:t xml:space="preserve"> so the main materials are kept closer together and the overall flow of the document is preserved. If you include 4 pages of spreadsheets in the middle of a section,</w:t>
-      </w:r>
-      <w:r>
-        <w:t xml:space="preserve"> it makes it very difficult to track the flow of your presentation. Instead, those sheets go in Appendix [X] and are referred to by the earlier document.</w:t>
+        <w:t xml:space="preserve"> so the main materials are kept closer together and the overall flow of the document is preserved. If you include 4 pages of spreadsheets in the middle of a section, it makes it very difficult to track the flow of your presentation. Instead, those sheets go in Appendix [X] and are referred to by the earlier document.</w:t>
       </w:r>
     </w:p>
     <w:p>
@@ -2669,7 +3270,7 @@
       </w:pPr>
     </w:p>
     <w:sectPr>
-      <w:footerReference w:type="default" r:id="rId8"/>
+      <w:footerReference w:type="default" r:id="rId9"/>
       <w:pgSz w:w="12240" w:h="15840"/>
       <w:pgMar w:top="1440" w:right="1440" w:bottom="1440" w:left="1440" w:header="0" w:footer="720" w:gutter="0"/>
       <w:pgNumType w:start="0"/>
@@ -2681,7 +3282,7 @@
 </file>
 
 <file path=word/endnotes.xml><?xml version="1.0" encoding="utf-8"?>
-<w:endnotes xmlns:wpc="http://schemas.microsoft.com/office/word/2010/wordprocessingCanvas" xmlns:cx="http://schemas.microsoft.com/office/drawing/2014/chartex" xmlns:cx1="http://schemas.microsoft.com/office/drawing/2015/9/8/chartex" xmlns:cx2="http://schemas.microsoft.com/office/drawing/2015/10/21/chartex" xmlns:cx3="http://schemas.microsoft.com/office/drawing/2016/5/9/chartex" xmlns:cx4="http://schemas.microsoft.com/office/drawing/2016/5/10/chartex" xmlns:cx5="http://schemas.microsoft.com/office/drawing/2016/5/11/chartex" xmlns:cx6="http://schemas.microsoft.com/office/drawing/2016/5/12/chartex" xmlns:cx7="http://schemas.microsoft.com/office/drawing/2016/5/13/chartex" xmlns:cx8="http://schemas.microsoft.com/office/drawing/2016/5/14/chartex" xmlns:mc="http://schemas.openxmlformats.org/markup-compatibility/2006" xmlns:aink="http://schemas.microsoft.com/office/drawing/2016/ink" xmlns:am3d="http://schemas.microsoft.com/office/drawing/2017/model3d" xmlns:o="urn:schemas-microsoft-com:office:office" xmlns:r="http://schemas.openxmlformats.org/officeDocument/2006/relationships" xmlns:m="http://schemas.openxmlformats.org/officeDocument/2006/math" xmlns:v="urn:schemas-microsoft-com:vml" xmlns:wp14="http://schemas.microsoft.com/office/word/2010/wordprocessingDrawing" xmlns:wp="http://schemas.openxmlformats.org/drawingml/2006/wordprocessingDrawing" xmlns:w10="urn:schemas-microsoft-com:office:word" xmlns:w="http://schemas.openxmlformats.org/wordprocessingml/2006/main" xmlns:w14="http://schemas.microsoft.com/office/word/2010/wordml" xmlns:w15="http://schemas.microsoft.com/office/word/2012/wordml" xmlns:w16cex="http://schemas.microsoft.com/office/word/2018/wordml/cex" xmlns:w16cid="http://schemas.microsoft.com/office/word/2016/wordml/cid" xmlns:w16="http://schemas.microsoft.com/office/word/2018/wordml" xmlns:w16sdtdh="http://schemas.microsoft.com/office/word/2020/wordml/sdtdatahash" xmlns:w16se="http://schemas.microsoft.com/office/word/2015/wordml/symex" xmlns:wpg="http://schemas.microsoft.com/office/word/2010/wordprocessingGroup" xmlns:wpi="http://schemas.microsoft.com/office/word/2010/wordprocessingInk" xmlns:wne="http://schemas.microsoft.com/office/word/2006/wordml" xmlns:wps="http://schemas.microsoft.com/office/word/2010/wordprocessingShape" mc:Ignorable="w14 w15 w16se w16cid w16 w16cex w16sdtdh wp14">
+<w:endnotes xmlns:wpc="http://schemas.microsoft.com/office/word/2010/wordprocessingCanvas" xmlns:cx="http://schemas.microsoft.com/office/drawing/2014/chartex" xmlns:cx1="http://schemas.microsoft.com/office/drawing/2015/9/8/chartex" xmlns:cx2="http://schemas.microsoft.com/office/drawing/2015/10/21/chartex" xmlns:cx3="http://schemas.microsoft.com/office/drawing/2016/5/9/chartex" xmlns:cx4="http://schemas.microsoft.com/office/drawing/2016/5/10/chartex" xmlns:cx5="http://schemas.microsoft.com/office/drawing/2016/5/11/chartex" xmlns:cx6="http://schemas.microsoft.com/office/drawing/2016/5/12/chartex" xmlns:cx7="http://schemas.microsoft.com/office/drawing/2016/5/13/chartex" xmlns:cx8="http://schemas.microsoft.com/office/drawing/2016/5/14/chartex" xmlns:mc="http://schemas.openxmlformats.org/markup-compatibility/2006" xmlns:aink="http://schemas.microsoft.com/office/drawing/2016/ink" xmlns:am3d="http://schemas.microsoft.com/office/drawing/2017/model3d" xmlns:o="urn:schemas-microsoft-com:office:office" xmlns:oel="http://schemas.microsoft.com/office/2019/extlst" xmlns:r="http://schemas.openxmlformats.org/officeDocument/2006/relationships" xmlns:m="http://schemas.openxmlformats.org/officeDocument/2006/math" xmlns:v="urn:schemas-microsoft-com:vml" xmlns:wp14="http://schemas.microsoft.com/office/word/2010/wordprocessingDrawing" xmlns:wp="http://schemas.openxmlformats.org/drawingml/2006/wordprocessingDrawing" xmlns:w10="urn:schemas-microsoft-com:office:word" xmlns:w="http://schemas.openxmlformats.org/wordprocessingml/2006/main" xmlns:w14="http://schemas.microsoft.com/office/word/2010/wordml" xmlns:w15="http://schemas.microsoft.com/office/word/2012/wordml" xmlns:w16cex="http://schemas.microsoft.com/office/word/2018/wordml/cex" xmlns:w16cid="http://schemas.microsoft.com/office/word/2016/wordml/cid" xmlns:w16="http://schemas.microsoft.com/office/word/2018/wordml" xmlns:w16sdtdh="http://schemas.microsoft.com/office/word/2020/wordml/sdtdatahash" xmlns:w16se="http://schemas.microsoft.com/office/word/2015/wordml/symex" xmlns:wpg="http://schemas.microsoft.com/office/word/2010/wordprocessingGroup" xmlns:wpi="http://schemas.microsoft.com/office/word/2010/wordprocessingInk" xmlns:wne="http://schemas.microsoft.com/office/word/2006/wordml" xmlns:wps="http://schemas.microsoft.com/office/word/2010/wordprocessingShape" mc:Ignorable="w14 w15 w16se w16cid w16 w16cex w16sdtdh wp14">
   <w:endnote w:type="separator" w:id="-1">
     <w:p>
       <w:pPr>
@@ -2706,7 +3307,7 @@
 </file>
 
 <file path=word/footer1.xml><?xml version="1.0" encoding="utf-8"?>
-<w:ftr xmlns:wpc="http://schemas.microsoft.com/office/word/2010/wordprocessingCanvas" xmlns:cx="http://schemas.microsoft.com/office/drawing/2014/chartex" xmlns:cx1="http://schemas.microsoft.com/office/drawing/2015/9/8/chartex" xmlns:cx2="http://schemas.microsoft.com/office/drawing/2015/10/21/chartex" xmlns:cx3="http://schemas.microsoft.com/office/drawing/2016/5/9/chartex" xmlns:cx4="http://schemas.microsoft.com/office/drawing/2016/5/10/chartex" xmlns:cx5="http://schemas.microsoft.com/office/drawing/2016/5/11/chartex" xmlns:cx6="http://schemas.microsoft.com/office/drawing/2016/5/12/chartex" xmlns:cx7="http://schemas.microsoft.com/office/drawing/2016/5/13/chartex" xmlns:cx8="http://schemas.microsoft.com/office/drawing/2016/5/14/chartex" xmlns:mc="http://schemas.openxmlformats.org/markup-compatibility/2006" xmlns:aink="http://schemas.microsoft.com/office/drawing/2016/ink" xmlns:am3d="http://schemas.microsoft.com/office/drawing/2017/model3d" xmlns:o="urn:schemas-microsoft-com:office:office" xmlns:r="http://schemas.openxmlformats.org/officeDocument/2006/relationships" xmlns:m="http://schemas.openxmlformats.org/officeDocument/2006/math" xmlns:v="urn:schemas-microsoft-com:vml" xmlns:wp14="http://schemas.microsoft.com/office/word/2010/wordprocessingDrawing" xmlns:wp="http://schemas.openxmlformats.org/drawingml/2006/wordprocessingDrawing" xmlns:w10="urn:schemas-microsoft-com:office:word" xmlns:w="http://schemas.openxmlformats.org/wordprocessingml/2006/main" xmlns:w14="http://schemas.microsoft.com/office/word/2010/wordml" xmlns:w15="http://schemas.microsoft.com/office/word/2012/wordml" xmlns:w16cex="http://schemas.microsoft.com/office/word/2018/wordml/cex" xmlns:w16cid="http://schemas.microsoft.com/office/word/2016/wordml/cid" xmlns:w16="http://schemas.microsoft.com/office/word/2018/wordml" xmlns:w16sdtdh="http://schemas.microsoft.com/office/word/2020/wordml/sdtdatahash" xmlns:w16se="http://schemas.microsoft.com/office/word/2015/wordml/symex" xmlns:wpg="http://schemas.microsoft.com/office/word/2010/wordprocessingGroup" xmlns:wpi="http://schemas.microsoft.com/office/word/2010/wordprocessingInk" xmlns:wne="http://schemas.microsoft.com/office/word/2006/wordml" xmlns:wps="http://schemas.microsoft.com/office/word/2010/wordprocessingShape" mc:Ignorable="w14 w15 w16se w16cid w16 w16cex w16sdtdh wp14">
+<w:ftr xmlns:wpc="http://schemas.microsoft.com/office/word/2010/wordprocessingCanvas" xmlns:cx="http://schemas.microsoft.com/office/drawing/2014/chartex" xmlns:cx1="http://schemas.microsoft.com/office/drawing/2015/9/8/chartex" xmlns:cx2="http://schemas.microsoft.com/office/drawing/2015/10/21/chartex" xmlns:cx3="http://schemas.microsoft.com/office/drawing/2016/5/9/chartex" xmlns:cx4="http://schemas.microsoft.com/office/drawing/2016/5/10/chartex" xmlns:cx5="http://schemas.microsoft.com/office/drawing/2016/5/11/chartex" xmlns:cx6="http://schemas.microsoft.com/office/drawing/2016/5/12/chartex" xmlns:cx7="http://schemas.microsoft.com/office/drawing/2016/5/13/chartex" xmlns:cx8="http://schemas.microsoft.com/office/drawing/2016/5/14/chartex" xmlns:mc="http://schemas.openxmlformats.org/markup-compatibility/2006" xmlns:aink="http://schemas.microsoft.com/office/drawing/2016/ink" xmlns:am3d="http://schemas.microsoft.com/office/drawing/2017/model3d" xmlns:o="urn:schemas-microsoft-com:office:office" xmlns:oel="http://schemas.microsoft.com/office/2019/extlst" xmlns:r="http://schemas.openxmlformats.org/officeDocument/2006/relationships" xmlns:m="http://schemas.openxmlformats.org/officeDocument/2006/math" xmlns:v="urn:schemas-microsoft-com:vml" xmlns:wp14="http://schemas.microsoft.com/office/word/2010/wordprocessingDrawing" xmlns:wp="http://schemas.openxmlformats.org/drawingml/2006/wordprocessingDrawing" xmlns:w10="urn:schemas-microsoft-com:office:word" xmlns:w="http://schemas.openxmlformats.org/wordprocessingml/2006/main" xmlns:w14="http://schemas.microsoft.com/office/word/2010/wordml" xmlns:w15="http://schemas.microsoft.com/office/word/2012/wordml" xmlns:w16cex="http://schemas.microsoft.com/office/word/2018/wordml/cex" xmlns:w16cid="http://schemas.microsoft.com/office/word/2016/wordml/cid" xmlns:w16="http://schemas.microsoft.com/office/word/2018/wordml" xmlns:w16sdtdh="http://schemas.microsoft.com/office/word/2020/wordml/sdtdatahash" xmlns:w16se="http://schemas.microsoft.com/office/word/2015/wordml/symex" xmlns:wpg="http://schemas.microsoft.com/office/word/2010/wordprocessingGroup" xmlns:wpi="http://schemas.microsoft.com/office/word/2010/wordprocessingInk" xmlns:wne="http://schemas.microsoft.com/office/word/2006/wordml" xmlns:wps="http://schemas.microsoft.com/office/word/2010/wordprocessingShape" mc:Ignorable="w14 w15 w16se w16cid w16 w16cex w16sdtdh wp14">
   <w:p>
     <w:pPr>
       <w:pBdr>
@@ -2767,7 +3368,7 @@
 </file>
 
 <file path=word/footnotes.xml><?xml version="1.0" encoding="utf-8"?>
-<w:footnotes xmlns:wpc="http://schemas.microsoft.com/office/word/2010/wordprocessingCanvas" xmlns:cx="http://schemas.microsoft.com/office/drawing/2014/chartex" xmlns:cx1="http://schemas.microsoft.com/office/drawing/2015/9/8/chartex" xmlns:cx2="http://schemas.microsoft.com/office/drawing/2015/10/21/chartex" xmlns:cx3="http://schemas.microsoft.com/office/drawing/2016/5/9/chartex" xmlns:cx4="http://schemas.microsoft.com/office/drawing/2016/5/10/chartex" xmlns:cx5="http://schemas.microsoft.com/office/drawing/2016/5/11/chartex" xmlns:cx6="http://schemas.microsoft.com/office/drawing/2016/5/12/chartex" xmlns:cx7="http://schemas.microsoft.com/office/drawing/2016/5/13/chartex" xmlns:cx8="http://schemas.microsoft.com/office/drawing/2016/5/14/chartex" xmlns:mc="http://schemas.openxmlformats.org/markup-compatibility/2006" xmlns:aink="http://schemas.microsoft.com/office/drawing/2016/ink" xmlns:am3d="http://schemas.microsoft.com/office/drawing/2017/model3d" xmlns:o="urn:schemas-microsoft-com:office:office" xmlns:r="http://schemas.openxmlformats.org/officeDocument/2006/relationships" xmlns:m="http://schemas.openxmlformats.org/officeDocument/2006/math" xmlns:v="urn:schemas-microsoft-com:vml" xmlns:wp14="http://schemas.microsoft.com/office/word/2010/wordprocessingDrawing" xmlns:wp="http://schemas.openxmlformats.org/drawingml/2006/wordprocessingDrawing" xmlns:w10="urn:schemas-microsoft-com:office:word" xmlns:w="http://schemas.openxmlformats.org/wordprocessingml/2006/main" xmlns:w14="http://schemas.microsoft.com/office/word/2010/wordml" xmlns:w15="http://schemas.microsoft.com/office/word/2012/wordml" xmlns:w16cex="http://schemas.microsoft.com/office/word/2018/wordml/cex" xmlns:w16cid="http://schemas.microsoft.com/office/word/2016/wordml/cid" xmlns:w16="http://schemas.microsoft.com/office/word/2018/wordml" xmlns:w16sdtdh="http://schemas.microsoft.com/office/word/2020/wordml/sdtdatahash" xmlns:w16se="http://schemas.microsoft.com/office/word/2015/wordml/symex" xmlns:wpg="http://schemas.microsoft.com/office/word/2010/wordprocessingGroup" xmlns:wpi="http://schemas.microsoft.com/office/word/2010/wordprocessingInk" xmlns:wne="http://schemas.microsoft.com/office/word/2006/wordml" xmlns:wps="http://schemas.microsoft.com/office/word/2010/wordprocessingShape" mc:Ignorable="w14 w15 w16se w16cid w16 w16cex w16sdtdh wp14">
+<w:footnotes xmlns:wpc="http://schemas.microsoft.com/office/word/2010/wordprocessingCanvas" xmlns:cx="http://schemas.microsoft.com/office/drawing/2014/chartex" xmlns:cx1="http://schemas.microsoft.com/office/drawing/2015/9/8/chartex" xmlns:cx2="http://schemas.microsoft.com/office/drawing/2015/10/21/chartex" xmlns:cx3="http://schemas.microsoft.com/office/drawing/2016/5/9/chartex" xmlns:cx4="http://schemas.microsoft.com/office/drawing/2016/5/10/chartex" xmlns:cx5="http://schemas.microsoft.com/office/drawing/2016/5/11/chartex" xmlns:cx6="http://schemas.microsoft.com/office/drawing/2016/5/12/chartex" xmlns:cx7="http://schemas.microsoft.com/office/drawing/2016/5/13/chartex" xmlns:cx8="http://schemas.microsoft.com/office/drawing/2016/5/14/chartex" xmlns:mc="http://schemas.openxmlformats.org/markup-compatibility/2006" xmlns:aink="http://schemas.microsoft.com/office/drawing/2016/ink" xmlns:am3d="http://schemas.microsoft.com/office/drawing/2017/model3d" xmlns:o="urn:schemas-microsoft-com:office:office" xmlns:oel="http://schemas.microsoft.com/office/2019/extlst" xmlns:r="http://schemas.openxmlformats.org/officeDocument/2006/relationships" xmlns:m="http://schemas.openxmlformats.org/officeDocument/2006/math" xmlns:v="urn:schemas-microsoft-com:vml" xmlns:wp14="http://schemas.microsoft.com/office/word/2010/wordprocessingDrawing" xmlns:wp="http://schemas.openxmlformats.org/drawingml/2006/wordprocessingDrawing" xmlns:w10="urn:schemas-microsoft-com:office:word" xmlns:w="http://schemas.openxmlformats.org/wordprocessingml/2006/main" xmlns:w14="http://schemas.microsoft.com/office/word/2010/wordml" xmlns:w15="http://schemas.microsoft.com/office/word/2012/wordml" xmlns:w16cex="http://schemas.microsoft.com/office/word/2018/wordml/cex" xmlns:w16cid="http://schemas.microsoft.com/office/word/2016/wordml/cid" xmlns:w16="http://schemas.microsoft.com/office/word/2018/wordml" xmlns:w16sdtdh="http://schemas.microsoft.com/office/word/2020/wordml/sdtdatahash" xmlns:w16se="http://schemas.microsoft.com/office/word/2015/wordml/symex" xmlns:wpg="http://schemas.microsoft.com/office/word/2010/wordprocessingGroup" xmlns:wpi="http://schemas.microsoft.com/office/word/2010/wordprocessingInk" xmlns:wne="http://schemas.microsoft.com/office/word/2006/wordml" xmlns:wps="http://schemas.microsoft.com/office/word/2010/wordprocessingShape" mc:Ignorable="w14 w15 w16se w16cid w16 w16cex w16sdtdh wp14">
   <w:footnote w:type="separator" w:id="-1">
     <w:p>
       <w:pPr>
@@ -2792,8 +3393,97 @@
 </file>
 
 <file path=word/numbering.xml><?xml version="1.0" encoding="utf-8"?>
-<w:numbering xmlns:wpc="http://schemas.microsoft.com/office/word/2010/wordprocessingCanvas" xmlns:cx="http://schemas.microsoft.com/office/drawing/2014/chartex" xmlns:cx1="http://schemas.microsoft.com/office/drawing/2015/9/8/chartex" xmlns:cx2="http://schemas.microsoft.com/office/drawing/2015/10/21/chartex" xmlns:cx3="http://schemas.microsoft.com/office/drawing/2016/5/9/chartex" xmlns:cx4="http://schemas.microsoft.com/office/drawing/2016/5/10/chartex" xmlns:cx5="http://schemas.microsoft.com/office/drawing/2016/5/11/chartex" xmlns:cx6="http://schemas.microsoft.com/office/drawing/2016/5/12/chartex" xmlns:cx7="http://schemas.microsoft.com/office/drawing/2016/5/13/chartex" xmlns:cx8="http://schemas.microsoft.com/office/drawing/2016/5/14/chartex" xmlns:mc="http://schemas.openxmlformats.org/markup-compatibility/2006" xmlns:aink="http://schemas.microsoft.com/office/drawing/2016/ink" xmlns:am3d="http://schemas.microsoft.com/office/drawing/2017/model3d" xmlns:o="urn:schemas-microsoft-com:office:office" xmlns:r="http://schemas.openxmlformats.org/officeDocument/2006/relationships" xmlns:m="http://schemas.openxmlformats.org/officeDocument/2006/math" xmlns:v="urn:schemas-microsoft-com:vml" xmlns:wp14="http://schemas.microsoft.com/office/word/2010/wordprocessingDrawing" xmlns:wp="http://schemas.openxmlformats.org/drawingml/2006/wordprocessingDrawing" xmlns:w10="urn:schemas-microsoft-com:office:word" xmlns:w="http://schemas.openxmlformats.org/wordprocessingml/2006/main" xmlns:w14="http://schemas.microsoft.com/office/word/2010/wordml" xmlns:w15="http://schemas.microsoft.com/office/word/2012/wordml" xmlns:w16cex="http://schemas.microsoft.com/office/word/2018/wordml/cex" xmlns:w16cid="http://schemas.microsoft.com/office/word/2016/wordml/cid" xmlns:w16="http://schemas.microsoft.com/office/word/2018/wordml" xmlns:w16sdtdh="http://schemas.microsoft.com/office/word/2020/wordml/sdtdatahash" xmlns:w16se="http://schemas.microsoft.com/office/word/2015/wordml/symex" xmlns:wpg="http://schemas.microsoft.com/office/word/2010/wordprocessingGroup" xmlns:wpi="http://schemas.microsoft.com/office/word/2010/wordprocessingInk" xmlns:wne="http://schemas.microsoft.com/office/word/2006/wordml" xmlns:wps="http://schemas.microsoft.com/office/word/2010/wordprocessingShape" mc:Ignorable="w14 w15 w16se w16cid w16 w16cex w16sdtdh wp14">
+<w:numbering xmlns:wpc="http://schemas.microsoft.com/office/word/2010/wordprocessingCanvas" xmlns:cx="http://schemas.microsoft.com/office/drawing/2014/chartex" xmlns:cx1="http://schemas.microsoft.com/office/drawing/2015/9/8/chartex" xmlns:cx2="http://schemas.microsoft.com/office/drawing/2015/10/21/chartex" xmlns:cx3="http://schemas.microsoft.com/office/drawing/2016/5/9/chartex" xmlns:cx4="http://schemas.microsoft.com/office/drawing/2016/5/10/chartex" xmlns:cx5="http://schemas.microsoft.com/office/drawing/2016/5/11/chartex" xmlns:cx6="http://schemas.microsoft.com/office/drawing/2016/5/12/chartex" xmlns:cx7="http://schemas.microsoft.com/office/drawing/2016/5/13/chartex" xmlns:cx8="http://schemas.microsoft.com/office/drawing/2016/5/14/chartex" xmlns:mc="http://schemas.openxmlformats.org/markup-compatibility/2006" xmlns:aink="http://schemas.microsoft.com/office/drawing/2016/ink" xmlns:am3d="http://schemas.microsoft.com/office/drawing/2017/model3d" xmlns:o="urn:schemas-microsoft-com:office:office" xmlns:oel="http://schemas.microsoft.com/office/2019/extlst" xmlns:r="http://schemas.openxmlformats.org/officeDocument/2006/relationships" xmlns:m="http://schemas.openxmlformats.org/officeDocument/2006/math" xmlns:v="urn:schemas-microsoft-com:vml" xmlns:wp14="http://schemas.microsoft.com/office/word/2010/wordprocessingDrawing" xmlns:wp="http://schemas.openxmlformats.org/drawingml/2006/wordprocessingDrawing" xmlns:w10="urn:schemas-microsoft-com:office:word" xmlns:w="http://schemas.openxmlformats.org/wordprocessingml/2006/main" xmlns:w14="http://schemas.microsoft.com/office/word/2010/wordml" xmlns:w15="http://schemas.microsoft.com/office/word/2012/wordml" xmlns:w16cex="http://schemas.microsoft.com/office/word/2018/wordml/cex" xmlns:w16cid="http://schemas.microsoft.com/office/word/2016/wordml/cid" xmlns:w16="http://schemas.microsoft.com/office/word/2018/wordml" xmlns:w16sdtdh="http://schemas.microsoft.com/office/word/2020/wordml/sdtdatahash" xmlns:w16se="http://schemas.microsoft.com/office/word/2015/wordml/symex" xmlns:wpg="http://schemas.microsoft.com/office/word/2010/wordprocessingGroup" xmlns:wpi="http://schemas.microsoft.com/office/word/2010/wordprocessingInk" xmlns:wne="http://schemas.microsoft.com/office/word/2006/wordml" xmlns:wps="http://schemas.microsoft.com/office/word/2010/wordprocessingShape" mc:Ignorable="w14 w15 w16se w16cid w16 w16cex w16sdtdh wp14">
   <w:abstractNum w:abstractNumId="0" w15:restartNumberingAfterBreak="0">
+    <w:nsid w:val="0CC80EA3"/>
+    <w:multiLevelType w:val="hybridMultilevel"/>
+    <w:tmpl w:val="2A2E8E18"/>
+    <w:lvl w:ilvl="0" w:tplc="23BC4486">
+      <w:start w:val="1"/>
+      <w:numFmt w:val="lowerLetter"/>
+      <w:lvlText w:val="%1)"/>
+      <w:lvlJc w:val="left"/>
+      <w:pPr>
+        <w:ind w:left="720" w:hanging="360"/>
+      </w:pPr>
+      <w:rPr>
+        <w:rFonts w:hint="default"/>
+      </w:rPr>
+    </w:lvl>
+    <w:lvl w:ilvl="1" w:tplc="04090019" w:tentative="1">
+      <w:start w:val="1"/>
+      <w:numFmt w:val="lowerLetter"/>
+      <w:lvlText w:val="%2."/>
+      <w:lvlJc w:val="left"/>
+      <w:pPr>
+        <w:ind w:left="1440" w:hanging="360"/>
+      </w:pPr>
+    </w:lvl>
+    <w:lvl w:ilvl="2" w:tplc="0409001B" w:tentative="1">
+      <w:start w:val="1"/>
+      <w:numFmt w:val="lowerRoman"/>
+      <w:lvlText w:val="%3."/>
+      <w:lvlJc w:val="right"/>
+      <w:pPr>
+        <w:ind w:left="2160" w:hanging="180"/>
+      </w:pPr>
+    </w:lvl>
+    <w:lvl w:ilvl="3" w:tplc="0409000F" w:tentative="1">
+      <w:start w:val="1"/>
+      <w:numFmt w:val="decimal"/>
+      <w:lvlText w:val="%4."/>
+      <w:lvlJc w:val="left"/>
+      <w:pPr>
+        <w:ind w:left="2880" w:hanging="360"/>
+      </w:pPr>
+    </w:lvl>
+    <w:lvl w:ilvl="4" w:tplc="04090019" w:tentative="1">
+      <w:start w:val="1"/>
+      <w:numFmt w:val="lowerLetter"/>
+      <w:lvlText w:val="%5."/>
+      <w:lvlJc w:val="left"/>
+      <w:pPr>
+        <w:ind w:left="3600" w:hanging="360"/>
+      </w:pPr>
+    </w:lvl>
+    <w:lvl w:ilvl="5" w:tplc="0409001B" w:tentative="1">
+      <w:start w:val="1"/>
+      <w:numFmt w:val="lowerRoman"/>
+      <w:lvlText w:val="%6."/>
+      <w:lvlJc w:val="right"/>
+      <w:pPr>
+        <w:ind w:left="4320" w:hanging="180"/>
+      </w:pPr>
+    </w:lvl>
+    <w:lvl w:ilvl="6" w:tplc="0409000F" w:tentative="1">
+      <w:start w:val="1"/>
+      <w:numFmt w:val="decimal"/>
+      <w:lvlText w:val="%7."/>
+      <w:lvlJc w:val="left"/>
+      <w:pPr>
+        <w:ind w:left="5040" w:hanging="360"/>
+      </w:pPr>
+    </w:lvl>
+    <w:lvl w:ilvl="7" w:tplc="04090019" w:tentative="1">
+      <w:start w:val="1"/>
+      <w:numFmt w:val="lowerLetter"/>
+      <w:lvlText w:val="%8."/>
+      <w:lvlJc w:val="left"/>
+      <w:pPr>
+        <w:ind w:left="5760" w:hanging="360"/>
+      </w:pPr>
+    </w:lvl>
+    <w:lvl w:ilvl="8" w:tplc="0409001B" w:tentative="1">
+      <w:start w:val="1"/>
+      <w:numFmt w:val="lowerRoman"/>
+      <w:lvlText w:val="%9."/>
+      <w:lvlJc w:val="right"/>
+      <w:pPr>
+        <w:ind w:left="6480" w:hanging="180"/>
+      </w:pPr>
+    </w:lvl>
+  </w:abstractNum>
+  <w:abstractNum w:abstractNumId="1" w15:restartNumberingAfterBreak="0">
     <w:nsid w:val="0D285F22"/>
     <w:multiLevelType w:val="multilevel"/>
     <w:tmpl w:val="D25CC2C0"/>
@@ -2906,7 +3596,7 @@
       </w:rPr>
     </w:lvl>
   </w:abstractNum>
-  <w:abstractNum w:abstractNumId="1" w15:restartNumberingAfterBreak="0">
+  <w:abstractNum w:abstractNumId="2" w15:restartNumberingAfterBreak="0">
     <w:nsid w:val="1A2946DA"/>
     <w:multiLevelType w:val="multilevel"/>
     <w:tmpl w:val="B3762760"/>
@@ -3019,7 +3709,156 @@
       </w:rPr>
     </w:lvl>
   </w:abstractNum>
-  <w:abstractNum w:abstractNumId="2" w15:restartNumberingAfterBreak="0">
+  <w:abstractNum w:abstractNumId="3" w15:restartNumberingAfterBreak="0">
+    <w:nsid w:val="1A9743BC"/>
+    <w:multiLevelType w:val="multilevel"/>
+    <w:tmpl w:val="99E2EE9A"/>
+    <w:lvl w:ilvl="0">
+      <w:start w:val="1"/>
+      <w:numFmt w:val="bullet"/>
+      <w:lvlText w:val=""/>
+      <w:lvlJc w:val="left"/>
+      <w:pPr>
+        <w:tabs>
+          <w:tab w:val="num" w:pos="720"/>
+        </w:tabs>
+        <w:ind w:left="720" w:hanging="360"/>
+      </w:pPr>
+      <w:rPr>
+        <w:rFonts w:ascii="Symbol" w:hAnsi="Symbol" w:hint="default"/>
+        <w:sz w:val="20"/>
+      </w:rPr>
+    </w:lvl>
+    <w:lvl w:ilvl="1" w:tentative="1">
+      <w:start w:val="1"/>
+      <w:numFmt w:val="bullet"/>
+      <w:lvlText w:val="o"/>
+      <w:lvlJc w:val="left"/>
+      <w:pPr>
+        <w:tabs>
+          <w:tab w:val="num" w:pos="1440"/>
+        </w:tabs>
+        <w:ind w:left="1440" w:hanging="360"/>
+      </w:pPr>
+      <w:rPr>
+        <w:rFonts w:ascii="Courier New" w:hAnsi="Courier New" w:hint="default"/>
+        <w:sz w:val="20"/>
+      </w:rPr>
+    </w:lvl>
+    <w:lvl w:ilvl="2" w:tentative="1">
+      <w:start w:val="1"/>
+      <w:numFmt w:val="bullet"/>
+      <w:lvlText w:val=""/>
+      <w:lvlJc w:val="left"/>
+      <w:pPr>
+        <w:tabs>
+          <w:tab w:val="num" w:pos="2160"/>
+        </w:tabs>
+        <w:ind w:left="2160" w:hanging="360"/>
+      </w:pPr>
+      <w:rPr>
+        <w:rFonts w:ascii="Wingdings" w:hAnsi="Wingdings" w:hint="default"/>
+        <w:sz w:val="20"/>
+      </w:rPr>
+    </w:lvl>
+    <w:lvl w:ilvl="3" w:tentative="1">
+      <w:start w:val="1"/>
+      <w:numFmt w:val="bullet"/>
+      <w:lvlText w:val=""/>
+      <w:lvlJc w:val="left"/>
+      <w:pPr>
+        <w:tabs>
+          <w:tab w:val="num" w:pos="2880"/>
+        </w:tabs>
+        <w:ind w:left="2880" w:hanging="360"/>
+      </w:pPr>
+      <w:rPr>
+        <w:rFonts w:ascii="Wingdings" w:hAnsi="Wingdings" w:hint="default"/>
+        <w:sz w:val="20"/>
+      </w:rPr>
+    </w:lvl>
+    <w:lvl w:ilvl="4" w:tentative="1">
+      <w:start w:val="1"/>
+      <w:numFmt w:val="bullet"/>
+      <w:lvlText w:val=""/>
+      <w:lvlJc w:val="left"/>
+      <w:pPr>
+        <w:tabs>
+          <w:tab w:val="num" w:pos="3600"/>
+        </w:tabs>
+        <w:ind w:left="3600" w:hanging="360"/>
+      </w:pPr>
+      <w:rPr>
+        <w:rFonts w:ascii="Wingdings" w:hAnsi="Wingdings" w:hint="default"/>
+        <w:sz w:val="20"/>
+      </w:rPr>
+    </w:lvl>
+    <w:lvl w:ilvl="5" w:tentative="1">
+      <w:start w:val="1"/>
+      <w:numFmt w:val="bullet"/>
+      <w:lvlText w:val=""/>
+      <w:lvlJc w:val="left"/>
+      <w:pPr>
+        <w:tabs>
+          <w:tab w:val="num" w:pos="4320"/>
+        </w:tabs>
+        <w:ind w:left="4320" w:hanging="360"/>
+      </w:pPr>
+      <w:rPr>
+        <w:rFonts w:ascii="Wingdings" w:hAnsi="Wingdings" w:hint="default"/>
+        <w:sz w:val="20"/>
+      </w:rPr>
+    </w:lvl>
+    <w:lvl w:ilvl="6" w:tentative="1">
+      <w:start w:val="1"/>
+      <w:numFmt w:val="bullet"/>
+      <w:lvlText w:val=""/>
+      <w:lvlJc w:val="left"/>
+      <w:pPr>
+        <w:tabs>
+          <w:tab w:val="num" w:pos="5040"/>
+        </w:tabs>
+        <w:ind w:left="5040" w:hanging="360"/>
+      </w:pPr>
+      <w:rPr>
+        <w:rFonts w:ascii="Wingdings" w:hAnsi="Wingdings" w:hint="default"/>
+        <w:sz w:val="20"/>
+      </w:rPr>
+    </w:lvl>
+    <w:lvl w:ilvl="7" w:tentative="1">
+      <w:start w:val="1"/>
+      <w:numFmt w:val="bullet"/>
+      <w:lvlText w:val=""/>
+      <w:lvlJc w:val="left"/>
+      <w:pPr>
+        <w:tabs>
+          <w:tab w:val="num" w:pos="5760"/>
+        </w:tabs>
+        <w:ind w:left="5760" w:hanging="360"/>
+      </w:pPr>
+      <w:rPr>
+        <w:rFonts w:ascii="Wingdings" w:hAnsi="Wingdings" w:hint="default"/>
+        <w:sz w:val="20"/>
+      </w:rPr>
+    </w:lvl>
+    <w:lvl w:ilvl="8" w:tentative="1">
+      <w:start w:val="1"/>
+      <w:numFmt w:val="bullet"/>
+      <w:lvlText w:val=""/>
+      <w:lvlJc w:val="left"/>
+      <w:pPr>
+        <w:tabs>
+          <w:tab w:val="num" w:pos="6480"/>
+        </w:tabs>
+        <w:ind w:left="6480" w:hanging="360"/>
+      </w:pPr>
+      <w:rPr>
+        <w:rFonts w:ascii="Wingdings" w:hAnsi="Wingdings" w:hint="default"/>
+        <w:sz w:val="20"/>
+      </w:rPr>
+    </w:lvl>
+  </w:abstractNum>
+  <w:abstractNum w:abstractNumId="4" w15:restartNumberingAfterBreak="0">
     <w:nsid w:val="425C0E3A"/>
     <w:multiLevelType w:val="multilevel"/>
     <w:tmpl w:val="EA4E58BC"/>
@@ -3132,7 +3971,7 @@
       </w:rPr>
     </w:lvl>
   </w:abstractNum>
-  <w:abstractNum w:abstractNumId="3" w15:restartNumberingAfterBreak="0">
+  <w:abstractNum w:abstractNumId="5" w15:restartNumberingAfterBreak="0">
     <w:nsid w:val="469C06FF"/>
     <w:multiLevelType w:val="multilevel"/>
     <w:tmpl w:val="47F63E0E"/>
@@ -3218,7 +4057,156 @@
       </w:pPr>
     </w:lvl>
   </w:abstractNum>
-  <w:abstractNum w:abstractNumId="4" w15:restartNumberingAfterBreak="0">
+  <w:abstractNum w:abstractNumId="6" w15:restartNumberingAfterBreak="0">
+    <w:nsid w:val="4D200B91"/>
+    <w:multiLevelType w:val="multilevel"/>
+    <w:tmpl w:val="D7848AA2"/>
+    <w:lvl w:ilvl="0">
+      <w:start w:val="1"/>
+      <w:numFmt w:val="bullet"/>
+      <w:lvlText w:val=""/>
+      <w:lvlJc w:val="left"/>
+      <w:pPr>
+        <w:tabs>
+          <w:tab w:val="num" w:pos="720"/>
+        </w:tabs>
+        <w:ind w:left="720" w:hanging="360"/>
+      </w:pPr>
+      <w:rPr>
+        <w:rFonts w:ascii="Symbol" w:hAnsi="Symbol" w:hint="default"/>
+        <w:sz w:val="20"/>
+      </w:rPr>
+    </w:lvl>
+    <w:lvl w:ilvl="1" w:tentative="1">
+      <w:start w:val="1"/>
+      <w:numFmt w:val="bullet"/>
+      <w:lvlText w:val="o"/>
+      <w:lvlJc w:val="left"/>
+      <w:pPr>
+        <w:tabs>
+          <w:tab w:val="num" w:pos="1440"/>
+        </w:tabs>
+        <w:ind w:left="1440" w:hanging="360"/>
+      </w:pPr>
+      <w:rPr>
+        <w:rFonts w:ascii="Courier New" w:hAnsi="Courier New" w:hint="default"/>
+        <w:sz w:val="20"/>
+      </w:rPr>
+    </w:lvl>
+    <w:lvl w:ilvl="2" w:tentative="1">
+      <w:start w:val="1"/>
+      <w:numFmt w:val="bullet"/>
+      <w:lvlText w:val=""/>
+      <w:lvlJc w:val="left"/>
+      <w:pPr>
+        <w:tabs>
+          <w:tab w:val="num" w:pos="2160"/>
+        </w:tabs>
+        <w:ind w:left="2160" w:hanging="360"/>
+      </w:pPr>
+      <w:rPr>
+        <w:rFonts w:ascii="Wingdings" w:hAnsi="Wingdings" w:hint="default"/>
+        <w:sz w:val="20"/>
+      </w:rPr>
+    </w:lvl>
+    <w:lvl w:ilvl="3" w:tentative="1">
+      <w:start w:val="1"/>
+      <w:numFmt w:val="bullet"/>
+      <w:lvlText w:val=""/>
+      <w:lvlJc w:val="left"/>
+      <w:pPr>
+        <w:tabs>
+          <w:tab w:val="num" w:pos="2880"/>
+        </w:tabs>
+        <w:ind w:left="2880" w:hanging="360"/>
+      </w:pPr>
+      <w:rPr>
+        <w:rFonts w:ascii="Wingdings" w:hAnsi="Wingdings" w:hint="default"/>
+        <w:sz w:val="20"/>
+      </w:rPr>
+    </w:lvl>
+    <w:lvl w:ilvl="4" w:tentative="1">
+      <w:start w:val="1"/>
+      <w:numFmt w:val="bullet"/>
+      <w:lvlText w:val=""/>
+      <w:lvlJc w:val="left"/>
+      <w:pPr>
+        <w:tabs>
+          <w:tab w:val="num" w:pos="3600"/>
+        </w:tabs>
+        <w:ind w:left="3600" w:hanging="360"/>
+      </w:pPr>
+      <w:rPr>
+        <w:rFonts w:ascii="Wingdings" w:hAnsi="Wingdings" w:hint="default"/>
+        <w:sz w:val="20"/>
+      </w:rPr>
+    </w:lvl>
+    <w:lvl w:ilvl="5" w:tentative="1">
+      <w:start w:val="1"/>
+      <w:numFmt w:val="bullet"/>
+      <w:lvlText w:val=""/>
+      <w:lvlJc w:val="left"/>
+      <w:pPr>
+        <w:tabs>
+          <w:tab w:val="num" w:pos="4320"/>
+        </w:tabs>
+        <w:ind w:left="4320" w:hanging="360"/>
+      </w:pPr>
+      <w:rPr>
+        <w:rFonts w:ascii="Wingdings" w:hAnsi="Wingdings" w:hint="default"/>
+        <w:sz w:val="20"/>
+      </w:rPr>
+    </w:lvl>
+    <w:lvl w:ilvl="6" w:tentative="1">
+      <w:start w:val="1"/>
+      <w:numFmt w:val="bullet"/>
+      <w:lvlText w:val=""/>
+      <w:lvlJc w:val="left"/>
+      <w:pPr>
+        <w:tabs>
+          <w:tab w:val="num" w:pos="5040"/>
+        </w:tabs>
+        <w:ind w:left="5040" w:hanging="360"/>
+      </w:pPr>
+      <w:rPr>
+        <w:rFonts w:ascii="Wingdings" w:hAnsi="Wingdings" w:hint="default"/>
+        <w:sz w:val="20"/>
+      </w:rPr>
+    </w:lvl>
+    <w:lvl w:ilvl="7" w:tentative="1">
+      <w:start w:val="1"/>
+      <w:numFmt w:val="bullet"/>
+      <w:lvlText w:val=""/>
+      <w:lvlJc w:val="left"/>
+      <w:pPr>
+        <w:tabs>
+          <w:tab w:val="num" w:pos="5760"/>
+        </w:tabs>
+        <w:ind w:left="5760" w:hanging="360"/>
+      </w:pPr>
+      <w:rPr>
+        <w:rFonts w:ascii="Wingdings" w:hAnsi="Wingdings" w:hint="default"/>
+        <w:sz w:val="20"/>
+      </w:rPr>
+    </w:lvl>
+    <w:lvl w:ilvl="8" w:tentative="1">
+      <w:start w:val="1"/>
+      <w:numFmt w:val="bullet"/>
+      <w:lvlText w:val=""/>
+      <w:lvlJc w:val="left"/>
+      <w:pPr>
+        <w:tabs>
+          <w:tab w:val="num" w:pos="6480"/>
+        </w:tabs>
+        <w:ind w:left="6480" w:hanging="360"/>
+      </w:pPr>
+      <w:rPr>
+        <w:rFonts w:ascii="Wingdings" w:hAnsi="Wingdings" w:hint="default"/>
+        <w:sz w:val="20"/>
+      </w:rPr>
+    </w:lvl>
+  </w:abstractNum>
+  <w:abstractNum w:abstractNumId="7" w15:restartNumberingAfterBreak="0">
     <w:nsid w:val="55596C9D"/>
     <w:multiLevelType w:val="multilevel"/>
     <w:tmpl w:val="40AC5F00"/>
@@ -3304,7 +4292,7 @@
       </w:pPr>
     </w:lvl>
   </w:abstractNum>
-  <w:abstractNum w:abstractNumId="5" w15:restartNumberingAfterBreak="0">
+  <w:abstractNum w:abstractNumId="8" w15:restartNumberingAfterBreak="0">
     <w:nsid w:val="5BC30C96"/>
     <w:multiLevelType w:val="multilevel"/>
     <w:tmpl w:val="07E0A00C"/>
@@ -3390,7 +4378,7 @@
       </w:pPr>
     </w:lvl>
   </w:abstractNum>
-  <w:abstractNum w:abstractNumId="6" w15:restartNumberingAfterBreak="0">
+  <w:abstractNum w:abstractNumId="9" w15:restartNumberingAfterBreak="0">
     <w:nsid w:val="7B15192F"/>
     <w:multiLevelType w:val="multilevel"/>
     <w:tmpl w:val="AFAA8F44"/>
@@ -3476,26 +4464,35 @@
       </w:pPr>
     </w:lvl>
   </w:abstractNum>
-  <w:num w:numId="1">
+  <w:num w:numId="1" w16cid:durableId="1624382430">
+    <w:abstractNumId w:val="8"/>
+  </w:num>
+  <w:num w:numId="2" w16cid:durableId="805317251">
+    <w:abstractNumId w:val="4"/>
+  </w:num>
+  <w:num w:numId="3" w16cid:durableId="1649477446">
     <w:abstractNumId w:val="5"/>
   </w:num>
-  <w:num w:numId="2">
+  <w:num w:numId="4" w16cid:durableId="522330304">
     <w:abstractNumId w:val="2"/>
   </w:num>
-  <w:num w:numId="3">
-    <w:abstractNumId w:val="3"/>
-  </w:num>
-  <w:num w:numId="4">
+  <w:num w:numId="5" w16cid:durableId="1644892553">
     <w:abstractNumId w:val="1"/>
   </w:num>
-  <w:num w:numId="5">
+  <w:num w:numId="6" w16cid:durableId="98064992">
+    <w:abstractNumId w:val="9"/>
+  </w:num>
+  <w:num w:numId="7" w16cid:durableId="1016930123">
+    <w:abstractNumId w:val="7"/>
+  </w:num>
+  <w:num w:numId="8" w16cid:durableId="84882692">
     <w:abstractNumId w:val="0"/>
   </w:num>
-  <w:num w:numId="6">
+  <w:num w:numId="9" w16cid:durableId="546719649">
     <w:abstractNumId w:val="6"/>
   </w:num>
-  <w:num w:numId="7">
-    <w:abstractNumId w:val="4"/>
+  <w:num w:numId="10" w16cid:durableId="1251815859">
+    <w:abstractNumId w:val="3"/>
   </w:num>
 </w:numbering>
 </file>
@@ -4019,7 +5016,6 @@
   <w:style w:type="character" w:default="1" w:styleId="DefaultParagraphFont">
     <w:name w:val="Default Paragraph Font"/>
     <w:uiPriority w:val="1"/>
-    <w:semiHidden/>
     <w:unhideWhenUsed/>
   </w:style>
   <w:style w:type="table" w:default="1" w:styleId="TableNormal">
@@ -4149,6 +5145,33 @@
       <w:color w:val="0000FF" w:themeColor="hyperlink"/>
       <w:u w:val="single"/>
     </w:rPr>
+  </w:style>
+  <w:style w:type="paragraph" w:styleId="NormalWeb">
+    <w:name w:val="Normal (Web)"/>
+    <w:basedOn w:val="Normal"/>
+    <w:uiPriority w:val="99"/>
+    <w:unhideWhenUsed/>
+    <w:rsid w:val="00FC5341"/>
+    <w:pPr>
+      <w:spacing w:before="100" w:beforeAutospacing="1" w:after="100" w:afterAutospacing="1" w:line="240" w:lineRule="auto"/>
+    </w:pPr>
+    <w:rPr>
+      <w:rFonts w:ascii="Times New Roman" w:eastAsia="Times New Roman" w:hAnsi="Times New Roman" w:cs="Times New Roman"/>
+      <w:color w:val="auto"/>
+      <w:sz w:val="24"/>
+      <w:szCs w:val="24"/>
+    </w:rPr>
+  </w:style>
+  <w:style w:type="paragraph" w:styleId="ListParagraph">
+    <w:name w:val="List Paragraph"/>
+    <w:basedOn w:val="Normal"/>
+    <w:uiPriority w:val="34"/>
+    <w:qFormat/>
+    <w:rsid w:val="002F7F2B"/>
+    <w:pPr>
+      <w:ind w:left="720"/>
+      <w:contextualSpacing/>
+    </w:pPr>
   </w:style>
 </w:styles>
 </file>

</xml_diff>

<commit_message>
Finished the cover page and the system overview
</commit_message>
<xml_diff>
--- a/Solution_Approach_Template.docx
+++ b/Solution_Approach_Template.docx
@@ -49,7 +49,7 @@
           <w:rFonts w:ascii="Calibri" w:eastAsia="Calibri" w:hAnsi="Calibri" w:cs="Calibri"/>
           <w:color w:val="000000"/>
         </w:rPr>
-        <w:t>Your Project Title</w:t>
+        <w:t>LAMI Full-Stack Application</w:t>
       </w:r>
     </w:p>
     <w:p>
@@ -89,7 +89,7 @@
         <w:rPr>
           <w:color w:val="000000"/>
         </w:rPr>
-        <w:t>Your Sponsor</w:t>
+        <w:t>LAMI</w:t>
       </w:r>
     </w:p>
     <w:p>
@@ -103,36 +103,50 @@
         <w:rPr>
           <w:noProof/>
           <w:color w:val="000000"/>
+          <w:bdr w:val="none" w:sz="0" w:space="0" w:color="auto" w:frame="1"/>
         </w:rPr>
         <w:drawing>
-          <wp:inline distT="0" distB="0" distL="0" distR="0" wp14:anchorId="2836DD52" wp14:editId="2836DD53">
-            <wp:extent cx="672006" cy="672006"/>
+          <wp:inline distT="0" distB="0" distL="0" distR="0" wp14:anchorId="58CA86FE" wp14:editId="01B15D1E">
+            <wp:extent cx="2859354" cy="1356360"/>
             <wp:effectExtent l="0" t="0" r="0" b="0"/>
-            <wp:docPr id="1" name="image1.jpg" descr="https://encrypted-tbn1.google.com/images?q=tbn:ANd9GcQeSRxPF6-MPnLymbBY3KGjLCSJ1VVvoefTFNSHesErmKLDmciN"/>
-            <wp:cNvGraphicFramePr/>
+            <wp:docPr id="3" name="Picture 3" descr="Logo&#10;&#10;Description automatically generated"/>
+            <wp:cNvGraphicFramePr>
+              <a:graphicFrameLocks xmlns:a="http://schemas.openxmlformats.org/drawingml/2006/main" noChangeAspect="1"/>
+            </wp:cNvGraphicFramePr>
             <a:graphic xmlns:a="http://schemas.openxmlformats.org/drawingml/2006/main">
               <a:graphicData uri="http://schemas.openxmlformats.org/drawingml/2006/picture">
                 <pic:pic xmlns:pic="http://schemas.openxmlformats.org/drawingml/2006/picture">
                   <pic:nvPicPr>
-                    <pic:cNvPr id="0" name="image1.jpg" descr="https://encrypted-tbn1.google.com/images?q=tbn:ANd9GcQeSRxPF6-MPnLymbBY3KGjLCSJ1VVvoefTFNSHesErmKLDmciN"/>
-                    <pic:cNvPicPr preferRelativeResize="0"/>
+                    <pic:cNvPr id="3" name="Picture 3" descr="Logo&#10;&#10;Description automatically generated"/>
+                    <pic:cNvPicPr>
+                      <a:picLocks noChangeAspect="1" noChangeArrowheads="1"/>
+                    </pic:cNvPicPr>
                   </pic:nvPicPr>
                   <pic:blipFill>
-                    <a:blip r:embed="rId7"/>
+                    <a:blip r:embed="rId7" cstate="print">
+                      <a:extLst>
+                        <a:ext uri="{28A0092B-C50C-407E-A947-70E740481C1C}">
+                          <a14:useLocalDpi xmlns:a14="http://schemas.microsoft.com/office/drawing/2010/main" val="0"/>
+                        </a:ext>
+                      </a:extLst>
+                    </a:blip>
                     <a:srcRect/>
                     <a:stretch>
                       <a:fillRect/>
                     </a:stretch>
                   </pic:blipFill>
-                  <pic:spPr>
+                  <pic:spPr bwMode="auto">
                     <a:xfrm>
                       <a:off x="0" y="0"/>
-                      <a:ext cx="672006" cy="672006"/>
+                      <a:ext cx="2862950" cy="1358066"/>
                     </a:xfrm>
                     <a:prstGeom prst="rect">
                       <a:avLst/>
                     </a:prstGeom>
-                    <a:ln/>
+                    <a:noFill/>
+                    <a:ln>
+                      <a:noFill/>
+                    </a:ln>
                   </pic:spPr>
                 </pic:pic>
               </a:graphicData>
@@ -143,20 +157,6 @@
     </w:p>
     <w:p>
       <w:pPr>
-        <w:jc w:val="center"/>
-        <w:rPr>
-          <w:color w:val="000000"/>
-        </w:rPr>
-      </w:pPr>
-      <w:r>
-        <w:rPr>
-          <w:color w:val="000000"/>
-        </w:rPr>
-        <w:t>Sponsor logo (if any)</w:t>
-      </w:r>
-    </w:p>
-    <w:p>
-      <w:pPr>
         <w:rPr>
           <w:color w:val="000000"/>
         </w:rPr>
@@ -200,7 +200,7 @@
           <w:sz w:val="24"/>
           <w:szCs w:val="24"/>
         </w:rPr>
-        <w:t>Your Team Name &amp; Team Logo</w:t>
+        <w:t>LAMI Team</w:t>
       </w:r>
     </w:p>
     <w:p>
@@ -214,7 +214,7 @@
         <w:rPr>
           <w:color w:val="000000"/>
         </w:rPr>
-        <w:t>(Provide a list of team members)</w:t>
+        <w:t>Jacob Smith and Jerrel Chapmen</w:t>
       </w:r>
     </w:p>
     <w:p>
@@ -228,7 +228,7 @@
         <w:rPr>
           <w:color w:val="000000"/>
         </w:rPr>
-        <w:t>[Date]</w:t>
+        <w:t>10/4/2022</w:t>
       </w:r>
     </w:p>
     <w:p>
@@ -259,7 +259,6 @@
         <w:rPr>
           <w:b/>
         </w:rPr>
-        <w:lastRenderedPageBreak/>
         <w:t>Note</w:t>
       </w:r>
       <w:r>
@@ -1730,6 +1729,14 @@
       </w:pPr>
       <w:r>
         <w:t>The system overview contains a general description of the functionality and design of the project. The overview will only briefly describe the overall design considerations and the comprehensive explanations will be done in the sections to follow. The overview should serve as an introduction to these sections.</w:t>
+      </w:r>
+    </w:p>
+    <w:p>
+      <w:pPr>
+        <w:spacing w:line="240" w:lineRule="auto"/>
+      </w:pPr>
+      <w:r>
+        <w:t xml:space="preserve">The LAMI project is to create and add on to the already existing code and improve upon it, also to implement a website that can access the same things as the app. The coding will be done using the flutter language since it can be used to program apps and websites. Also, the database we will be using to keep track of profiles and personal info will be firebase. With these the users will be able to communicate through a server to add medications, sleep times for tracking when to take medicine, and surveys so the caretakers can check the medications effectiveness. </w:t>
       </w:r>
     </w:p>
     <w:p>
@@ -2679,47 +2686,7 @@
           <w:iCs/>
           <w:highlight w:val="yellow"/>
         </w:rPr>
-        <w:t>Firebase Cloud Fires</w:t>
-      </w:r>
-      <w:r>
-        <w:rPr>
-          <w:b w:val="0"/>
-          <w:bCs/>
-          <w:i w:val="0"/>
-          <w:iCs/>
-          <w:highlight w:val="yellow"/>
-        </w:rPr>
-        <w:t>t</w:t>
-      </w:r>
-      <w:r>
-        <w:rPr>
-          <w:b w:val="0"/>
-          <w:bCs/>
-          <w:i w:val="0"/>
-          <w:iCs/>
-          <w:highlight w:val="yellow"/>
-        </w:rPr>
-        <w:t>ore</w:t>
-      </w:r>
-      <w:r>
-        <w:rPr>
-          <w:b w:val="0"/>
-          <w:bCs/>
-          <w:i w:val="0"/>
-          <w:iCs/>
-          <w:highlight w:val="yellow"/>
-        </w:rPr>
-        <w:t xml:space="preserve"> - </w:t>
-      </w:r>
-      <w:r>
-        <w:rPr>
-          <w:b w:val="0"/>
-          <w:bCs/>
-          <w:i w:val="0"/>
-          <w:iCs/>
-          <w:highlight w:val="yellow"/>
-        </w:rPr>
-        <w:t xml:space="preserve">“Cloud Firestore is a flexible, scalable database for mobile, web, and server development from Firebase and Google Cloud. Like Firebase Realtime Database, it keeps your data in sync across client apps through </w:t>
+        <w:t xml:space="preserve">Firebase Cloud Firestore - “Cloud Firestore is a flexible, scalable database for mobile, web, and server development from Firebase and Google Cloud. Like Firebase Realtime Database, it keeps your data in sync across client apps through </w:t>
       </w:r>
       <w:r>
         <w:rPr>
@@ -5016,6 +4983,7 @@
   <w:style w:type="character" w:default="1" w:styleId="DefaultParagraphFont">
     <w:name w:val="Default Paragraph Font"/>
     <w:uiPriority w:val="1"/>
+    <w:semiHidden/>
     <w:unhideWhenUsed/>
   </w:style>
   <w:style w:type="table" w:default="1" w:styleId="TableNormal">

</xml_diff>

<commit_message>
Finished the data design section
</commit_message>
<xml_diff>
--- a/Solution_Approach_Template.docx
+++ b/Solution_Approach_Template.docx
@@ -267,15 +267,7 @@
     </w:p>
     <w:p>
       <w:r>
-        <w:t>Length = 5</w:t>
-      </w:r>
-      <w:proofErr w:type="gramStart"/>
-      <w:r>
-        <w:t>+  pages</w:t>
-      </w:r>
-      <w:proofErr w:type="gramEnd"/>
-      <w:r>
-        <w:t xml:space="preserve"> text + appendices as needed. </w:t>
+        <w:t xml:space="preserve">Length = 5+  pages text + appendices as needed. </w:t>
       </w:r>
       <w:r>
         <w:br/>
@@ -287,21 +279,7 @@
         <w:rPr>
           <w:color w:val="000000"/>
         </w:rPr>
-        <w:t xml:space="preserve">Some materials do not count towards this </w:t>
-      </w:r>
-      <w:proofErr w:type="gramStart"/>
-      <w:r>
-        <w:rPr>
-          <w:color w:val="000000"/>
-        </w:rPr>
-        <w:t>5 page</w:t>
-      </w:r>
-      <w:proofErr w:type="gramEnd"/>
-      <w:r>
-        <w:rPr>
-          <w:color w:val="000000"/>
-        </w:rPr>
-        <w:t xml:space="preserve"> minimum. These excluded parts include:</w:t>
+        <w:t>Some materials do not count towards this 5 page minimum. These excluded parts include:</w:t>
       </w:r>
       <w:r>
         <w:br/>
@@ -396,15 +374,7 @@
     </w:p>
     <w:p>
       <w:r>
-        <w:t xml:space="preserve">Typed with </w:t>
-      </w:r>
-      <w:proofErr w:type="gramStart"/>
-      <w:r>
-        <w:t>one inch</w:t>
-      </w:r>
-      <w:proofErr w:type="gramEnd"/>
-      <w:r>
-        <w:t xml:space="preserve"> margins on sides, top and bottom.</w:t>
+        <w:t>Typed with one inch margins on sides, top and bottom.</w:t>
       </w:r>
     </w:p>
     <w:p>
@@ -1722,14 +1692,6 @@
         <w:t>System Overview</w:t>
       </w:r>
       <w:bookmarkEnd w:id="3"/>
-    </w:p>
-    <w:p>
-      <w:pPr>
-        <w:spacing w:line="240" w:lineRule="auto"/>
-      </w:pPr>
-      <w:r>
-        <w:t>The system overview contains a general description of the functionality and design of the project. The overview will only briefly describe the overall design considerations and the comprehensive explanations will be done in the sections to follow. The overview should serve as an introduction to these sections.</w:t>
-      </w:r>
     </w:p>
     <w:p>
       <w:pPr>
@@ -2287,27 +2249,7 @@
           <w:sz w:val="22"/>
           <w:szCs w:val="22"/>
         </w:rPr>
-        <w:t xml:space="preserve">Flutter focuses on utilizing “widgets”, which are classes used to create UI. If we think of each app functionality as a </w:t>
-      </w:r>
-      <w:proofErr w:type="gramStart"/>
-      <w:r>
-        <w:rPr>
-          <w:rFonts w:ascii="ArialMT" w:hAnsi="ArialMT"/>
-          <w:color w:val="FF0000"/>
-          <w:sz w:val="22"/>
-          <w:szCs w:val="22"/>
-        </w:rPr>
-        <w:t>widget</w:t>
-      </w:r>
-      <w:proofErr w:type="gramEnd"/>
-      <w:r>
-        <w:rPr>
-          <w:rFonts w:ascii="ArialMT" w:hAnsi="ArialMT"/>
-          <w:color w:val="FF0000"/>
-          <w:sz w:val="22"/>
-          <w:szCs w:val="22"/>
-        </w:rPr>
-        <w:t xml:space="preserve"> we can expect an ‘alarm’ widget, a ‘log-in’ widget, a ‘profile’ widget, and a ‘monitoring’ widget. We can expect that these would take user input but would need to contact the backend to sync data to profiles and authenticate users. </w:t>
+        <w:t xml:space="preserve">Flutter focuses on utilizing “widgets”, which are classes used to create UI. If we think of each app functionality as a widget we can expect an ‘alarm’ widget, a ‘log-in’ widget, a ‘profile’ widget, and a ‘monitoring’ widget. We can expect that these would take user input but would need to contact the backend to sync data to profiles and authenticate users. </w:t>
       </w:r>
     </w:p>
     <w:p>
@@ -2530,27 +2472,7 @@
           <w:sz w:val="22"/>
           <w:szCs w:val="22"/>
         </w:rPr>
-        <w:t xml:space="preserve">Firebase is a database system developed by Google as well as </w:t>
-      </w:r>
-      <w:proofErr w:type="gramStart"/>
-      <w:r>
-        <w:rPr>
-          <w:rFonts w:ascii="ArialMT" w:hAnsi="ArialMT"/>
-          <w:color w:val="FF0000"/>
-          <w:sz w:val="22"/>
-          <w:szCs w:val="22"/>
-        </w:rPr>
-        <w:t>Flutter</w:t>
-      </w:r>
-      <w:proofErr w:type="gramEnd"/>
-      <w:r>
-        <w:rPr>
-          <w:rFonts w:ascii="ArialMT" w:hAnsi="ArialMT"/>
-          <w:color w:val="FF0000"/>
-          <w:sz w:val="22"/>
-          <w:szCs w:val="22"/>
-        </w:rPr>
-        <w:t xml:space="preserve"> so we decided to use them together. The amount of documentation about connectivity between them also helped us. Firebase provides user authentication, NoSQL database, analytics, monitoring functions and so on for almost free. In our use case, we would not need to pay any extra cost for their service. Firebase offers two kinds of databases for customers, which are Realtime Database and Firestore database. </w:t>
+        <w:t xml:space="preserve">Firebase is a database system developed by Google as well as Flutter so we decided to use them together. The amount of documentation about connectivity between them also helped us. Firebase provides user authentication, NoSQL database, analytics, monitoring functions and so on for almost free. In our use case, we would not need to pay any extra cost for their service. Firebase offers two kinds of databases for customers, which are Realtime Database and Firestore database. </w:t>
       </w:r>
     </w:p>
     <w:p>
@@ -2631,29 +2553,7 @@
           <w:iCs/>
           <w:highlight w:val="yellow"/>
         </w:rPr>
-        <w:t xml:space="preserve"> to every connected client. When you build cross-platform apps with our Apple platforms, Android, and JavaScript SDKs, </w:t>
-      </w:r>
-      <w:proofErr w:type="gramStart"/>
-      <w:r>
-        <w:rPr>
-          <w:b w:val="0"/>
-          <w:bCs/>
-          <w:i w:val="0"/>
-          <w:iCs/>
-          <w:highlight w:val="yellow"/>
-        </w:rPr>
-        <w:t>all of</w:t>
-      </w:r>
-      <w:proofErr w:type="gramEnd"/>
-      <w:r>
-        <w:rPr>
-          <w:b w:val="0"/>
-          <w:bCs/>
-          <w:i w:val="0"/>
-          <w:iCs/>
-          <w:highlight w:val="yellow"/>
-        </w:rPr>
-        <w:t xml:space="preserve"> your clients share one Realtime Database instance and automatically receive updates with the newest data.”</w:t>
+        <w:t xml:space="preserve"> to every connected client. When you build cross-platform apps with our Apple platforms, Android, and JavaScript SDKs, all of your clients share one Realtime Database instance and automatically receive updates with the newest data.”</w:t>
       </w:r>
     </w:p>
     <w:p>
@@ -2840,27 +2740,7 @@
           <w:szCs w:val="22"/>
           <w:highlight w:val="yellow"/>
         </w:rPr>
-        <w:t xml:space="preserve">Firebase provides libraries for their service so there is no difficulty to use their databases while we need to set up transitions among screens by ourselves. The login screen calls a function from Firebase Authentication to authenticate users and the register screen lets users to register themselves to the Authentication. The reset password screen and forgot password screen also utilize the Authentication to function their jobs. In the main screen, each user’s alarms are pulled from Cloud Firestore into the home screen by sending the authorized user’s id after checking if he or she exists in the database. In the home screen, the retrieved alarms are ordered by time without accessing the database </w:t>
-      </w:r>
-      <w:proofErr w:type="gramStart"/>
-      <w:r>
-        <w:rPr>
-          <w:rFonts w:ascii="ArialMT" w:hAnsi="ArialMT"/>
-          <w:sz w:val="22"/>
-          <w:szCs w:val="22"/>
-          <w:highlight w:val="yellow"/>
-        </w:rPr>
-        <w:t>any more</w:t>
-      </w:r>
-      <w:proofErr w:type="gramEnd"/>
-      <w:r>
-        <w:rPr>
-          <w:rFonts w:ascii="ArialMT" w:hAnsi="ArialMT"/>
-          <w:sz w:val="22"/>
-          <w:szCs w:val="22"/>
-          <w:highlight w:val="yellow"/>
-        </w:rPr>
-        <w:t>.</w:t>
+        <w:t>Firebase provides libraries for their service so there is no difficulty to use their databases while we need to set up transitions among screens by ourselves. The login screen calls a function from Firebase Authentication to authenticate users and the register screen lets users to register themselves to the Authentication. The reset password screen and forgot password screen also utilize the Authentication to function their jobs. In the main screen, each user’s alarms are pulled from Cloud Firestore into the home screen by sending the authorized user’s id after checking if he or she exists in the database. In the home screen, the retrieved alarms are ordered by time without accessing the database any more.</w:t>
       </w:r>
       <w:r>
         <w:rPr>
@@ -2931,15 +2811,19 @@
         <w:spacing w:line="240" w:lineRule="auto"/>
       </w:pPr>
       <w:r>
-        <w:t>[You may skip this section if your project doesn’t require any data manipulation or storage]</w:t>
-      </w:r>
-    </w:p>
-    <w:p>
-      <w:pPr>
-        <w:spacing w:line="240" w:lineRule="auto"/>
-      </w:pPr>
-      <w:r>
-        <w:t>Describe all data structures (including the internal and temporary data structures), and the database(s) created as part of the application. This information is important from the design point of view as it will help the team in properly understanding all the data structures and databases which will be required for the coding.</w:t>
+        <w:t xml:space="preserve">As stated previously we will be using firebase to keep track of user profiles and information since the last team to work on the application used firebase. In addition to firebase already being implemented into the code it is an </w:t>
+      </w:r>
+      <w:r>
+        <w:t>easy-to-use</w:t>
+      </w:r>
+      <w:r>
+        <w:t xml:space="preserve"> database storage that will be easy to</w:t>
+      </w:r>
+      <w:r>
+        <w:t xml:space="preserve"> insert new users if there ever happen to be new people added to the LAMI house.</w:t>
+      </w:r>
+      <w:r>
+        <w:t xml:space="preserve"> </w:t>
       </w:r>
     </w:p>
     <w:p>
@@ -2971,15 +2855,7 @@
         <w:spacing w:line="240" w:lineRule="auto"/>
       </w:pPr>
       <w:r>
-        <w:t xml:space="preserve">[You may skip this section if your project doesn’t have a GUI component] – but! If the tools </w:t>
-      </w:r>
-      <w:proofErr w:type="gramStart"/>
-      <w:r>
-        <w:t>is</w:t>
-      </w:r>
-      <w:proofErr w:type="gramEnd"/>
-      <w:r>
-        <w:t xml:space="preserve"> ever to be used by humans (even just starting and stopping it), there’s some form of user interface design. It can be very simple, but it does exist. Make sure you document how you expect people to use your product, even if it’s just:</w:t>
+        <w:t>[You may skip this section if your project doesn’t have a GUI component] – but! If the tools is ever to be used by humans (even just starting and stopping it), there’s some form of user interface design. It can be very simple, but it does exist. Make sure you document how you expect people to use your product, even if it’s just:</w:t>
       </w:r>
     </w:p>
     <w:p>

</xml_diff>

<commit_message>
All I have left to do is the subsystem decomposition and introduction.
</commit_message>
<xml_diff>
--- a/Solution_Approach_Template.docx
+++ b/Solution_Approach_Template.docx
@@ -2269,38 +2269,65 @@
         <w:shd w:val="clear" w:color="auto" w:fill="FFFFFF"/>
         <w:ind w:left="720"/>
         <w:rPr>
-          <w:color w:val="FF0000"/>
+          <w:color w:val="000000" w:themeColor="text1"/>
         </w:rPr>
       </w:pPr>
       <w:bookmarkStart w:id="10" w:name="_Toc82521039"/>
       <w:r>
         <w:rPr>
           <w:rFonts w:ascii="ArialMT" w:hAnsi="ArialMT"/>
-          <w:color w:val="FF0000"/>
-          <w:sz w:val="22"/>
-          <w:szCs w:val="22"/>
-        </w:rPr>
-        <w:t xml:space="preserve">Flutter focuses on utilizing “widgets”, which are classes used to create UI. If we think of each app functionality as a </w:t>
-      </w:r>
-      <w:proofErr w:type="gramStart"/>
-      <w:r>
-        <w:rPr>
-          <w:rFonts w:ascii="ArialMT" w:hAnsi="ArialMT"/>
-          <w:color w:val="FF0000"/>
-          <w:sz w:val="22"/>
-          <w:szCs w:val="22"/>
-        </w:rPr>
-        <w:t>widget</w:t>
-      </w:r>
-      <w:proofErr w:type="gramEnd"/>
-      <w:r>
-        <w:rPr>
-          <w:rFonts w:ascii="ArialMT" w:hAnsi="ArialMT"/>
-          <w:color w:val="FF0000"/>
-          <w:sz w:val="22"/>
-          <w:szCs w:val="22"/>
-        </w:rPr>
-        <w:t xml:space="preserve"> we can expect an ‘alarm’ widget, a ‘log-in’ widget, a ‘profile’ widget, and a ‘monitoring’ widget. We can expect that these would take user input but would need to contact the backend to sync data to profiles and authenticate users. </w:t>
+          <w:color w:val="000000" w:themeColor="text1"/>
+          <w:sz w:val="22"/>
+          <w:szCs w:val="22"/>
+        </w:rPr>
+        <w:t xml:space="preserve">Flutter makes use of a concept called </w:t>
+      </w:r>
+      <w:r>
+        <w:rPr>
+          <w:rFonts w:ascii="ArialMT" w:hAnsi="ArialMT"/>
+          <w:i/>
+          <w:iCs/>
+          <w:color w:val="000000" w:themeColor="text1"/>
+          <w:sz w:val="22"/>
+          <w:szCs w:val="22"/>
+        </w:rPr>
+        <w:t>widgets</w:t>
+      </w:r>
+      <w:r>
+        <w:rPr>
+          <w:rFonts w:ascii="ArialMT" w:hAnsi="ArialMT"/>
+          <w:color w:val="000000" w:themeColor="text1"/>
+          <w:sz w:val="22"/>
+          <w:szCs w:val="22"/>
+        </w:rPr>
+        <w:t xml:space="preserve"> to form and manage each component of an application. Essentially, </w:t>
+      </w:r>
+      <w:r>
+        <w:rPr>
+          <w:rFonts w:ascii="ArialMT" w:hAnsi="ArialMT"/>
+          <w:color w:val="000000" w:themeColor="text1"/>
+          <w:sz w:val="22"/>
+          <w:szCs w:val="22"/>
+        </w:rPr>
+        <w:t xml:space="preserve">each </w:t>
+      </w:r>
+      <w:r>
+        <w:rPr>
+          <w:rFonts w:ascii="ArialMT" w:hAnsi="ArialMT"/>
+          <w:color w:val="000000" w:themeColor="text1"/>
+          <w:sz w:val="22"/>
+          <w:szCs w:val="22"/>
+        </w:rPr>
+        <w:t xml:space="preserve">widget represents a different aspect of the app, whether it be a </w:t>
+      </w:r>
+      <w:r>
+        <w:rPr>
+          <w:rFonts w:ascii="ArialMT" w:hAnsi="ArialMT"/>
+          <w:color w:val="000000" w:themeColor="text1"/>
+          <w:sz w:val="22"/>
+          <w:szCs w:val="22"/>
+        </w:rPr>
+        <w:t xml:space="preserve">UI element, styling choice, or object state. </w:t>
       </w:r>
     </w:p>
     <w:p>
@@ -2313,7 +2340,6 @@
         <w:spacing w:line="240" w:lineRule="auto"/>
       </w:pPr>
       <w:r>
-        <w:lastRenderedPageBreak/>
         <w:t>Interface Description</w:t>
       </w:r>
       <w:bookmarkEnd w:id="10"/>
@@ -2405,12 +2431,16 @@
       <w:pPr>
         <w:spacing w:after="0" w:line="240" w:lineRule="auto"/>
         <w:ind w:left="720"/>
+        <w:rPr>
+          <w:color w:val="000000" w:themeColor="text1"/>
+        </w:rPr>
       </w:pPr>
       <w:r>
         <w:rPr>
           <w:i/>
           <w:iCs/>
         </w:rPr>
+        <w:lastRenderedPageBreak/>
         <w:t>Description:</w:t>
       </w:r>
       <w:r>
@@ -2421,17 +2451,365 @@
       </w:r>
       <w:r>
         <w:rPr>
+          <w:color w:val="000000" w:themeColor="text1"/>
+        </w:rPr>
+        <w:t>Th</w:t>
+      </w:r>
+      <w:r>
+        <w:rPr>
+          <w:color w:val="000000" w:themeColor="text1"/>
+        </w:rPr>
+        <w:t>e</w:t>
+      </w:r>
+      <w:r>
+        <w:rPr>
+          <w:color w:val="000000" w:themeColor="text1"/>
+        </w:rPr>
+        <w:t xml:space="preserve"> service allow</w:t>
+      </w:r>
+      <w:r>
+        <w:rPr>
+          <w:color w:val="000000" w:themeColor="text1"/>
+        </w:rPr>
+        <w:t>s</w:t>
+      </w:r>
+      <w:r>
+        <w:rPr>
+          <w:color w:val="000000" w:themeColor="text1"/>
+        </w:rPr>
+        <w:t xml:space="preserve"> users to add </w:t>
+      </w:r>
+      <w:r>
+        <w:rPr>
+          <w:color w:val="000000" w:themeColor="text1"/>
+        </w:rPr>
+        <w:t>a</w:t>
+      </w:r>
+      <w:r>
+        <w:rPr>
+          <w:color w:val="000000" w:themeColor="text1"/>
+        </w:rPr>
+        <w:t xml:space="preserve"> medication to a list and set </w:t>
+      </w:r>
+      <w:r>
+        <w:rPr>
+          <w:color w:val="000000" w:themeColor="text1"/>
+        </w:rPr>
+        <w:t xml:space="preserve">a </w:t>
+      </w:r>
+      <w:r>
+        <w:rPr>
+          <w:color w:val="000000" w:themeColor="text1"/>
+        </w:rPr>
+        <w:t xml:space="preserve">reminder for when the </w:t>
+      </w:r>
+      <w:r>
+        <w:rPr>
+          <w:color w:val="000000" w:themeColor="text1"/>
+        </w:rPr>
+        <w:t xml:space="preserve">medication </w:t>
+      </w:r>
+      <w:r>
+        <w:rPr>
+          <w:color w:val="000000" w:themeColor="text1"/>
+        </w:rPr>
+        <w:t>should</w:t>
+      </w:r>
+      <w:r>
+        <w:rPr>
+          <w:color w:val="000000" w:themeColor="text1"/>
+        </w:rPr>
+        <w:t xml:space="preserve"> be taken</w:t>
+      </w:r>
+      <w:r>
+        <w:rPr>
+          <w:color w:val="000000" w:themeColor="text1"/>
+        </w:rPr>
+        <w:t>. It take</w:t>
+      </w:r>
+      <w:r>
+        <w:rPr>
+          <w:color w:val="000000" w:themeColor="text1"/>
+        </w:rPr>
+        <w:t>s</w:t>
+      </w:r>
+      <w:r>
+        <w:rPr>
+          <w:color w:val="000000" w:themeColor="text1"/>
+        </w:rPr>
+        <w:t xml:space="preserve"> user input </w:t>
+      </w:r>
+      <w:r>
+        <w:rPr>
+          <w:color w:val="000000" w:themeColor="text1"/>
+        </w:rPr>
+        <w:t>(</w:t>
+      </w:r>
+      <w:r>
+        <w:rPr>
+          <w:color w:val="000000" w:themeColor="text1"/>
+        </w:rPr>
+        <w:t>when a user adds a</w:t>
+      </w:r>
+      <w:r>
+        <w:rPr>
+          <w:color w:val="000000" w:themeColor="text1"/>
+        </w:rPr>
+        <w:t xml:space="preserve"> new</w:t>
+      </w:r>
+      <w:r>
+        <w:rPr>
+          <w:color w:val="000000" w:themeColor="text1"/>
+        </w:rPr>
+        <w:t xml:space="preserve"> alarm</w:t>
+      </w:r>
+      <w:r>
+        <w:rPr>
+          <w:color w:val="000000" w:themeColor="text1"/>
+        </w:rPr>
+        <w:t>/medication</w:t>
+      </w:r>
+      <w:r>
+        <w:rPr>
+          <w:color w:val="000000" w:themeColor="text1"/>
+        </w:rPr>
+        <w:t xml:space="preserve"> to the list</w:t>
+      </w:r>
+      <w:r>
+        <w:rPr>
+          <w:color w:val="000000" w:themeColor="text1"/>
+        </w:rPr>
+        <w:t>)</w:t>
+      </w:r>
+      <w:r>
+        <w:rPr>
+          <w:color w:val="000000" w:themeColor="text1"/>
+        </w:rPr>
+        <w:t xml:space="preserve"> </w:t>
+      </w:r>
+      <w:r>
+        <w:rPr>
+          <w:color w:val="000000" w:themeColor="text1"/>
+        </w:rPr>
+        <w:t xml:space="preserve">then </w:t>
+      </w:r>
+      <w:r>
+        <w:rPr>
+          <w:color w:val="000000" w:themeColor="text1"/>
+        </w:rPr>
+        <w:t>contact</w:t>
+      </w:r>
+      <w:r>
+        <w:rPr>
+          <w:color w:val="000000" w:themeColor="text1"/>
+        </w:rPr>
+        <w:t>s</w:t>
+      </w:r>
+      <w:r>
+        <w:rPr>
+          <w:color w:val="000000" w:themeColor="text1"/>
+        </w:rPr>
+        <w:t xml:space="preserve"> the backend </w:t>
+      </w:r>
+      <w:r>
+        <w:rPr>
+          <w:color w:val="000000" w:themeColor="text1"/>
+        </w:rPr>
+        <w:t>to</w:t>
+      </w:r>
+      <w:r>
+        <w:rPr>
+          <w:color w:val="000000" w:themeColor="text1"/>
+        </w:rPr>
+        <w:t xml:space="preserve"> save </w:t>
+      </w:r>
+      <w:r>
+        <w:rPr>
+          <w:color w:val="000000" w:themeColor="text1"/>
+        </w:rPr>
+        <w:t xml:space="preserve">the new </w:t>
+      </w:r>
+      <w:r>
+        <w:rPr>
+          <w:color w:val="000000" w:themeColor="text1"/>
+        </w:rPr>
+        <w:t>information</w:t>
+      </w:r>
+      <w:r>
+        <w:rPr>
+          <w:color w:val="000000" w:themeColor="text1"/>
+        </w:rPr>
+        <w:t xml:space="preserve"> to the users full </w:t>
+      </w:r>
+      <w:r>
+        <w:rPr>
+          <w:color w:val="000000" w:themeColor="text1"/>
+        </w:rPr>
+        <w:t>list of medications</w:t>
+      </w:r>
+      <w:r>
+        <w:rPr>
+          <w:color w:val="000000" w:themeColor="text1"/>
+        </w:rPr>
+        <w:t>.</w:t>
+      </w:r>
+    </w:p>
+    <w:p>
+      <w:pPr>
+        <w:spacing w:after="0" w:line="240" w:lineRule="auto"/>
+        <w:ind w:left="720"/>
+        <w:rPr>
           <w:color w:val="FF0000"/>
         </w:rPr>
-        <w:t>This service will allow authenticated users to add their medication to a list and set reminders for when they need to take their medicine. It should take user input and when a user adds an alarm to the list it should contact the backend and save it to the users list of current medications. The users’ current medication list should be viewable to those with an admin account.</w:t>
+      </w:pPr>
+    </w:p>
+    <w:p>
+      <w:pPr>
+        <w:pStyle w:val="Heading4"/>
+        <w:spacing w:line="240" w:lineRule="auto"/>
+        <w:ind w:left="0" w:firstLine="720"/>
+        <w:rPr>
+          <w:b w:val="0"/>
+          <w:bCs/>
+        </w:rPr>
+      </w:pPr>
+      <w:r>
+        <w:rPr>
+          <w:b w:val="0"/>
+          <w:bCs/>
+        </w:rPr>
+        <w:t xml:space="preserve">Service name: </w:t>
+      </w:r>
+      <w:r>
+        <w:rPr>
+          <w:b w:val="0"/>
+          <w:bCs/>
+        </w:rPr>
+        <w:tab/>
+      </w:r>
+      <w:r>
+        <w:rPr>
+          <w:b w:val="0"/>
+          <w:bCs/>
+          <w:i w:val="0"/>
+          <w:iCs/>
+        </w:rPr>
+        <w:t>FlutterFire</w:t>
       </w:r>
     </w:p>
     <w:p>
       <w:pPr>
         <w:spacing w:after="0" w:line="240" w:lineRule="auto"/>
-        <w:rPr>
-          <w:b/>
-        </w:rPr>
+      </w:pPr>
+      <w:r>
+        <w:tab/>
+      </w:r>
+      <w:r>
+        <w:rPr>
+          <w:i/>
+          <w:iCs/>
+        </w:rPr>
+        <w:t>Service provided to:</w:t>
+      </w:r>
+      <w:r>
+        <w:t xml:space="preserve"> </w:t>
+      </w:r>
+      <w:r>
+        <w:tab/>
+      </w:r>
+      <w:r>
+        <w:t>Firebase</w:t>
+      </w:r>
+    </w:p>
+    <w:p>
+      <w:pPr>
+        <w:spacing w:after="0" w:line="240" w:lineRule="auto"/>
+        <w:ind w:left="720"/>
+        <w:rPr>
+          <w:color w:val="FF0000"/>
+        </w:rPr>
+      </w:pPr>
+      <w:r>
+        <w:rPr>
+          <w:i/>
+          <w:iCs/>
+        </w:rPr>
+        <w:t>Description:</w:t>
+      </w:r>
+      <w:r>
+        <w:t xml:space="preserve"> </w:t>
+      </w:r>
+      <w:r>
+        <w:tab/>
+      </w:r>
+      <w:r>
+        <w:rPr>
+          <w:color w:val="000000" w:themeColor="text1"/>
+        </w:rPr>
+        <w:t xml:space="preserve">FlutterFire is a group of plug-ins </w:t>
+      </w:r>
+      <w:r>
+        <w:rPr>
+          <w:color w:val="000000" w:themeColor="text1"/>
+        </w:rPr>
+        <w:t xml:space="preserve">for Flutter </w:t>
+      </w:r>
+      <w:r>
+        <w:rPr>
+          <w:color w:val="000000" w:themeColor="text1"/>
+        </w:rPr>
+        <w:t>that provide connectivity between Flutter application</w:t>
+      </w:r>
+      <w:r>
+        <w:rPr>
+          <w:color w:val="000000" w:themeColor="text1"/>
+        </w:rPr>
+        <w:t>s</w:t>
+      </w:r>
+      <w:r>
+        <w:rPr>
+          <w:color w:val="000000" w:themeColor="text1"/>
+        </w:rPr>
+        <w:t xml:space="preserve"> and Google Firebase backend services. The </w:t>
+      </w:r>
+      <w:r>
+        <w:rPr>
+          <w:color w:val="000000" w:themeColor="text1"/>
+        </w:rPr>
+        <w:t xml:space="preserve">specific functionalities </w:t>
+      </w:r>
+      <w:r>
+        <w:rPr>
+          <w:color w:val="000000" w:themeColor="text1"/>
+        </w:rPr>
+        <w:t xml:space="preserve">utilized from Firebase are </w:t>
+      </w:r>
+      <w:r>
+        <w:rPr>
+          <w:color w:val="000000" w:themeColor="text1"/>
+        </w:rPr>
+        <w:t>detailed later</w:t>
+      </w:r>
+      <w:r>
+        <w:rPr>
+          <w:color w:val="000000" w:themeColor="text1"/>
+        </w:rPr>
+        <w:t>.</w:t>
+      </w:r>
+    </w:p>
+    <w:p>
+      <w:pPr>
+        <w:spacing w:after="0" w:line="240" w:lineRule="auto"/>
+        <w:ind w:left="720"/>
+        <w:rPr>
+          <w:color w:val="FF0000"/>
+        </w:rPr>
+      </w:pPr>
+    </w:p>
+    <w:p>
+      <w:pPr>
+        <w:spacing w:after="0" w:line="240" w:lineRule="auto"/>
+        <w:ind w:left="720"/>
       </w:pPr>
     </w:p>
     <w:p>
@@ -2465,7 +2843,15 @@
           <w:sz w:val="22"/>
           <w:szCs w:val="22"/>
         </w:rPr>
-        <w:t xml:space="preserve">Flutter, Firebase </w:t>
+        <w:t>Flutter, Firebase</w:t>
+      </w:r>
+      <w:r>
+        <w:rPr>
+          <w:rFonts w:ascii="ArialMT" w:hAnsi="ArialMT"/>
+          <w:sz w:val="22"/>
+          <w:szCs w:val="22"/>
+        </w:rPr>
+        <w:t>, FlutterFire</w:t>
       </w:r>
     </w:p>
     <w:p>
@@ -2513,37 +2899,251 @@
         <w:shd w:val="clear" w:color="auto" w:fill="FFFFFF"/>
         <w:ind w:left="720"/>
         <w:rPr>
-          <w:color w:val="FF0000"/>
-        </w:rPr>
-      </w:pPr>
-      <w:r>
-        <w:rPr>
-          <w:rFonts w:ascii="ArialMT" w:hAnsi="ArialMT"/>
-          <w:color w:val="FF0000"/>
-          <w:sz w:val="22"/>
-          <w:szCs w:val="22"/>
-        </w:rPr>
-        <w:t xml:space="preserve">Firebase is a database system developed by Google as well as </w:t>
-      </w:r>
-      <w:proofErr w:type="gramStart"/>
-      <w:r>
-        <w:rPr>
-          <w:rFonts w:ascii="ArialMT" w:hAnsi="ArialMT"/>
-          <w:color w:val="FF0000"/>
-          <w:sz w:val="22"/>
-          <w:szCs w:val="22"/>
-        </w:rPr>
-        <w:t>Flutter</w:t>
-      </w:r>
-      <w:proofErr w:type="gramEnd"/>
-      <w:r>
-        <w:rPr>
-          <w:rFonts w:ascii="ArialMT" w:hAnsi="ArialMT"/>
-          <w:color w:val="FF0000"/>
-          <w:sz w:val="22"/>
-          <w:szCs w:val="22"/>
-        </w:rPr>
-        <w:t xml:space="preserve"> so we decided to use them together. The amount of documentation about connectivity between them also helped us. Firebase provides user authentication, NoSQL database, analytics, monitoring functions and so on for almost free. In our use case, we would not need to pay any extra cost for their service. Firebase offers two kinds of databases for customers, which are Realtime Database and Firestore database. </w:t>
+          <w:color w:val="000000" w:themeColor="text1"/>
+        </w:rPr>
+      </w:pPr>
+      <w:r>
+        <w:rPr>
+          <w:rFonts w:ascii="ArialMT" w:hAnsi="ArialMT"/>
+          <w:color w:val="000000" w:themeColor="text1"/>
+          <w:sz w:val="22"/>
+          <w:szCs w:val="22"/>
+        </w:rPr>
+        <w:t xml:space="preserve">Google </w:t>
+      </w:r>
+      <w:r>
+        <w:rPr>
+          <w:rFonts w:ascii="ArialMT" w:hAnsi="ArialMT"/>
+          <w:color w:val="000000" w:themeColor="text1"/>
+          <w:sz w:val="22"/>
+          <w:szCs w:val="22"/>
+        </w:rPr>
+        <w:t xml:space="preserve">Firebase is a </w:t>
+      </w:r>
+      <w:r>
+        <w:rPr>
+          <w:rFonts w:ascii="ArialMT" w:hAnsi="ArialMT"/>
+          <w:color w:val="000000" w:themeColor="text1"/>
+          <w:sz w:val="22"/>
+          <w:szCs w:val="22"/>
+        </w:rPr>
+        <w:t>backend application development software that provides storage capabilities</w:t>
+      </w:r>
+      <w:r>
+        <w:rPr>
+          <w:rFonts w:ascii="ArialMT" w:hAnsi="ArialMT"/>
+          <w:color w:val="000000" w:themeColor="text1"/>
+          <w:sz w:val="22"/>
+          <w:szCs w:val="22"/>
+        </w:rPr>
+        <w:t>.</w:t>
+      </w:r>
+      <w:r>
+        <w:rPr>
+          <w:rFonts w:ascii="ArialMT" w:hAnsi="ArialMT"/>
+          <w:color w:val="000000" w:themeColor="text1"/>
+          <w:sz w:val="22"/>
+          <w:szCs w:val="22"/>
+        </w:rPr>
+        <w:t xml:space="preserve"> </w:t>
+      </w:r>
+      <w:r>
+        <w:rPr>
+          <w:rFonts w:ascii="ArialMT" w:hAnsi="ArialMT"/>
+          <w:color w:val="000000" w:themeColor="text1"/>
+          <w:sz w:val="22"/>
+          <w:szCs w:val="22"/>
+        </w:rPr>
+        <w:t xml:space="preserve">To </w:t>
+      </w:r>
+      <w:r>
+        <w:rPr>
+          <w:rFonts w:ascii="ArialMT" w:hAnsi="ArialMT"/>
+          <w:color w:val="000000" w:themeColor="text1"/>
+          <w:sz w:val="22"/>
+          <w:szCs w:val="22"/>
+        </w:rPr>
+        <w:t>integrate Firebase with</w:t>
+      </w:r>
+      <w:r>
+        <w:rPr>
+          <w:rFonts w:ascii="ArialMT" w:hAnsi="ArialMT"/>
+          <w:color w:val="000000" w:themeColor="text1"/>
+          <w:sz w:val="22"/>
+          <w:szCs w:val="22"/>
+        </w:rPr>
+        <w:t xml:space="preserve"> Flutter application</w:t>
+      </w:r>
+      <w:r>
+        <w:rPr>
+          <w:rFonts w:ascii="ArialMT" w:hAnsi="ArialMT"/>
+          <w:color w:val="000000" w:themeColor="text1"/>
+          <w:sz w:val="22"/>
+          <w:szCs w:val="22"/>
+        </w:rPr>
+        <w:t>s</w:t>
+      </w:r>
+      <w:r>
+        <w:rPr>
+          <w:rFonts w:ascii="ArialMT" w:hAnsi="ArialMT"/>
+          <w:color w:val="000000" w:themeColor="text1"/>
+          <w:sz w:val="22"/>
+          <w:szCs w:val="22"/>
+        </w:rPr>
+        <w:t xml:space="preserve">, plugins called FlutterFire </w:t>
+      </w:r>
+      <w:r>
+        <w:rPr>
+          <w:rFonts w:ascii="ArialMT" w:hAnsi="ArialMT"/>
+          <w:color w:val="000000" w:themeColor="text1"/>
+          <w:sz w:val="22"/>
+          <w:szCs w:val="22"/>
+        </w:rPr>
+        <w:t xml:space="preserve">have been created to </w:t>
+      </w:r>
+      <w:r>
+        <w:rPr>
+          <w:rFonts w:ascii="ArialMT" w:hAnsi="ArialMT"/>
+          <w:color w:val="000000" w:themeColor="text1"/>
+          <w:sz w:val="22"/>
+          <w:szCs w:val="22"/>
+        </w:rPr>
+        <w:t>easily accomplish this task</w:t>
+      </w:r>
+      <w:r>
+        <w:rPr>
+          <w:rFonts w:ascii="ArialMT" w:hAnsi="ArialMT"/>
+          <w:color w:val="000000" w:themeColor="text1"/>
+          <w:sz w:val="22"/>
+          <w:szCs w:val="22"/>
+        </w:rPr>
+        <w:t xml:space="preserve">. </w:t>
+      </w:r>
+      <w:r>
+        <w:rPr>
+          <w:rFonts w:ascii="ArialMT" w:hAnsi="ArialMT"/>
+          <w:color w:val="000000" w:themeColor="text1"/>
+          <w:sz w:val="22"/>
+          <w:szCs w:val="22"/>
+        </w:rPr>
+        <w:t xml:space="preserve">In </w:t>
+      </w:r>
+      <w:r>
+        <w:rPr>
+          <w:rFonts w:ascii="ArialMT" w:hAnsi="ArialMT"/>
+          <w:color w:val="000000" w:themeColor="text1"/>
+          <w:sz w:val="22"/>
+          <w:szCs w:val="22"/>
+        </w:rPr>
+        <w:t>addition</w:t>
+      </w:r>
+      <w:r>
+        <w:rPr>
+          <w:rFonts w:ascii="ArialMT" w:hAnsi="ArialMT"/>
+          <w:color w:val="000000" w:themeColor="text1"/>
+          <w:sz w:val="22"/>
+          <w:szCs w:val="22"/>
+        </w:rPr>
+        <w:t xml:space="preserve"> to storage, </w:t>
+      </w:r>
+      <w:r>
+        <w:rPr>
+          <w:rFonts w:ascii="ArialMT" w:hAnsi="ArialMT"/>
+          <w:color w:val="000000" w:themeColor="text1"/>
+          <w:sz w:val="22"/>
+          <w:szCs w:val="22"/>
+        </w:rPr>
+        <w:t>Firebase</w:t>
+      </w:r>
+      <w:r>
+        <w:rPr>
+          <w:rFonts w:ascii="ArialMT" w:hAnsi="ArialMT"/>
+          <w:color w:val="000000" w:themeColor="text1"/>
+          <w:sz w:val="22"/>
+          <w:szCs w:val="22"/>
+        </w:rPr>
+        <w:t xml:space="preserve"> also</w:t>
+      </w:r>
+      <w:r>
+        <w:rPr>
+          <w:rFonts w:ascii="ArialMT" w:hAnsi="ArialMT"/>
+          <w:color w:val="000000" w:themeColor="text1"/>
+          <w:sz w:val="22"/>
+          <w:szCs w:val="22"/>
+        </w:rPr>
+        <w:t xml:space="preserve"> provides </w:t>
+      </w:r>
+      <w:r>
+        <w:rPr>
+          <w:rFonts w:ascii="ArialMT" w:hAnsi="ArialMT"/>
+          <w:color w:val="000000" w:themeColor="text1"/>
+          <w:sz w:val="22"/>
+          <w:szCs w:val="22"/>
+        </w:rPr>
+        <w:t xml:space="preserve">other services such as </w:t>
+      </w:r>
+      <w:r>
+        <w:rPr>
+          <w:rFonts w:ascii="ArialMT" w:hAnsi="ArialMT"/>
+          <w:color w:val="000000" w:themeColor="text1"/>
+          <w:sz w:val="22"/>
+          <w:szCs w:val="22"/>
+        </w:rPr>
+        <w:t>authentication,</w:t>
+      </w:r>
+      <w:r>
+        <w:rPr>
+          <w:rFonts w:ascii="ArialMT" w:hAnsi="ArialMT"/>
+          <w:color w:val="000000" w:themeColor="text1"/>
+          <w:sz w:val="22"/>
+          <w:szCs w:val="22"/>
+        </w:rPr>
+        <w:t xml:space="preserve"> usage </w:t>
+      </w:r>
+      <w:r>
+        <w:rPr>
+          <w:rFonts w:ascii="ArialMT" w:hAnsi="ArialMT"/>
+          <w:color w:val="000000" w:themeColor="text1"/>
+          <w:sz w:val="22"/>
+          <w:szCs w:val="22"/>
+        </w:rPr>
+        <w:t>analytics,</w:t>
+      </w:r>
+      <w:r>
+        <w:rPr>
+          <w:rFonts w:ascii="ArialMT" w:hAnsi="ArialMT"/>
+          <w:color w:val="000000" w:themeColor="text1"/>
+          <w:sz w:val="22"/>
+          <w:szCs w:val="22"/>
+        </w:rPr>
+        <w:t xml:space="preserve"> and</w:t>
+      </w:r>
+      <w:r>
+        <w:rPr>
+          <w:rFonts w:ascii="ArialMT" w:hAnsi="ArialMT"/>
+          <w:color w:val="000000" w:themeColor="text1"/>
+          <w:sz w:val="22"/>
+          <w:szCs w:val="22"/>
+        </w:rPr>
+        <w:t xml:space="preserve"> monitoring</w:t>
+      </w:r>
+      <w:r>
+        <w:rPr>
+          <w:rFonts w:ascii="ArialMT" w:hAnsi="ArialMT"/>
+          <w:color w:val="000000" w:themeColor="text1"/>
+          <w:sz w:val="22"/>
+          <w:szCs w:val="22"/>
+        </w:rPr>
+        <w:t xml:space="preserve"> tools</w:t>
+      </w:r>
+      <w:r>
+        <w:rPr>
+          <w:rFonts w:ascii="ArialMT" w:hAnsi="ArialMT"/>
+          <w:color w:val="000000" w:themeColor="text1"/>
+          <w:sz w:val="22"/>
+          <w:szCs w:val="22"/>
+        </w:rPr>
+        <w:t xml:space="preserve">. </w:t>
       </w:r>
     </w:p>
     <w:p>
@@ -2556,7 +3156,6 @@
         <w:spacing w:line="240" w:lineRule="auto"/>
       </w:pPr>
       <w:r>
-        <w:lastRenderedPageBreak/>
         <w:t>Concepts and Algorithms Generated</w:t>
       </w:r>
       <w:r>
@@ -2573,7 +3172,7 @@
           <w:bCs/>
           <w:i w:val="0"/>
           <w:iCs/>
-          <w:highlight w:val="yellow"/>
+          <w:color w:val="000000" w:themeColor="text1"/>
         </w:rPr>
       </w:pPr>
       <w:r>
@@ -2582,9 +3181,9 @@
           <w:bCs/>
           <w:i w:val="0"/>
           <w:iCs/>
-          <w:highlight w:val="yellow"/>
-        </w:rPr>
-        <w:t xml:space="preserve">Realtime database </w:t>
+          <w:color w:val="000000" w:themeColor="text1"/>
+        </w:rPr>
+        <w:t xml:space="preserve">Cloud Firestore </w:t>
       </w:r>
       <w:r>
         <w:rPr>
@@ -2592,163 +3191,9 @@
           <w:bCs/>
           <w:i w:val="0"/>
           <w:iCs/>
-          <w:highlight w:val="yellow"/>
-        </w:rPr>
-        <w:t xml:space="preserve">- </w:t>
-      </w:r>
-      <w:r>
-        <w:rPr>
-          <w:b w:val="0"/>
-          <w:bCs/>
-          <w:i w:val="0"/>
-          <w:iCs/>
-          <w:highlight w:val="yellow"/>
-        </w:rPr>
-        <w:t xml:space="preserve">“The Firebase Realtime Database is a cloud-hosted database. Data is stored as JSON and synchronized in </w:t>
-      </w:r>
-      <w:r>
-        <w:rPr>
-          <w:b w:val="0"/>
-          <w:bCs/>
-          <w:i w:val="0"/>
-          <w:iCs/>
-          <w:highlight w:val="yellow"/>
-        </w:rPr>
-        <w:t>real-time</w:t>
-      </w:r>
-      <w:r>
-        <w:rPr>
-          <w:b w:val="0"/>
-          <w:bCs/>
-          <w:i w:val="0"/>
-          <w:iCs/>
-          <w:highlight w:val="yellow"/>
-        </w:rPr>
-        <w:t xml:space="preserve"> to every connected client. When you build cross-platform apps with our Apple platforms, Android, and JavaScript SDKs, </w:t>
-      </w:r>
-      <w:proofErr w:type="gramStart"/>
-      <w:r>
-        <w:rPr>
-          <w:b w:val="0"/>
-          <w:bCs/>
-          <w:i w:val="0"/>
-          <w:iCs/>
-          <w:highlight w:val="yellow"/>
-        </w:rPr>
-        <w:t>all of</w:t>
-      </w:r>
-      <w:proofErr w:type="gramEnd"/>
-      <w:r>
-        <w:rPr>
-          <w:b w:val="0"/>
-          <w:bCs/>
-          <w:i w:val="0"/>
-          <w:iCs/>
-          <w:highlight w:val="yellow"/>
-        </w:rPr>
-        <w:t xml:space="preserve"> your clients share one Realtime Database instance and automatically receive updates with the newest data.”</w:t>
-      </w:r>
-    </w:p>
-    <w:p>
-      <w:pPr>
-        <w:pStyle w:val="Heading4"/>
-        <w:spacing w:line="240" w:lineRule="auto"/>
-        <w:ind w:left="720"/>
-        <w:rPr>
-          <w:b w:val="0"/>
-          <w:bCs/>
-          <w:i w:val="0"/>
-          <w:iCs/>
-        </w:rPr>
-      </w:pPr>
-      <w:r>
-        <w:rPr>
-          <w:b w:val="0"/>
-          <w:bCs/>
-          <w:i w:val="0"/>
-          <w:iCs/>
-          <w:highlight w:val="yellow"/>
-        </w:rPr>
-        <w:t xml:space="preserve"> </w:t>
-      </w:r>
-      <w:r>
-        <w:rPr>
-          <w:b w:val="0"/>
-          <w:bCs/>
-          <w:i w:val="0"/>
-          <w:iCs/>
-          <w:highlight w:val="yellow"/>
-        </w:rPr>
-        <w:t>Firebase Cloud Fires</w:t>
-      </w:r>
-      <w:r>
-        <w:rPr>
-          <w:b w:val="0"/>
-          <w:bCs/>
-          <w:i w:val="0"/>
-          <w:iCs/>
-          <w:highlight w:val="yellow"/>
-        </w:rPr>
-        <w:t>t</w:t>
-      </w:r>
-      <w:r>
-        <w:rPr>
-          <w:b w:val="0"/>
-          <w:bCs/>
-          <w:i w:val="0"/>
-          <w:iCs/>
-          <w:highlight w:val="yellow"/>
-        </w:rPr>
-        <w:t>ore</w:t>
-      </w:r>
-      <w:r>
-        <w:rPr>
-          <w:b w:val="0"/>
-          <w:bCs/>
-          <w:i w:val="0"/>
-          <w:iCs/>
-          <w:highlight w:val="yellow"/>
-        </w:rPr>
-        <w:t xml:space="preserve"> - </w:t>
-      </w:r>
-      <w:r>
-        <w:rPr>
-          <w:b w:val="0"/>
-          <w:bCs/>
-          <w:i w:val="0"/>
-          <w:iCs/>
-          <w:highlight w:val="yellow"/>
-        </w:rPr>
-        <w:t xml:space="preserve">“Cloud Firestore is a flexible, scalable database for mobile, web, and server development from Firebase and Google Cloud. Like Firebase Realtime Database, it keeps your data in sync across client apps through </w:t>
-      </w:r>
-      <w:r>
-        <w:rPr>
-          <w:b w:val="0"/>
-          <w:bCs/>
-          <w:i w:val="0"/>
-          <w:iCs/>
-          <w:highlight w:val="yellow"/>
-        </w:rPr>
-        <w:t>real-time</w:t>
-      </w:r>
-      <w:r>
-        <w:rPr>
-          <w:b w:val="0"/>
-          <w:bCs/>
-          <w:i w:val="0"/>
-          <w:iCs/>
-          <w:highlight w:val="yellow"/>
-        </w:rPr>
-        <w:t xml:space="preserve"> listeners and offers offline support for mobile and web so you can build responsive apps that work regardless of network latency or Internet connectivity. Cloud Firestore also offers seamless integration with other Firebase and Google Cloud products, including Cloud Functions.”</w:t>
-      </w:r>
-      <w:r>
-        <w:rPr>
-          <w:b w:val="0"/>
-          <w:bCs/>
-          <w:i w:val="0"/>
-          <w:iCs/>
-        </w:rPr>
-        <w:t xml:space="preserve"> </w:t>
+          <w:color w:val="000000" w:themeColor="text1"/>
+        </w:rPr>
+        <w:t>is a NoSQL document database. A document database is different than a relational database in that all information about an object (in this case a resident of the Alliance house) is stored in its own document.</w:t>
       </w:r>
     </w:p>
     <w:p>
@@ -2822,7 +3267,7 @@
           <w:i w:val="0"/>
           <w:iCs/>
         </w:rPr>
-        <w:t>Alarm Widget</w:t>
+        <w:t>Firebase Cloud Firestore</w:t>
       </w:r>
     </w:p>
     <w:p>
@@ -2852,6 +3297,12 @@
         <w:pStyle w:val="NormalWeb"/>
         <w:shd w:val="clear" w:color="auto" w:fill="FFFFFF"/>
         <w:ind w:left="720"/>
+        <w:rPr>
+          <w:rFonts w:ascii="ArialMT" w:hAnsi="ArialMT"/>
+          <w:color w:val="FF0000"/>
+          <w:sz w:val="22"/>
+          <w:szCs w:val="22"/>
+        </w:rPr>
       </w:pPr>
       <w:r>
         <w:rPr>
@@ -2864,44 +3315,431 @@
         <w:t xml:space="preserve"> </w:t>
       </w:r>
       <w:r>
+        <w:rPr>
+          <w:color w:val="FF0000"/>
+        </w:rPr>
         <w:tab/>
       </w:r>
       <w:r>
         <w:rPr>
           <w:rFonts w:ascii="ArialMT" w:hAnsi="ArialMT"/>
-          <w:sz w:val="22"/>
-          <w:szCs w:val="22"/>
-          <w:highlight w:val="yellow"/>
-        </w:rPr>
-        <w:t xml:space="preserve">Firebase provides libraries for their service so there is no difficulty to use their databases while we need to set up transitions among screens by ourselves. The login screen calls a function from Firebase Authentication to authenticate users and the register screen lets users to register themselves to the Authentication. The reset password screen and forgot password screen also utilize the Authentication to function their jobs. In the main screen, each user’s alarms are pulled from Cloud Firestore into the home screen by sending the authorized user’s id after checking if he or she exists in the database. In the home screen, the retrieved alarms are ordered by time without accessing the database </w:t>
-      </w:r>
-      <w:proofErr w:type="gramStart"/>
-      <w:r>
-        <w:rPr>
-          <w:rFonts w:ascii="ArialMT" w:hAnsi="ArialMT"/>
-          <w:sz w:val="22"/>
-          <w:szCs w:val="22"/>
-          <w:highlight w:val="yellow"/>
-        </w:rPr>
-        <w:t>any more</w:t>
-      </w:r>
-      <w:proofErr w:type="gramEnd"/>
-      <w:r>
-        <w:rPr>
-          <w:rFonts w:ascii="ArialMT" w:hAnsi="ArialMT"/>
-          <w:sz w:val="22"/>
-          <w:szCs w:val="22"/>
-          <w:highlight w:val="yellow"/>
+          <w:color w:val="000000" w:themeColor="text1"/>
+          <w:sz w:val="22"/>
+          <w:szCs w:val="22"/>
+        </w:rPr>
+        <w:t xml:space="preserve">Firebase </w:t>
+      </w:r>
+      <w:r>
+        <w:rPr>
+          <w:rFonts w:ascii="ArialMT" w:hAnsi="ArialMT"/>
+          <w:color w:val="000000" w:themeColor="text1"/>
+          <w:sz w:val="22"/>
+          <w:szCs w:val="22"/>
+        </w:rPr>
+        <w:t>Cloud Firestore provides a database for the storage of user information, medications, and medication reminders</w:t>
+      </w:r>
+      <w:r>
+        <w:rPr>
+          <w:rFonts w:ascii="ArialMT" w:hAnsi="ArialMT"/>
+          <w:color w:val="000000" w:themeColor="text1"/>
+          <w:sz w:val="22"/>
+          <w:szCs w:val="22"/>
+        </w:rPr>
+        <w:t xml:space="preserve">. </w:t>
+      </w:r>
+      <w:r>
+        <w:rPr>
+          <w:rFonts w:ascii="ArialMT" w:hAnsi="ArialMT"/>
+          <w:color w:val="000000" w:themeColor="text1"/>
+          <w:sz w:val="22"/>
+          <w:szCs w:val="22"/>
+        </w:rPr>
+        <w:t>On login</w:t>
+      </w:r>
+      <w:r>
+        <w:rPr>
+          <w:rFonts w:ascii="ArialMT" w:hAnsi="ArialMT"/>
+          <w:color w:val="000000" w:themeColor="text1"/>
+          <w:sz w:val="22"/>
+          <w:szCs w:val="22"/>
+        </w:rPr>
+        <w:t xml:space="preserve">, </w:t>
+      </w:r>
+      <w:r>
+        <w:rPr>
+          <w:rFonts w:ascii="ArialMT" w:hAnsi="ArialMT"/>
+          <w:color w:val="000000" w:themeColor="text1"/>
+          <w:sz w:val="22"/>
+          <w:szCs w:val="22"/>
+        </w:rPr>
+        <w:t>a user’s</w:t>
+      </w:r>
+      <w:r>
+        <w:rPr>
+          <w:rFonts w:ascii="ArialMT" w:hAnsi="ArialMT"/>
+          <w:color w:val="000000" w:themeColor="text1"/>
+          <w:sz w:val="22"/>
+          <w:szCs w:val="22"/>
+        </w:rPr>
+        <w:t xml:space="preserve"> </w:t>
+      </w:r>
+      <w:r>
+        <w:rPr>
+          <w:rFonts w:ascii="ArialMT" w:hAnsi="ArialMT"/>
+          <w:color w:val="000000" w:themeColor="text1"/>
+          <w:sz w:val="22"/>
+          <w:szCs w:val="22"/>
+        </w:rPr>
+        <w:t>locally stored data</w:t>
+      </w:r>
+      <w:r>
+        <w:rPr>
+          <w:rFonts w:ascii="ArialMT" w:hAnsi="ArialMT"/>
+          <w:color w:val="000000" w:themeColor="text1"/>
+          <w:sz w:val="22"/>
+          <w:szCs w:val="22"/>
+        </w:rPr>
+        <w:t xml:space="preserve"> </w:t>
+      </w:r>
+      <w:r>
+        <w:rPr>
+          <w:rFonts w:ascii="ArialMT" w:hAnsi="ArialMT"/>
+          <w:color w:val="000000" w:themeColor="text1"/>
+          <w:sz w:val="22"/>
+          <w:szCs w:val="22"/>
+        </w:rPr>
+        <w:t>is</w:t>
+      </w:r>
+      <w:r>
+        <w:rPr>
+          <w:rFonts w:ascii="ArialMT" w:hAnsi="ArialMT"/>
+          <w:color w:val="000000" w:themeColor="text1"/>
+          <w:sz w:val="22"/>
+          <w:szCs w:val="22"/>
+        </w:rPr>
+        <w:t xml:space="preserve"> </w:t>
+      </w:r>
+      <w:r>
+        <w:rPr>
+          <w:rFonts w:ascii="ArialMT" w:hAnsi="ArialMT"/>
+          <w:color w:val="000000" w:themeColor="text1"/>
+          <w:sz w:val="22"/>
+          <w:szCs w:val="22"/>
+        </w:rPr>
+        <w:t>synced with the data</w:t>
+      </w:r>
+      <w:r>
+        <w:rPr>
+          <w:rFonts w:ascii="ArialMT" w:hAnsi="ArialMT"/>
+          <w:color w:val="000000" w:themeColor="text1"/>
+          <w:sz w:val="22"/>
+          <w:szCs w:val="22"/>
+        </w:rPr>
+        <w:t xml:space="preserve"> from Cloud </w:t>
+      </w:r>
+      <w:r>
+        <w:rPr>
+          <w:rFonts w:ascii="ArialMT" w:hAnsi="ArialMT"/>
+          <w:color w:val="000000" w:themeColor="text1"/>
+          <w:sz w:val="22"/>
+          <w:szCs w:val="22"/>
+        </w:rPr>
+        <w:t>Firestore,</w:t>
+      </w:r>
+      <w:r>
+        <w:rPr>
+          <w:rFonts w:ascii="ArialMT" w:hAnsi="ArialMT"/>
+          <w:color w:val="000000" w:themeColor="text1"/>
+          <w:sz w:val="22"/>
+          <w:szCs w:val="22"/>
+        </w:rPr>
+        <w:t xml:space="preserve"> and any </w:t>
+      </w:r>
+      <w:r>
+        <w:rPr>
+          <w:rFonts w:ascii="ArialMT" w:hAnsi="ArialMT"/>
+          <w:color w:val="000000" w:themeColor="text1"/>
+          <w:sz w:val="22"/>
+          <w:szCs w:val="22"/>
+        </w:rPr>
+        <w:t>necessary</w:t>
+      </w:r>
+      <w:r>
+        <w:rPr>
+          <w:rFonts w:ascii="ArialMT" w:hAnsi="ArialMT"/>
+          <w:color w:val="000000" w:themeColor="text1"/>
+          <w:sz w:val="22"/>
+          <w:szCs w:val="22"/>
+        </w:rPr>
+        <w:t xml:space="preserve"> changes are applied</w:t>
+      </w:r>
+      <w:r>
+        <w:rPr>
+          <w:rFonts w:ascii="ArialMT" w:hAnsi="ArialMT"/>
+          <w:color w:val="000000" w:themeColor="text1"/>
+          <w:sz w:val="22"/>
+          <w:szCs w:val="22"/>
         </w:rPr>
         <w:t>.</w:t>
       </w:r>
-      <w:r>
-        <w:rPr>
-          <w:rFonts w:ascii="ArialMT" w:hAnsi="ArialMT"/>
-          <w:sz w:val="22"/>
-          <w:szCs w:val="22"/>
-        </w:rPr>
+    </w:p>
+    <w:p>
+      <w:pPr>
+        <w:pStyle w:val="Heading4"/>
+        <w:spacing w:line="240" w:lineRule="auto"/>
+        <w:ind w:left="0" w:firstLine="720"/>
+        <w:rPr>
+          <w:b w:val="0"/>
+          <w:bCs/>
+        </w:rPr>
+      </w:pPr>
+    </w:p>
+    <w:p>
+      <w:pPr>
+        <w:pStyle w:val="Heading4"/>
+        <w:spacing w:line="240" w:lineRule="auto"/>
+        <w:ind w:left="0" w:firstLine="720"/>
+        <w:rPr>
+          <w:b w:val="0"/>
+          <w:bCs/>
+        </w:rPr>
+      </w:pPr>
+      <w:r>
+        <w:rPr>
+          <w:b w:val="0"/>
+          <w:bCs/>
+        </w:rPr>
+        <w:t xml:space="preserve">Service name: </w:t>
+      </w:r>
+      <w:r>
+        <w:rPr>
+          <w:b w:val="0"/>
+          <w:bCs/>
+        </w:rPr>
+        <w:tab/>
+      </w:r>
+      <w:r>
+        <w:rPr>
+          <w:b w:val="0"/>
+          <w:bCs/>
+          <w:i w:val="0"/>
+          <w:iCs/>
+        </w:rPr>
+        <w:t xml:space="preserve">Firebase </w:t>
+      </w:r>
+      <w:r>
+        <w:rPr>
+          <w:b w:val="0"/>
+          <w:bCs/>
+          <w:i w:val="0"/>
+          <w:iCs/>
+        </w:rPr>
+        <w:t>Authentication</w:t>
+      </w:r>
+    </w:p>
+    <w:p>
+      <w:pPr>
+        <w:spacing w:after="0" w:line="240" w:lineRule="auto"/>
+      </w:pPr>
+      <w:r>
+        <w:tab/>
+      </w:r>
+      <w:r>
+        <w:rPr>
+          <w:i/>
+          <w:iCs/>
+        </w:rPr>
+        <w:t>Service provided to:</w:t>
+      </w:r>
+      <w:r>
         <w:t xml:space="preserve"> </w:t>
+      </w:r>
+      <w:r>
+        <w:tab/>
+        <w:t>Flutter</w:t>
+      </w:r>
+    </w:p>
+    <w:p>
+      <w:pPr>
+        <w:pStyle w:val="NormalWeb"/>
+        <w:shd w:val="clear" w:color="auto" w:fill="FFFFFF"/>
+        <w:ind w:left="720"/>
+        <w:rPr>
+          <w:rFonts w:ascii="ArialMT" w:hAnsi="ArialMT"/>
+          <w:color w:val="FF0000"/>
+          <w:sz w:val="22"/>
+          <w:szCs w:val="22"/>
+        </w:rPr>
+      </w:pPr>
+      <w:r>
+        <w:rPr>
+          <w:i/>
+          <w:iCs/>
+        </w:rPr>
+        <w:lastRenderedPageBreak/>
+        <w:t>Description:</w:t>
+      </w:r>
+      <w:r>
+        <w:t xml:space="preserve"> </w:t>
+      </w:r>
+      <w:r>
+        <w:rPr>
+          <w:color w:val="FF0000"/>
+        </w:rPr>
+        <w:tab/>
+      </w:r>
+      <w:r>
+        <w:rPr>
+          <w:rFonts w:ascii="ArialMT" w:hAnsi="ArialMT"/>
+          <w:color w:val="000000" w:themeColor="text1"/>
+          <w:sz w:val="22"/>
+          <w:szCs w:val="22"/>
+        </w:rPr>
+        <w:t xml:space="preserve">Firebase Authentication </w:t>
+      </w:r>
+      <w:r>
+        <w:rPr>
+          <w:rFonts w:ascii="ArialMT" w:hAnsi="ArialMT"/>
+          <w:color w:val="000000" w:themeColor="text1"/>
+          <w:sz w:val="22"/>
+          <w:szCs w:val="22"/>
+        </w:rPr>
+        <w:t>allows</w:t>
+      </w:r>
+      <w:r>
+        <w:rPr>
+          <w:rFonts w:ascii="ArialMT" w:hAnsi="ArialMT"/>
+          <w:color w:val="000000" w:themeColor="text1"/>
+          <w:sz w:val="22"/>
+          <w:szCs w:val="22"/>
+        </w:rPr>
+        <w:t xml:space="preserve"> </w:t>
+      </w:r>
+      <w:r>
+        <w:rPr>
+          <w:rFonts w:ascii="ArialMT" w:hAnsi="ArialMT"/>
+          <w:color w:val="000000" w:themeColor="text1"/>
+          <w:sz w:val="22"/>
+          <w:szCs w:val="22"/>
+        </w:rPr>
+        <w:t xml:space="preserve">the addition, </w:t>
+      </w:r>
+      <w:r>
+        <w:rPr>
+          <w:rFonts w:ascii="ArialMT" w:hAnsi="ArialMT"/>
+          <w:color w:val="000000" w:themeColor="text1"/>
+          <w:sz w:val="22"/>
+          <w:szCs w:val="22"/>
+        </w:rPr>
+        <w:t>authentica</w:t>
+      </w:r>
+      <w:r>
+        <w:rPr>
+          <w:rFonts w:ascii="ArialMT" w:hAnsi="ArialMT"/>
+          <w:color w:val="000000" w:themeColor="text1"/>
+          <w:sz w:val="22"/>
+          <w:szCs w:val="22"/>
+        </w:rPr>
+        <w:t>tion, and deletion</w:t>
+      </w:r>
+      <w:r>
+        <w:rPr>
+          <w:rFonts w:ascii="ArialMT" w:hAnsi="ArialMT"/>
+          <w:color w:val="000000" w:themeColor="text1"/>
+          <w:sz w:val="22"/>
+          <w:szCs w:val="22"/>
+        </w:rPr>
+        <w:t xml:space="preserve"> </w:t>
+      </w:r>
+      <w:r>
+        <w:rPr>
+          <w:rFonts w:ascii="ArialMT" w:hAnsi="ArialMT"/>
+          <w:color w:val="000000" w:themeColor="text1"/>
+          <w:sz w:val="22"/>
+          <w:szCs w:val="22"/>
+        </w:rPr>
+        <w:t xml:space="preserve">of </w:t>
+      </w:r>
+      <w:r>
+        <w:rPr>
+          <w:rFonts w:ascii="ArialMT" w:hAnsi="ArialMT"/>
+          <w:color w:val="000000" w:themeColor="text1"/>
+          <w:sz w:val="22"/>
+          <w:szCs w:val="22"/>
+        </w:rPr>
+        <w:t xml:space="preserve">users </w:t>
+      </w:r>
+      <w:r>
+        <w:rPr>
+          <w:rFonts w:ascii="ArialMT" w:hAnsi="ArialMT"/>
+          <w:color w:val="000000" w:themeColor="text1"/>
+          <w:sz w:val="22"/>
+          <w:szCs w:val="22"/>
+        </w:rPr>
+        <w:t>from the application</w:t>
+      </w:r>
+      <w:r>
+        <w:rPr>
+          <w:rFonts w:ascii="ArialMT" w:hAnsi="ArialMT"/>
+          <w:color w:val="000000" w:themeColor="text1"/>
+          <w:sz w:val="22"/>
+          <w:szCs w:val="22"/>
+        </w:rPr>
+        <w:t xml:space="preserve">. </w:t>
+      </w:r>
+      <w:r>
+        <w:rPr>
+          <w:rFonts w:ascii="ArialMT" w:hAnsi="ArialMT"/>
+          <w:color w:val="000000" w:themeColor="text1"/>
+          <w:sz w:val="22"/>
+          <w:szCs w:val="22"/>
+        </w:rPr>
+        <w:t>Users can also choose to reset their password and Firebase</w:t>
+      </w:r>
+      <w:r>
+        <w:rPr>
+          <w:rFonts w:ascii="ArialMT" w:hAnsi="ArialMT"/>
+          <w:color w:val="000000" w:themeColor="text1"/>
+          <w:sz w:val="22"/>
+          <w:szCs w:val="22"/>
+        </w:rPr>
+        <w:t xml:space="preserve"> Authentication</w:t>
+      </w:r>
+      <w:r>
+        <w:rPr>
+          <w:rFonts w:ascii="ArialMT" w:hAnsi="ArialMT"/>
+          <w:color w:val="000000" w:themeColor="text1"/>
+          <w:sz w:val="22"/>
+          <w:szCs w:val="22"/>
+        </w:rPr>
+        <w:t xml:space="preserve"> provides the backend services</w:t>
+      </w:r>
+      <w:r>
+        <w:rPr>
+          <w:rFonts w:ascii="ArialMT" w:hAnsi="ArialMT"/>
+          <w:color w:val="000000" w:themeColor="text1"/>
+          <w:sz w:val="22"/>
+          <w:szCs w:val="22"/>
+        </w:rPr>
+        <w:t>,</w:t>
+      </w:r>
+      <w:r>
+        <w:rPr>
+          <w:rFonts w:ascii="ArialMT" w:hAnsi="ArialMT"/>
+          <w:color w:val="000000" w:themeColor="text1"/>
+          <w:sz w:val="22"/>
+          <w:szCs w:val="22"/>
+        </w:rPr>
+        <w:t xml:space="preserve"> </w:t>
+      </w:r>
+      <w:r>
+        <w:rPr>
+          <w:rFonts w:ascii="ArialMT" w:hAnsi="ArialMT"/>
+          <w:color w:val="000000" w:themeColor="text1"/>
+          <w:sz w:val="22"/>
+          <w:szCs w:val="22"/>
+        </w:rPr>
+        <w:t>allowing a user to reset a password through email.</w:t>
       </w:r>
     </w:p>
     <w:p>
@@ -2914,12 +3752,23 @@
           <w:u w:val="single"/>
         </w:rPr>
       </w:pPr>
-      <w:r>
+    </w:p>
+    <w:p>
+      <w:pPr>
+        <w:spacing w:after="0" w:line="240" w:lineRule="auto"/>
+        <w:ind w:firstLine="720"/>
         <w:rPr>
           <w:i/>
           <w:iCs/>
           <w:u w:val="single"/>
         </w:rPr>
+      </w:pPr>
+      <w:r>
+        <w:rPr>
+          <w:i/>
+          <w:iCs/>
+          <w:u w:val="single"/>
+        </w:rPr>
         <w:t>Services Required:</w:t>
       </w:r>
     </w:p>
@@ -2935,7 +3784,15 @@
           <w:sz w:val="22"/>
           <w:szCs w:val="22"/>
         </w:rPr>
-        <w:t xml:space="preserve">Flutter, Firebase Authentication, Cloud Firestore </w:t>
+        <w:t>Flutter, Firebase Authentication, Cloud Firestore</w:t>
+      </w:r>
+      <w:r>
+        <w:rPr>
+          <w:rFonts w:ascii="ArialMT" w:hAnsi="ArialMT"/>
+          <w:sz w:val="22"/>
+          <w:szCs w:val="22"/>
+        </w:rPr>
+        <w:t>, FlutterFire</w:t>
       </w:r>
     </w:p>
     <w:p/>
@@ -2991,7 +3848,6 @@
       </w:pPr>
       <w:bookmarkStart w:id="13" w:name="_Toc82521042"/>
       <w:r>
-        <w:lastRenderedPageBreak/>
         <w:t>User Interface Design</w:t>
       </w:r>
       <w:bookmarkEnd w:id="13"/>
@@ -3197,6 +4053,7 @@
         <w:spacing w:after="144" w:line="240" w:lineRule="auto"/>
       </w:pPr>
       <w:r>
+        <w:lastRenderedPageBreak/>
         <w:t xml:space="preserve">Cite your references here. </w:t>
       </w:r>
     </w:p>
@@ -5016,6 +5873,7 @@
   <w:style w:type="character" w:default="1" w:styleId="DefaultParagraphFont">
     <w:name w:val="Default Paragraph Font"/>
     <w:uiPriority w:val="1"/>
+    <w:semiHidden/>
     <w:unhideWhenUsed/>
   </w:style>
   <w:style w:type="table" w:default="1" w:styleId="TableNormal">

</xml_diff>

<commit_message>
fixing a merge problem
</commit_message>
<xml_diff>
--- a/Solution_Approach_Template.docx
+++ b/Solution_Approach_Template.docx
@@ -267,7 +267,15 @@
     </w:p>
     <w:p>
       <w:r>
-        <w:t xml:space="preserve">Length = 5+  pages text + appendices as needed. </w:t>
+        <w:t>Length = 5</w:t>
+      </w:r>
+      <w:proofErr w:type="gramStart"/>
+      <w:r>
+        <w:t>+  pages</w:t>
+      </w:r>
+      <w:proofErr w:type="gramEnd"/>
+      <w:r>
+        <w:t xml:space="preserve"> text + appendices as needed. </w:t>
       </w:r>
       <w:r>
         <w:br/>
@@ -279,7 +287,21 @@
         <w:rPr>
           <w:color w:val="000000"/>
         </w:rPr>
-        <w:t>Some materials do not count towards this 5 page minimum. These excluded parts include:</w:t>
+        <w:t xml:space="preserve">Some materials do not count towards this </w:t>
+      </w:r>
+      <w:proofErr w:type="gramStart"/>
+      <w:r>
+        <w:rPr>
+          <w:color w:val="000000"/>
+        </w:rPr>
+        <w:t>5 page</w:t>
+      </w:r>
+      <w:proofErr w:type="gramEnd"/>
+      <w:r>
+        <w:rPr>
+          <w:color w:val="000000"/>
+        </w:rPr>
+        <w:t xml:space="preserve"> minimum. These excluded parts include:</w:t>
       </w:r>
       <w:r>
         <w:br/>
@@ -374,7 +396,15 @@
     </w:p>
     <w:p>
       <w:r>
-        <w:t>Typed with one inch margins on sides, top and bottom.</w:t>
+        <w:t xml:space="preserve">Typed with </w:t>
+      </w:r>
+      <w:proofErr w:type="gramStart"/>
+      <w:r>
+        <w:t>one inch</w:t>
+      </w:r>
+      <w:proofErr w:type="gramEnd"/>
+      <w:r>
+        <w:t xml:space="preserve"> margins on sides, top and bottom.</w:t>
       </w:r>
     </w:p>
     <w:p>
@@ -2249,7 +2279,27 @@
           <w:sz w:val="22"/>
           <w:szCs w:val="22"/>
         </w:rPr>
-        <w:t xml:space="preserve">Flutter focuses on utilizing “widgets”, which are classes used to create UI. If we think of each app functionality as a widget we can expect an ‘alarm’ widget, a ‘log-in’ widget, a ‘profile’ widget, and a ‘monitoring’ widget. We can expect that these would take user input but would need to contact the backend to sync data to profiles and authenticate users. </w:t>
+        <w:t xml:space="preserve">Flutter focuses on utilizing “widgets”, which are classes used to create UI. If we think of each app functionality as a </w:t>
+      </w:r>
+      <w:proofErr w:type="gramStart"/>
+      <w:r>
+        <w:rPr>
+          <w:rFonts w:ascii="ArialMT" w:hAnsi="ArialMT"/>
+          <w:color w:val="FF0000"/>
+          <w:sz w:val="22"/>
+          <w:szCs w:val="22"/>
+        </w:rPr>
+        <w:t>widget</w:t>
+      </w:r>
+      <w:proofErr w:type="gramEnd"/>
+      <w:r>
+        <w:rPr>
+          <w:rFonts w:ascii="ArialMT" w:hAnsi="ArialMT"/>
+          <w:color w:val="FF0000"/>
+          <w:sz w:val="22"/>
+          <w:szCs w:val="22"/>
+        </w:rPr>
+        <w:t xml:space="preserve"> we can expect an ‘alarm’ widget, a ‘log-in’ widget, a ‘profile’ widget, and a ‘monitoring’ widget. We can expect that these would take user input but would need to contact the backend to sync data to profiles and authenticate users. </w:t>
       </w:r>
     </w:p>
     <w:p>
@@ -2401,6 +2451,14 @@
         </w:rPr>
         <w:t>Services Required:</w:t>
       </w:r>
+      <w:r>
+        <w:rPr>
+          <w:i/>
+          <w:iCs/>
+          <w:u w:val="single"/>
+        </w:rPr>
+        <w:t xml:space="preserve"> </w:t>
+      </w:r>
     </w:p>
     <w:p>
       <w:pPr>
@@ -2472,7 +2530,27 @@
           <w:sz w:val="22"/>
           <w:szCs w:val="22"/>
         </w:rPr>
-        <w:t xml:space="preserve">Firebase is a database system developed by Google as well as Flutter so we decided to use them together. The amount of documentation about connectivity between them also helped us. Firebase provides user authentication, NoSQL database, analytics, monitoring functions and so on for almost free. In our use case, we would not need to pay any extra cost for their service. Firebase offers two kinds of databases for customers, which are Realtime Database and Firestore database. </w:t>
+        <w:t xml:space="preserve">Firebase is a database system developed by Google as well as </w:t>
+      </w:r>
+      <w:proofErr w:type="gramStart"/>
+      <w:r>
+        <w:rPr>
+          <w:rFonts w:ascii="ArialMT" w:hAnsi="ArialMT"/>
+          <w:color w:val="FF0000"/>
+          <w:sz w:val="22"/>
+          <w:szCs w:val="22"/>
+        </w:rPr>
+        <w:t>Flutter</w:t>
+      </w:r>
+      <w:proofErr w:type="gramEnd"/>
+      <w:r>
+        <w:rPr>
+          <w:rFonts w:ascii="ArialMT" w:hAnsi="ArialMT"/>
+          <w:color w:val="FF0000"/>
+          <w:sz w:val="22"/>
+          <w:szCs w:val="22"/>
+        </w:rPr>
+        <w:t xml:space="preserve"> so we decided to use them together. The amount of documentation about connectivity between them also helped us. Firebase provides user authentication, NoSQL database, analytics, monitoring functions and so on for almost free. In our use case, we would not need to pay any extra cost for their service. Firebase offers two kinds of databases for customers, which are Realtime Database and Firestore database. </w:t>
       </w:r>
     </w:p>
     <w:p>
@@ -2553,7 +2631,29 @@
           <w:iCs/>
           <w:highlight w:val="yellow"/>
         </w:rPr>
-        <w:t xml:space="preserve"> to every connected client. When you build cross-platform apps with our Apple platforms, Android, and JavaScript SDKs, all of your clients share one Realtime Database instance and automatically receive updates with the newest data.”</w:t>
+        <w:t xml:space="preserve"> to every connected client. When you build cross-platform apps with our Apple platforms, Android, and JavaScript SDKs, </w:t>
+      </w:r>
+      <w:proofErr w:type="gramStart"/>
+      <w:r>
+        <w:rPr>
+          <w:b w:val="0"/>
+          <w:bCs/>
+          <w:i w:val="0"/>
+          <w:iCs/>
+          <w:highlight w:val="yellow"/>
+        </w:rPr>
+        <w:t>all of</w:t>
+      </w:r>
+      <w:proofErr w:type="gramEnd"/>
+      <w:r>
+        <w:rPr>
+          <w:b w:val="0"/>
+          <w:bCs/>
+          <w:i w:val="0"/>
+          <w:iCs/>
+          <w:highlight w:val="yellow"/>
+        </w:rPr>
+        <w:t xml:space="preserve"> your clients share one Realtime Database instance and automatically receive updates with the newest data.”</w:t>
       </w:r>
     </w:p>
     <w:p>
@@ -2740,7 +2840,27 @@
           <w:szCs w:val="22"/>
           <w:highlight w:val="yellow"/>
         </w:rPr>
-        <w:t>Firebase provides libraries for their service so there is no difficulty to use their databases while we need to set up transitions among screens by ourselves. The login screen calls a function from Firebase Authentication to authenticate users and the register screen lets users to register themselves to the Authentication. The reset password screen and forgot password screen also utilize the Authentication to function their jobs. In the main screen, each user’s alarms are pulled from Cloud Firestore into the home screen by sending the authorized user’s id after checking if he or she exists in the database. In the home screen, the retrieved alarms are ordered by time without accessing the database any more.</w:t>
+        <w:t xml:space="preserve">Firebase provides libraries for their service so there is no difficulty to use their databases while we need to set up transitions among screens by ourselves. The login screen calls a function from Firebase Authentication to authenticate users and the register screen lets users to register themselves to the Authentication. The reset password screen and forgot password screen also utilize the Authentication to function their jobs. In the main screen, each user’s alarms are pulled from Cloud Firestore into the home screen by sending the authorized user’s id after checking if he or she exists in the database. In the home screen, the retrieved alarms are ordered by time without accessing the database </w:t>
+      </w:r>
+      <w:proofErr w:type="gramStart"/>
+      <w:r>
+        <w:rPr>
+          <w:rFonts w:ascii="ArialMT" w:hAnsi="ArialMT"/>
+          <w:sz w:val="22"/>
+          <w:szCs w:val="22"/>
+          <w:highlight w:val="yellow"/>
+        </w:rPr>
+        <w:t>any more</w:t>
+      </w:r>
+      <w:proofErr w:type="gramEnd"/>
+      <w:r>
+        <w:rPr>
+          <w:rFonts w:ascii="ArialMT" w:hAnsi="ArialMT"/>
+          <w:sz w:val="22"/>
+          <w:szCs w:val="22"/>
+          <w:highlight w:val="yellow"/>
+        </w:rPr>
+        <w:t>.</w:t>
       </w:r>
       <w:r>
         <w:rPr>
@@ -2855,7 +2975,15 @@
         <w:spacing w:line="240" w:lineRule="auto"/>
       </w:pPr>
       <w:r>
-        <w:t>[You may skip this section if your project doesn’t have a GUI component] – but! If the tools is ever to be used by humans (even just starting and stopping it), there’s some form of user interface design. It can be very simple, but it does exist. Make sure you document how you expect people to use your product, even if it’s just:</w:t>
+        <w:t xml:space="preserve">[You may skip this section if your project doesn’t have a GUI component] – but! If the tools </w:t>
+      </w:r>
+      <w:proofErr w:type="gramStart"/>
+      <w:r>
+        <w:t>is</w:t>
+      </w:r>
+      <w:proofErr w:type="gramEnd"/>
+      <w:r>
+        <w:t xml:space="preserve"> ever to be used by humans (even just starting and stopping it), there’s some form of user interface design. It can be very simple, but it does exist. Make sure you document how you expect people to use your product, even if it’s just:</w:t>
       </w:r>
     </w:p>
     <w:p>
@@ -3096,7 +3224,15 @@
         <w:t>document,</w:t>
       </w:r>
       <w:r>
-        <w:t xml:space="preserve"> so the main materials are kept closer together and the overall flow of the document is preserved. If you include 4 pages of spreadsheets in the middle of a section, it makes it very difficult to track the flow of your presentation. Instead, those sheets go in Appendix [X] and are referred to by the earlier document.</w:t>
+        <w:t xml:space="preserve"> so the main materials are kept closer </w:t>
+      </w:r>
+      <w:proofErr w:type="gramStart"/>
+      <w:r>
+        <w:t>together</w:t>
+      </w:r>
+      <w:proofErr w:type="gramEnd"/>
+      <w:r>
+        <w:t xml:space="preserve"> and the overall flow of the document is preserved. If you include 4 pages of spreadsheets in the middle of a section, it makes it very difficult to track the flow of your presentation. Instead, those sheets go in Appendix [X] and are referred to by the earlier document.</w:t>
       </w:r>
     </w:p>
     <w:p>

</xml_diff>

<commit_message>
All I have left to do is the subsystem decomposition and introduction (post merge issues).
</commit_message>
<xml_diff>
--- a/Solution_Approach_Template.docx
+++ b/Solution_Approach_Template.docx
@@ -2116,133 +2116,35 @@
           <w:b w:val="0"/>
           <w:i w:val="0"/>
         </w:rPr>
-        <w:t xml:space="preserve">user interfaces for </w:t>
+        <w:t>user interfaces for both mobile and web applications. A consistent framework for the development of all three UI’s (iOS, Android, Web app) increases readability, cohesion, and structure throughout the entire project</w:t>
       </w:r>
       <w:r>
         <w:rPr>
           <w:b w:val="0"/>
           <w:i w:val="0"/>
         </w:rPr>
-        <w:t>both mobile</w:t>
+        <w:t>.</w:t>
       </w:r>
       <w:r>
         <w:rPr>
           <w:b w:val="0"/>
           <w:i w:val="0"/>
         </w:rPr>
-        <w:t xml:space="preserve"> and web applications. A consistent framework for the development of all three UI’s</w:t>
+        <w:t xml:space="preserve"> One of the most important services </w:t>
       </w:r>
       <w:r>
         <w:rPr>
           <w:b w:val="0"/>
           <w:i w:val="0"/>
         </w:rPr>
-        <w:t xml:space="preserve"> (iOS, Android, Web app)</w:t>
+        <w:t xml:space="preserve">Flutter </w:t>
       </w:r>
       <w:r>
         <w:rPr>
           <w:b w:val="0"/>
           <w:i w:val="0"/>
         </w:rPr>
-        <w:t xml:space="preserve"> increases readability, cohesion, and structure throughout the entire project</w:t>
-      </w:r>
-      <w:r>
-        <w:rPr>
-          <w:b w:val="0"/>
-          <w:i w:val="0"/>
-        </w:rPr>
-        <w:t>.</w:t>
-      </w:r>
-      <w:r>
-        <w:rPr>
-          <w:b w:val="0"/>
-          <w:i w:val="0"/>
-        </w:rPr>
-        <w:t xml:space="preserve"> One of the most important services </w:t>
-      </w:r>
-      <w:r>
-        <w:rPr>
-          <w:b w:val="0"/>
-          <w:i w:val="0"/>
-        </w:rPr>
-        <w:t xml:space="preserve">Flutter </w:t>
-      </w:r>
-      <w:r>
-        <w:rPr>
-          <w:b w:val="0"/>
-          <w:i w:val="0"/>
-        </w:rPr>
-        <w:t>provides</w:t>
-      </w:r>
-      <w:r>
-        <w:rPr>
-          <w:b w:val="0"/>
-          <w:i w:val="0"/>
-        </w:rPr>
-        <w:t xml:space="preserve"> </w:t>
-      </w:r>
-      <w:r>
-        <w:rPr>
-          <w:b w:val="0"/>
-          <w:i w:val="0"/>
-        </w:rPr>
-        <w:t xml:space="preserve">is the ability to communicate with the operating system of the phone </w:t>
-      </w:r>
-      <w:r>
-        <w:rPr>
-          <w:b w:val="0"/>
-          <w:i w:val="0"/>
-        </w:rPr>
-        <w:t>to</w:t>
-      </w:r>
-      <w:r>
-        <w:rPr>
-          <w:b w:val="0"/>
-          <w:i w:val="0"/>
-        </w:rPr>
-        <w:t xml:space="preserve"> send </w:t>
-      </w:r>
-      <w:r>
-        <w:rPr>
-          <w:b w:val="0"/>
-          <w:i w:val="0"/>
-        </w:rPr>
-        <w:t xml:space="preserve">a </w:t>
-      </w:r>
-      <w:r>
-        <w:rPr>
-          <w:b w:val="0"/>
-          <w:i w:val="0"/>
-        </w:rPr>
-        <w:t xml:space="preserve">push notification </w:t>
-      </w:r>
-      <w:r>
-        <w:rPr>
-          <w:b w:val="0"/>
-          <w:i w:val="0"/>
-        </w:rPr>
-        <w:t xml:space="preserve">outside of </w:t>
-      </w:r>
-      <w:r>
-        <w:rPr>
-          <w:b w:val="0"/>
-          <w:i w:val="0"/>
-        </w:rPr>
-        <w:t>the</w:t>
-      </w:r>
-      <w:r>
-        <w:rPr>
-          <w:b w:val="0"/>
-          <w:i w:val="0"/>
-        </w:rPr>
-        <w:t xml:space="preserve"> application</w:t>
-      </w:r>
-      <w:r>
-        <w:rPr>
-          <w:b w:val="0"/>
-          <w:i w:val="0"/>
-        </w:rPr>
-        <w:t>.</w:t>
+        <w:t>provides is the ability to communicate with the operating system of the phone to send a push notification outside of the application.</w:t>
       </w:r>
     </w:p>
     <w:p>
@@ -2268,38 +2170,38 @@
         <w:shd w:val="clear" w:color="auto" w:fill="FFFFFF"/>
         <w:ind w:left="720"/>
         <w:rPr>
-          <w:color w:val="FF0000"/>
+          <w:color w:val="000000" w:themeColor="text1"/>
         </w:rPr>
       </w:pPr>
       <w:bookmarkStart w:id="10" w:name="_Toc82521039"/>
       <w:r>
         <w:rPr>
           <w:rFonts w:ascii="ArialMT" w:hAnsi="ArialMT"/>
-          <w:color w:val="FF0000"/>
+          <w:color w:val="000000" w:themeColor="text1"/>
           <w:sz w:val="22"/>
           <w:szCs w:val="22"/>
         </w:rPr>
-        <w:t xml:space="preserve">Flutter focuses on utilizing “widgets”, which are classes used to create UI. If we think of each app functionality as a </w:t>
-      </w:r>
-      <w:proofErr w:type="gramStart"/>
+        <w:t xml:space="preserve">Flutter makes use of a concept called </w:t>
+      </w:r>
       <w:r>
         <w:rPr>
           <w:rFonts w:ascii="ArialMT" w:hAnsi="ArialMT"/>
-          <w:color w:val="FF0000"/>
+          <w:i/>
+          <w:iCs/>
+          <w:color w:val="000000" w:themeColor="text1"/>
           <w:sz w:val="22"/>
           <w:szCs w:val="22"/>
         </w:rPr>
-        <w:t>widget</w:t>
-      </w:r>
-      <w:proofErr w:type="gramEnd"/>
+        <w:t>widgets</w:t>
+      </w:r>
       <w:r>
         <w:rPr>
           <w:rFonts w:ascii="ArialMT" w:hAnsi="ArialMT"/>
-          <w:color w:val="FF0000"/>
+          <w:color w:val="000000" w:themeColor="text1"/>
           <w:sz w:val="22"/>
           <w:szCs w:val="22"/>
         </w:rPr>
-        <w:t xml:space="preserve"> we can expect an ‘alarm’ widget, a ‘log-in’ widget, a ‘profile’ widget, and a ‘monitoring’ widget. We can expect that these would take user input but would need to contact the backend to sync data to profiles and authenticate users. </w:t>
+        <w:t xml:space="preserve"> to form and manage each component of an application. Essentially, each widget represents a different aspect of the app, whether it be a UI element, styling choice, or object state. </w:t>
       </w:r>
     </w:p>
     <w:p>
@@ -2312,7 +2214,6 @@
         <w:spacing w:line="240" w:lineRule="auto"/>
       </w:pPr>
       <w:r>
-        <w:lastRenderedPageBreak/>
         <w:t>Interface Description</w:t>
       </w:r>
       <w:bookmarkEnd w:id="10"/>
@@ -2352,14 +2253,7 @@
           <w:b w:val="0"/>
           <w:bCs/>
         </w:rPr>
-        <w:t>Service name:</w:t>
-      </w:r>
-      <w:r>
-        <w:rPr>
-          <w:b w:val="0"/>
-          <w:bCs/>
-        </w:rPr>
-        <w:t xml:space="preserve"> </w:t>
+        <w:t xml:space="preserve">Service name: </w:t>
       </w:r>
       <w:r>
         <w:rPr>
@@ -2404,12 +2298,16 @@
       <w:pPr>
         <w:spacing w:after="0" w:line="240" w:lineRule="auto"/>
         <w:ind w:left="720"/>
+        <w:rPr>
+          <w:color w:val="000000" w:themeColor="text1"/>
+        </w:rPr>
       </w:pPr>
       <w:r>
         <w:rPr>
           <w:i/>
           <w:iCs/>
         </w:rPr>
+        <w:lastRenderedPageBreak/>
         <w:t>Description:</w:t>
       </w:r>
       <w:r>
@@ -2420,17 +2318,171 @@
       </w:r>
       <w:r>
         <w:rPr>
+          <w:color w:val="000000" w:themeColor="text1"/>
+        </w:rPr>
+        <w:t xml:space="preserve">The service allows users to add a medication to a list and set a reminder for when the medication </w:t>
+      </w:r>
+      <w:r>
+        <w:rPr>
+          <w:color w:val="000000" w:themeColor="text1"/>
+        </w:rPr>
+        <w:t>should</w:t>
+      </w:r>
+      <w:r>
+        <w:rPr>
+          <w:color w:val="000000" w:themeColor="text1"/>
+        </w:rPr>
+        <w:t xml:space="preserve"> be taken. It takes user input (when a user adds a</w:t>
+      </w:r>
+      <w:r>
+        <w:rPr>
+          <w:color w:val="000000" w:themeColor="text1"/>
+        </w:rPr>
+        <w:t xml:space="preserve"> new</w:t>
+      </w:r>
+      <w:r>
+        <w:rPr>
+          <w:color w:val="000000" w:themeColor="text1"/>
+        </w:rPr>
+        <w:t xml:space="preserve"> alarm</w:t>
+      </w:r>
+      <w:r>
+        <w:rPr>
+          <w:color w:val="000000" w:themeColor="text1"/>
+        </w:rPr>
+        <w:t>/medication</w:t>
+      </w:r>
+      <w:r>
+        <w:rPr>
+          <w:color w:val="000000" w:themeColor="text1"/>
+        </w:rPr>
+        <w:t xml:space="preserve"> to the list) then contacts the backend to save the new </w:t>
+      </w:r>
+      <w:r>
+        <w:rPr>
+          <w:color w:val="000000" w:themeColor="text1"/>
+        </w:rPr>
+        <w:t>information</w:t>
+      </w:r>
+      <w:r>
+        <w:rPr>
+          <w:color w:val="000000" w:themeColor="text1"/>
+        </w:rPr>
+        <w:t xml:space="preserve"> to the users full list of medications</w:t>
+      </w:r>
+      <w:r>
+        <w:rPr>
+          <w:color w:val="000000" w:themeColor="text1"/>
+        </w:rPr>
+        <w:t>.</w:t>
+      </w:r>
+    </w:p>
+    <w:p>
+      <w:pPr>
+        <w:spacing w:after="0" w:line="240" w:lineRule="auto"/>
+        <w:ind w:left="720"/>
+        <w:rPr>
           <w:color w:val="FF0000"/>
         </w:rPr>
-        <w:t>This service will allow authenticated users to add their medication to a list and set reminders for when they need to take their medicine. It should take user input and when a user adds an alarm to the list it should contact the backend and save it to the users list of current medications. The users’ current medication list should be viewable to those with an admin account.</w:t>
+      </w:pPr>
+    </w:p>
+    <w:p>
+      <w:pPr>
+        <w:pStyle w:val="Heading4"/>
+        <w:spacing w:line="240" w:lineRule="auto"/>
+        <w:ind w:left="0" w:firstLine="720"/>
+        <w:rPr>
+          <w:b w:val="0"/>
+          <w:bCs/>
+        </w:rPr>
+      </w:pPr>
+      <w:r>
+        <w:rPr>
+          <w:b w:val="0"/>
+          <w:bCs/>
+        </w:rPr>
+        <w:t xml:space="preserve">Service name: </w:t>
+      </w:r>
+      <w:r>
+        <w:rPr>
+          <w:b w:val="0"/>
+          <w:bCs/>
+        </w:rPr>
+        <w:tab/>
+      </w:r>
+      <w:r>
+        <w:rPr>
+          <w:b w:val="0"/>
+          <w:bCs/>
+          <w:i w:val="0"/>
+          <w:iCs/>
+        </w:rPr>
+        <w:t>FlutterFire</w:t>
       </w:r>
     </w:p>
     <w:p>
       <w:pPr>
         <w:spacing w:after="0" w:line="240" w:lineRule="auto"/>
-        <w:rPr>
-          <w:b/>
-        </w:rPr>
+      </w:pPr>
+      <w:r>
+        <w:tab/>
+      </w:r>
+      <w:r>
+        <w:rPr>
+          <w:i/>
+          <w:iCs/>
+        </w:rPr>
+        <w:t>Service provided to:</w:t>
+      </w:r>
+      <w:r>
+        <w:t xml:space="preserve"> </w:t>
+      </w:r>
+      <w:r>
+        <w:tab/>
+        <w:t>Firebase</w:t>
+      </w:r>
+    </w:p>
+    <w:p>
+      <w:pPr>
+        <w:spacing w:after="0" w:line="240" w:lineRule="auto"/>
+        <w:ind w:left="720"/>
+        <w:rPr>
+          <w:color w:val="FF0000"/>
+        </w:rPr>
+      </w:pPr>
+      <w:r>
+        <w:rPr>
+          <w:i/>
+          <w:iCs/>
+        </w:rPr>
+        <w:t>Description:</w:t>
+      </w:r>
+      <w:r>
+        <w:t xml:space="preserve"> </w:t>
+      </w:r>
+      <w:r>
+        <w:tab/>
+      </w:r>
+      <w:r>
+        <w:rPr>
+          <w:color w:val="000000" w:themeColor="text1"/>
+        </w:rPr>
+        <w:t>FlutterFire is a group of plug-ins for Flutter that provide connectivity between Flutter applications and Google Firebase backend services. The specific functionalities utilized from Firebase are detailed later.</w:t>
+      </w:r>
+    </w:p>
+    <w:p>
+      <w:pPr>
+        <w:spacing w:after="0" w:line="240" w:lineRule="auto"/>
+        <w:ind w:left="720"/>
+        <w:rPr>
+          <w:color w:val="FF0000"/>
+        </w:rPr>
+      </w:pPr>
+    </w:p>
+    <w:p>
+      <w:pPr>
+        <w:spacing w:after="0" w:line="240" w:lineRule="auto"/>
+        <w:ind w:left="720"/>
       </w:pPr>
     </w:p>
     <w:p>
@@ -2451,14 +2503,6 @@
         </w:rPr>
         <w:t>Services Required:</w:t>
       </w:r>
-      <w:r>
-        <w:rPr>
-          <w:i/>
-          <w:iCs/>
-          <w:u w:val="single"/>
-        </w:rPr>
-        <w:t xml:space="preserve"> </w:t>
-      </w:r>
     </w:p>
     <w:p>
       <w:pPr>
@@ -2472,7 +2516,7 @@
           <w:sz w:val="22"/>
           <w:szCs w:val="22"/>
         </w:rPr>
-        <w:t xml:space="preserve">Flutter, Firebase </w:t>
+        <w:t>Flutter, Firebase, FlutterFire</w:t>
       </w:r>
     </w:p>
     <w:p>
@@ -2520,37 +2564,89 @@
         <w:shd w:val="clear" w:color="auto" w:fill="FFFFFF"/>
         <w:ind w:left="720"/>
         <w:rPr>
-          <w:color w:val="FF0000"/>
+          <w:color w:val="000000" w:themeColor="text1"/>
         </w:rPr>
       </w:pPr>
       <w:r>
         <w:rPr>
           <w:rFonts w:ascii="ArialMT" w:hAnsi="ArialMT"/>
-          <w:color w:val="FF0000"/>
+          <w:color w:val="000000" w:themeColor="text1"/>
           <w:sz w:val="22"/>
           <w:szCs w:val="22"/>
         </w:rPr>
-        <w:t xml:space="preserve">Firebase is a database system developed by Google as well as </w:t>
-      </w:r>
-      <w:proofErr w:type="gramStart"/>
+        <w:t xml:space="preserve">Google Firebase is a backend application development software that provides storage capabilities. To </w:t>
+      </w:r>
       <w:r>
         <w:rPr>
           <w:rFonts w:ascii="ArialMT" w:hAnsi="ArialMT"/>
-          <w:color w:val="FF0000"/>
+          <w:color w:val="000000" w:themeColor="text1"/>
           <w:sz w:val="22"/>
           <w:szCs w:val="22"/>
         </w:rPr>
-        <w:t>Flutter</w:t>
-      </w:r>
-      <w:proofErr w:type="gramEnd"/>
+        <w:t>integrate Firebase with</w:t>
+      </w:r>
       <w:r>
         <w:rPr>
           <w:rFonts w:ascii="ArialMT" w:hAnsi="ArialMT"/>
-          <w:color w:val="FF0000"/>
+          <w:color w:val="000000" w:themeColor="text1"/>
           <w:sz w:val="22"/>
           <w:szCs w:val="22"/>
         </w:rPr>
-        <w:t xml:space="preserve"> so we decided to use them together. The amount of documentation about connectivity between them also helped us. Firebase provides user authentication, NoSQL database, analytics, monitoring functions and so on for almost free. In our use case, we would not need to pay any extra cost for their service. Firebase offers two kinds of databases for customers, which are Realtime Database and Firestore database. </w:t>
+        <w:t xml:space="preserve"> Flutter application</w:t>
+      </w:r>
+      <w:r>
+        <w:rPr>
+          <w:rFonts w:ascii="ArialMT" w:hAnsi="ArialMT"/>
+          <w:color w:val="000000" w:themeColor="text1"/>
+          <w:sz w:val="22"/>
+          <w:szCs w:val="22"/>
+        </w:rPr>
+        <w:t>s</w:t>
+      </w:r>
+      <w:r>
+        <w:rPr>
+          <w:rFonts w:ascii="ArialMT" w:hAnsi="ArialMT"/>
+          <w:color w:val="000000" w:themeColor="text1"/>
+          <w:sz w:val="22"/>
+          <w:szCs w:val="22"/>
+        </w:rPr>
+        <w:t xml:space="preserve">, plugins called FlutterFire </w:t>
+      </w:r>
+      <w:r>
+        <w:rPr>
+          <w:rFonts w:ascii="ArialMT" w:hAnsi="ArialMT"/>
+          <w:color w:val="000000" w:themeColor="text1"/>
+          <w:sz w:val="22"/>
+          <w:szCs w:val="22"/>
+        </w:rPr>
+        <w:t>have been created to easily accomplish this task</w:t>
+      </w:r>
+      <w:r>
+        <w:rPr>
+          <w:rFonts w:ascii="ArialMT" w:hAnsi="ArialMT"/>
+          <w:color w:val="000000" w:themeColor="text1"/>
+          <w:sz w:val="22"/>
+          <w:szCs w:val="22"/>
+        </w:rPr>
+        <w:t xml:space="preserve">. In </w:t>
+      </w:r>
+      <w:r>
+        <w:rPr>
+          <w:rFonts w:ascii="ArialMT" w:hAnsi="ArialMT"/>
+          <w:color w:val="000000" w:themeColor="text1"/>
+          <w:sz w:val="22"/>
+          <w:szCs w:val="22"/>
+        </w:rPr>
+        <w:t>addition</w:t>
+      </w:r>
+      <w:r>
+        <w:rPr>
+          <w:rFonts w:ascii="ArialMT" w:hAnsi="ArialMT"/>
+          <w:color w:val="000000" w:themeColor="text1"/>
+          <w:sz w:val="22"/>
+          <w:szCs w:val="22"/>
+        </w:rPr>
+        <w:t xml:space="preserve"> to storage, Firebase also provides other services such as authentication, usage analytics, and monitoring tools. </w:t>
       </w:r>
     </w:p>
     <w:p>
@@ -2563,11 +2659,7 @@
         <w:spacing w:line="240" w:lineRule="auto"/>
       </w:pPr>
       <w:r>
-        <w:lastRenderedPageBreak/>
-        <w:t>Concepts and Algorithms Generated</w:t>
-      </w:r>
-      <w:r>
-        <w:t xml:space="preserve"> </w:t>
+        <w:t xml:space="preserve">Concepts and Algorithms Generated </w:t>
       </w:r>
     </w:p>
     <w:p>
@@ -2580,7 +2672,7 @@
           <w:bCs/>
           <w:i w:val="0"/>
           <w:iCs/>
-          <w:highlight w:val="yellow"/>
+          <w:color w:val="000000" w:themeColor="text1"/>
         </w:rPr>
       </w:pPr>
       <w:r>
@@ -2589,133 +2681,9 @@
           <w:bCs/>
           <w:i w:val="0"/>
           <w:iCs/>
-          <w:highlight w:val="yellow"/>
-        </w:rPr>
-        <w:t xml:space="preserve">Realtime database </w:t>
-      </w:r>
-      <w:r>
-        <w:rPr>
-          <w:b w:val="0"/>
-          <w:bCs/>
-          <w:i w:val="0"/>
-          <w:iCs/>
-          <w:highlight w:val="yellow"/>
-        </w:rPr>
-        <w:t xml:space="preserve">- </w:t>
-      </w:r>
-      <w:r>
-        <w:rPr>
-          <w:b w:val="0"/>
-          <w:bCs/>
-          <w:i w:val="0"/>
-          <w:iCs/>
-          <w:highlight w:val="yellow"/>
-        </w:rPr>
-        <w:t xml:space="preserve">“The Firebase Realtime Database is a cloud-hosted database. Data is stored as JSON and synchronized in </w:t>
-      </w:r>
-      <w:r>
-        <w:rPr>
-          <w:b w:val="0"/>
-          <w:bCs/>
-          <w:i w:val="0"/>
-          <w:iCs/>
-          <w:highlight w:val="yellow"/>
-        </w:rPr>
-        <w:t>real-time</w:t>
-      </w:r>
-      <w:r>
-        <w:rPr>
-          <w:b w:val="0"/>
-          <w:bCs/>
-          <w:i w:val="0"/>
-          <w:iCs/>
-          <w:highlight w:val="yellow"/>
-        </w:rPr>
-        <w:t xml:space="preserve"> to every connected client. When you build cross-platform apps with our Apple platforms, Android, and JavaScript SDKs, </w:t>
-      </w:r>
-      <w:proofErr w:type="gramStart"/>
-      <w:r>
-        <w:rPr>
-          <w:b w:val="0"/>
-          <w:bCs/>
-          <w:i w:val="0"/>
-          <w:iCs/>
-          <w:highlight w:val="yellow"/>
-        </w:rPr>
-        <w:t>all of</w:t>
-      </w:r>
-      <w:proofErr w:type="gramEnd"/>
-      <w:r>
-        <w:rPr>
-          <w:b w:val="0"/>
-          <w:bCs/>
-          <w:i w:val="0"/>
-          <w:iCs/>
-          <w:highlight w:val="yellow"/>
-        </w:rPr>
-        <w:t xml:space="preserve"> your clients share one Realtime Database instance and automatically receive updates with the newest data.”</w:t>
-      </w:r>
-    </w:p>
-    <w:p>
-      <w:pPr>
-        <w:pStyle w:val="Heading4"/>
-        <w:spacing w:line="240" w:lineRule="auto"/>
-        <w:ind w:left="720"/>
-        <w:rPr>
-          <w:b w:val="0"/>
-          <w:bCs/>
-          <w:i w:val="0"/>
-          <w:iCs/>
-        </w:rPr>
-      </w:pPr>
-      <w:r>
-        <w:rPr>
-          <w:b w:val="0"/>
-          <w:bCs/>
-          <w:i w:val="0"/>
-          <w:iCs/>
-          <w:highlight w:val="yellow"/>
-        </w:rPr>
-        <w:t xml:space="preserve"> </w:t>
-      </w:r>
-      <w:r>
-        <w:rPr>
-          <w:b w:val="0"/>
-          <w:bCs/>
-          <w:i w:val="0"/>
-          <w:iCs/>
-          <w:highlight w:val="yellow"/>
-        </w:rPr>
-        <w:t xml:space="preserve">Firebase Cloud Firestore - “Cloud Firestore is a flexible, scalable database for mobile, web, and server development from Firebase and Google Cloud. Like Firebase Realtime Database, it keeps your data in sync across client apps through </w:t>
-      </w:r>
-      <w:r>
-        <w:rPr>
-          <w:b w:val="0"/>
-          <w:bCs/>
-          <w:i w:val="0"/>
-          <w:iCs/>
-          <w:highlight w:val="yellow"/>
-        </w:rPr>
-        <w:t>real-time</w:t>
-      </w:r>
-      <w:r>
-        <w:rPr>
-          <w:b w:val="0"/>
-          <w:bCs/>
-          <w:i w:val="0"/>
-          <w:iCs/>
-          <w:highlight w:val="yellow"/>
-        </w:rPr>
-        <w:t xml:space="preserve"> listeners and offers offline support for mobile and web so you can build responsive apps that work regardless of network latency or Internet connectivity. Cloud Firestore also offers seamless integration with other Firebase and Google Cloud products, including Cloud Functions.”</w:t>
-      </w:r>
-      <w:r>
-        <w:rPr>
-          <w:b w:val="0"/>
-          <w:bCs/>
-          <w:i w:val="0"/>
-          <w:iCs/>
-        </w:rPr>
-        <w:t xml:space="preserve"> </w:t>
+          <w:color w:val="000000" w:themeColor="text1"/>
+        </w:rPr>
+        <w:t>Cloud Firestore is a NoSQL document database. A document database is different than a relational database in that all information about an object (in this case a resident of the Alliance house) is stored in its own document.</w:t>
       </w:r>
     </w:p>
     <w:p>
@@ -2789,7 +2757,7 @@
           <w:i w:val="0"/>
           <w:iCs/>
         </w:rPr>
-        <w:t>Alarm Widget</w:t>
+        <w:t>Firebase Cloud Firestore</w:t>
       </w:r>
     </w:p>
     <w:p>
@@ -2819,6 +2787,12 @@
         <w:pStyle w:val="NormalWeb"/>
         <w:shd w:val="clear" w:color="auto" w:fill="FFFFFF"/>
         <w:ind w:left="720"/>
+        <w:rPr>
+          <w:rFonts w:ascii="ArialMT" w:hAnsi="ArialMT"/>
+          <w:color w:val="FF0000"/>
+          <w:sz w:val="22"/>
+          <w:szCs w:val="22"/>
+        </w:rPr>
       </w:pPr>
       <w:r>
         <w:rPr>
@@ -2831,81 +2805,172 @@
         <w:t xml:space="preserve"> </w:t>
       </w:r>
       <w:r>
+        <w:rPr>
+          <w:color w:val="FF0000"/>
+        </w:rPr>
         <w:tab/>
       </w:r>
+      <w:r>
+        <w:rPr>
+          <w:rFonts w:ascii="ArialMT" w:hAnsi="ArialMT"/>
+          <w:color w:val="000000" w:themeColor="text1"/>
+          <w:sz w:val="22"/>
+          <w:szCs w:val="22"/>
+        </w:rPr>
+        <w:t>Firebase Cloud Firestore provides a database for the storage of user information, medications, and medication reminders. On login, a user’s locally stored data is synced with the data from Cloud Firestore, and any necessary changes are applied.</w:t>
+      </w:r>
+    </w:p>
+    <w:p>
+      <w:pPr>
+        <w:pStyle w:val="Heading4"/>
+        <w:spacing w:line="240" w:lineRule="auto"/>
+        <w:ind w:left="0" w:firstLine="720"/>
+        <w:rPr>
+          <w:b w:val="0"/>
+          <w:bCs/>
+        </w:rPr>
+      </w:pPr>
+    </w:p>
+    <w:p>
+      <w:pPr>
+        <w:pStyle w:val="Heading4"/>
+        <w:spacing w:line="240" w:lineRule="auto"/>
+        <w:ind w:left="0" w:firstLine="720"/>
+        <w:rPr>
+          <w:b w:val="0"/>
+          <w:bCs/>
+        </w:rPr>
+      </w:pPr>
+      <w:r>
+        <w:rPr>
+          <w:b w:val="0"/>
+          <w:bCs/>
+        </w:rPr>
+        <w:t xml:space="preserve">Service name: </w:t>
+      </w:r>
+      <w:r>
+        <w:rPr>
+          <w:b w:val="0"/>
+          <w:bCs/>
+        </w:rPr>
+        <w:tab/>
+      </w:r>
+      <w:r>
+        <w:rPr>
+          <w:b w:val="0"/>
+          <w:bCs/>
+          <w:i w:val="0"/>
+          <w:iCs/>
+        </w:rPr>
+        <w:t>Firebase Authentication</w:t>
+      </w:r>
+    </w:p>
+    <w:p>
+      <w:pPr>
+        <w:spacing w:after="0" w:line="240" w:lineRule="auto"/>
+      </w:pPr>
+      <w:r>
+        <w:tab/>
+      </w:r>
+      <w:r>
+        <w:rPr>
+          <w:i/>
+          <w:iCs/>
+        </w:rPr>
+        <w:t>Service provided to:</w:t>
+      </w:r>
+      <w:r>
+        <w:t xml:space="preserve"> </w:t>
+      </w:r>
+      <w:r>
+        <w:tab/>
+        <w:t>Flutter</w:t>
+      </w:r>
+    </w:p>
+    <w:p>
+      <w:pPr>
+        <w:pStyle w:val="NormalWeb"/>
+        <w:shd w:val="clear" w:color="auto" w:fill="FFFFFF"/>
+        <w:ind w:left="720"/>
+        <w:rPr>
+          <w:rFonts w:ascii="ArialMT" w:hAnsi="ArialMT"/>
+          <w:color w:val="FF0000"/>
+          <w:sz w:val="22"/>
+          <w:szCs w:val="22"/>
+        </w:rPr>
+      </w:pPr>
+      <w:r>
+        <w:rPr>
+          <w:i/>
+          <w:iCs/>
+        </w:rPr>
+        <w:lastRenderedPageBreak/>
+        <w:t>Description:</w:t>
+      </w:r>
+      <w:r>
+        <w:t xml:space="preserve"> </w:t>
+      </w:r>
+      <w:r>
+        <w:rPr>
+          <w:color w:val="FF0000"/>
+        </w:rPr>
+        <w:tab/>
+      </w:r>
+      <w:r>
+        <w:rPr>
+          <w:rFonts w:ascii="ArialMT" w:hAnsi="ArialMT"/>
+          <w:color w:val="000000" w:themeColor="text1"/>
+          <w:sz w:val="22"/>
+          <w:szCs w:val="22"/>
+        </w:rPr>
+        <w:t>Firebase Authentication allows the addition, authentication, and deletion of users from the application. Users can also choose to reset their password and Firebase Authentication provides the backend services, allowing a user to reset a password through email.</w:t>
+      </w:r>
+    </w:p>
+    <w:p>
+      <w:pPr>
+        <w:spacing w:after="0" w:line="240" w:lineRule="auto"/>
+        <w:ind w:firstLine="720"/>
+        <w:rPr>
+          <w:i/>
+          <w:iCs/>
+          <w:u w:val="single"/>
+        </w:rPr>
+      </w:pPr>
+    </w:p>
+    <w:p>
+      <w:pPr>
+        <w:spacing w:after="0" w:line="240" w:lineRule="auto"/>
+        <w:ind w:firstLine="720"/>
+        <w:rPr>
+          <w:i/>
+          <w:iCs/>
+          <w:u w:val="single"/>
+        </w:rPr>
+      </w:pPr>
+      <w:r>
+        <w:rPr>
+          <w:i/>
+          <w:iCs/>
+          <w:u w:val="single"/>
+        </w:rPr>
+        <w:t>Services Required:</w:t>
+      </w:r>
+    </w:p>
+    <w:p>
+      <w:pPr>
+        <w:pStyle w:val="NormalWeb"/>
+        <w:shd w:val="clear" w:color="auto" w:fill="FFFFFF"/>
+        <w:ind w:firstLine="720"/>
+      </w:pPr>
       <w:r>
         <w:rPr>
           <w:rFonts w:ascii="ArialMT" w:hAnsi="ArialMT"/>
           <w:sz w:val="22"/>
           <w:szCs w:val="22"/>
-          <w:highlight w:val="yellow"/>
-        </w:rPr>
-        <w:t xml:space="preserve">Firebase provides libraries for their service so there is no difficulty to use their databases while we need to set up transitions among screens by ourselves. The login screen calls a function from Firebase Authentication to authenticate users and the register screen lets users to register themselves to the Authentication. The reset password screen and forgot password screen also utilize the Authentication to function their jobs. In the main screen, each user’s alarms are pulled from Cloud Firestore into the home screen by sending the authorized user’s id after checking if he or she exists in the database. In the home screen, the retrieved alarms are ordered by time without accessing the database </w:t>
-      </w:r>
-      <w:proofErr w:type="gramStart"/>
-      <w:r>
-        <w:rPr>
-          <w:rFonts w:ascii="ArialMT" w:hAnsi="ArialMT"/>
-          <w:sz w:val="22"/>
-          <w:szCs w:val="22"/>
-          <w:highlight w:val="yellow"/>
-        </w:rPr>
-        <w:t>any more</w:t>
-      </w:r>
-      <w:proofErr w:type="gramEnd"/>
-      <w:r>
-        <w:rPr>
-          <w:rFonts w:ascii="ArialMT" w:hAnsi="ArialMT"/>
-          <w:sz w:val="22"/>
-          <w:szCs w:val="22"/>
-          <w:highlight w:val="yellow"/>
-        </w:rPr>
-        <w:t>.</w:t>
-      </w:r>
-      <w:r>
-        <w:rPr>
-          <w:rFonts w:ascii="ArialMT" w:hAnsi="ArialMT"/>
-          <w:sz w:val="22"/>
-          <w:szCs w:val="22"/>
-        </w:rPr>
-        <w:t xml:space="preserve"> </w:t>
-      </w:r>
-    </w:p>
-    <w:p>
-      <w:pPr>
-        <w:spacing w:after="0" w:line="240" w:lineRule="auto"/>
-        <w:ind w:firstLine="720"/>
-        <w:rPr>
-          <w:i/>
-          <w:iCs/>
-          <w:u w:val="single"/>
-        </w:rPr>
-      </w:pPr>
-      <w:r>
-        <w:rPr>
-          <w:i/>
-          <w:iCs/>
-          <w:u w:val="single"/>
-        </w:rPr>
-        <w:t>Services Required:</w:t>
-      </w:r>
-    </w:p>
-    <w:p>
-      <w:pPr>
-        <w:pStyle w:val="NormalWeb"/>
-        <w:shd w:val="clear" w:color="auto" w:fill="FFFFFF"/>
-        <w:ind w:firstLine="720"/>
-      </w:pPr>
-      <w:r>
-        <w:rPr>
-          <w:rFonts w:ascii="ArialMT" w:hAnsi="ArialMT"/>
-          <w:sz w:val="22"/>
-          <w:szCs w:val="22"/>
-        </w:rPr>
-        <w:t xml:space="preserve">Flutter, Firebase Authentication, Cloud Firestore </w:t>
-      </w:r>
-    </w:p>
-    <w:p/>
+        </w:rPr>
+        <w:t>Flutter, Firebase Authentication, Cloud Firestore, FlutterFire</w:t>
+      </w:r>
+    </w:p>
     <w:p>
       <w:pPr>
         <w:spacing w:after="144" w:line="240" w:lineRule="auto"/>
@@ -2962,7 +3027,6 @@
       </w:pPr>
       <w:bookmarkStart w:id="13" w:name="_Toc82521042"/>
       <w:r>
-        <w:lastRenderedPageBreak/>
         <w:t>User Interface Design</w:t>
       </w:r>
       <w:bookmarkEnd w:id="13"/>
@@ -3176,6 +3240,7 @@
         <w:spacing w:after="144" w:line="240" w:lineRule="auto"/>
       </w:pPr>
       <w:r>
+        <w:lastRenderedPageBreak/>
         <w:t>For the papers you cite give the authors, the title of the article, the journal name, journal volume number, date of publication and inclusive page numbers. Giving only the URL for the journal is not appropriate. You should use either IEEE or Chicago style formatting for your citations</w:t>
       </w:r>
     </w:p>

</xml_diff>

<commit_message>
Completed the Subsystem Decomposition and Introduction. Also added frontend and backend labels to the block diagram.
</commit_message>
<xml_diff>
--- a/Solution_Approach_Template.docx
+++ b/Solution_Approach_Template.docx
@@ -1694,13 +1694,19 @@
         <w:spacing w:line="240" w:lineRule="auto"/>
       </w:pPr>
       <w:r>
-        <w:t xml:space="preserve">The introduction begins by stating the purpose of the document.  Explain the purpose for providing this design </w:t>
-      </w:r>
-      <w:r>
-        <w:t>document and</w:t>
-      </w:r>
-      <w:r>
-        <w:t xml:space="preserve"> specify the intended audience for it.  If this is a revision of an earlier document, please make sure to summarize what changes have been made during the revision (keep this discussion brief). Then provide a brief description of your project and state your project goal.  </w:t>
+        <w:t>This</w:t>
+      </w:r>
+      <w:r>
+        <w:t xml:space="preserve"> document provide</w:t>
+      </w:r>
+      <w:r>
+        <w:t>s</w:t>
+      </w:r>
+      <w:r>
+        <w:t xml:space="preserve"> details on the structural and technological decisions made in the development of the application.</w:t>
+      </w:r>
+      <w:r>
+        <w:t xml:space="preserve"> The application serves as a medication reminder for residents of the Alliance House, all of whom are people with schizophrenia. Many people with schizophrenia struggle to adhere to their prescribed medications and the goal of this application is to address and work towards providing a solution to that problem.</w:t>
       </w:r>
     </w:p>
     <w:p>
@@ -1802,7 +1808,27 @@
         <w:t>ance with</w:t>
       </w:r>
       <w:r>
-        <w:t xml:space="preserve"> the Client-Server </w:t>
+        <w:t xml:space="preserve"> the </w:t>
+      </w:r>
+      <w:r>
+        <w:rPr>
+          <w:i/>
+          <w:iCs/>
+        </w:rPr>
+        <w:t>Client</w:t>
+      </w:r>
+      <w:r>
+        <w:t>-</w:t>
+      </w:r>
+      <w:r>
+        <w:rPr>
+          <w:i/>
+          <w:iCs/>
+        </w:rPr>
+        <w:t>Server</w:t>
+      </w:r>
+      <w:r>
+        <w:t xml:space="preserve"> </w:t>
       </w:r>
       <w:r>
         <w:t xml:space="preserve">network </w:t>
@@ -1823,7 +1849,24 @@
         <w:t xml:space="preserve"> this application, </w:t>
       </w:r>
       <w:r>
-        <w:t xml:space="preserve">the server </w:t>
+        <w:t xml:space="preserve">the </w:t>
+      </w:r>
+      <w:r>
+        <w:rPr>
+          <w:i/>
+          <w:iCs/>
+        </w:rPr>
+        <w:t>S</w:t>
+      </w:r>
+      <w:r>
+        <w:rPr>
+          <w:i/>
+          <w:iCs/>
+        </w:rPr>
+        <w:t>erver</w:t>
+      </w:r>
+      <w:r>
+        <w:t xml:space="preserve"> </w:t>
       </w:r>
       <w:r>
         <w:t>refers to</w:t>
@@ -1835,7 +1878,24 @@
         <w:t xml:space="preserve">central </w:t>
       </w:r>
       <w:r>
-        <w:t>database and the client refer</w:t>
+        <w:t xml:space="preserve">database and the </w:t>
+      </w:r>
+      <w:r>
+        <w:rPr>
+          <w:i/>
+          <w:iCs/>
+        </w:rPr>
+        <w:t>C</w:t>
+      </w:r>
+      <w:r>
+        <w:rPr>
+          <w:i/>
+          <w:iCs/>
+        </w:rPr>
+        <w:t>lient</w:t>
+      </w:r>
+      <w:r>
+        <w:t xml:space="preserve"> refer</w:t>
       </w:r>
       <w:r>
         <w:t xml:space="preserve">s </w:t>
@@ -1926,57 +1986,536 @@
     </w:p>
     <w:p>
       <w:pPr>
-        <w:pBdr>
-          <w:top w:val="nil"/>
-          <w:left w:val="nil"/>
-          <w:bottom w:val="nil"/>
-          <w:right w:val="nil"/>
-          <w:between w:val="nil"/>
-        </w:pBdr>
         <w:spacing w:after="0" w:line="240" w:lineRule="auto"/>
-        <w:ind w:left="432"/>
-        <w:rPr>
-          <w:color w:val="FF0000"/>
-        </w:rPr>
-      </w:pPr>
-      <w:r>
-        <w:rPr>
-          <w:color w:val="FF0000"/>
-        </w:rPr>
-        <w:t>The Client subsystem is implemented with the Flutter application framework</w:t>
-      </w:r>
-    </w:p>
-    <w:p>
-      <w:pPr>
-        <w:pBdr>
-          <w:top w:val="nil"/>
-          <w:left w:val="nil"/>
-          <w:bottom w:val="nil"/>
-          <w:right w:val="nil"/>
-          <w:between w:val="nil"/>
-        </w:pBdr>
+        <w:ind w:firstLine="432"/>
+        <w:rPr>
+          <w:color w:val="000000" w:themeColor="text1"/>
+        </w:rPr>
+      </w:pPr>
+      <w:r>
+        <w:rPr>
+          <w:color w:val="000000" w:themeColor="text1"/>
+        </w:rPr>
+        <w:t xml:space="preserve">In the application, the </w:t>
+      </w:r>
+      <w:r>
+        <w:rPr>
+          <w:i/>
+          <w:iCs/>
+          <w:color w:val="000000" w:themeColor="text1"/>
+        </w:rPr>
+        <w:t>Client</w:t>
+      </w:r>
+      <w:r>
+        <w:rPr>
+          <w:color w:val="000000" w:themeColor="text1"/>
+        </w:rPr>
+        <w:t xml:space="preserve"> subsystem is implemented with the </w:t>
+      </w:r>
+      <w:r>
+        <w:rPr>
+          <w:color w:val="000000" w:themeColor="text1"/>
+        </w:rPr>
+        <w:t xml:space="preserve">Flutter </w:t>
+      </w:r>
+      <w:r>
+        <w:rPr>
+          <w:color w:val="000000" w:themeColor="text1"/>
+        </w:rPr>
+        <w:t xml:space="preserve">application framework and the </w:t>
+      </w:r>
+      <w:r>
+        <w:rPr>
+          <w:i/>
+          <w:iCs/>
+          <w:color w:val="000000" w:themeColor="text1"/>
+        </w:rPr>
+        <w:t>Server</w:t>
+      </w:r>
+      <w:r>
+        <w:rPr>
+          <w:color w:val="000000" w:themeColor="text1"/>
+        </w:rPr>
+        <w:t xml:space="preserve"> subsystem is implemented with</w:t>
+      </w:r>
+      <w:r>
+        <w:rPr>
+          <w:color w:val="000000" w:themeColor="text1"/>
+        </w:rPr>
+        <w:t xml:space="preserve"> </w:t>
+      </w:r>
+      <w:r>
+        <w:rPr>
+          <w:color w:val="000000" w:themeColor="text1"/>
+        </w:rPr>
+        <w:t xml:space="preserve">Google </w:t>
+      </w:r>
+      <w:r>
+        <w:rPr>
+          <w:color w:val="000000" w:themeColor="text1"/>
+        </w:rPr>
+        <w:t>Firebas</w:t>
+      </w:r>
+      <w:r>
+        <w:rPr>
+          <w:color w:val="000000" w:themeColor="text1"/>
+        </w:rPr>
+        <w:t>e</w:t>
+      </w:r>
+      <w:r>
+        <w:rPr>
+          <w:color w:val="000000" w:themeColor="text1"/>
+        </w:rPr>
+        <w:t xml:space="preserve">. </w:t>
+      </w:r>
+      <w:r>
+        <w:rPr>
+          <w:color w:val="000000" w:themeColor="text1"/>
+        </w:rPr>
+        <w:t xml:space="preserve">These two technological choices were made </w:t>
+      </w:r>
+      <w:r>
+        <w:rPr>
+          <w:color w:val="000000" w:themeColor="text1"/>
+        </w:rPr>
+        <w:t>because</w:t>
+      </w:r>
+      <w:r>
+        <w:rPr>
+          <w:color w:val="000000" w:themeColor="text1"/>
+        </w:rPr>
+        <w:t xml:space="preserve"> both </w:t>
+      </w:r>
+      <w:r>
+        <w:rPr>
+          <w:color w:val="000000" w:themeColor="text1"/>
+        </w:rPr>
+        <w:t xml:space="preserve">Flutter </w:t>
+      </w:r>
+      <w:r>
+        <w:rPr>
+          <w:color w:val="000000" w:themeColor="text1"/>
+        </w:rPr>
+        <w:t>and Firebase are two</w:t>
+      </w:r>
+      <w:r>
+        <w:rPr>
+          <w:color w:val="000000" w:themeColor="text1"/>
+        </w:rPr>
+        <w:t xml:space="preserve"> </w:t>
+      </w:r>
+      <w:r>
+        <w:rPr>
+          <w:color w:val="000000" w:themeColor="text1"/>
+        </w:rPr>
+        <w:t xml:space="preserve">very popular application development tools </w:t>
+      </w:r>
+      <w:r>
+        <w:rPr>
+          <w:color w:val="000000" w:themeColor="text1"/>
+        </w:rPr>
+        <w:t xml:space="preserve">and are often </w:t>
+      </w:r>
+      <w:r>
+        <w:rPr>
+          <w:color w:val="000000" w:themeColor="text1"/>
+        </w:rPr>
+        <w:t>used in conjunction</w:t>
+      </w:r>
+      <w:r>
+        <w:rPr>
+          <w:color w:val="000000" w:themeColor="text1"/>
+        </w:rPr>
+        <w:t>. Since they are so widely used,</w:t>
+      </w:r>
+      <w:r>
+        <w:rPr>
+          <w:color w:val="000000" w:themeColor="text1"/>
+        </w:rPr>
+        <w:t xml:space="preserve"> </w:t>
+      </w:r>
+      <w:r>
+        <w:rPr>
+          <w:color w:val="000000" w:themeColor="text1"/>
+        </w:rPr>
+        <w:t>they are</w:t>
+      </w:r>
+      <w:r>
+        <w:rPr>
+          <w:color w:val="000000" w:themeColor="text1"/>
+        </w:rPr>
+        <w:t xml:space="preserve"> constantly being updated and </w:t>
+      </w:r>
+      <w:r>
+        <w:rPr>
+          <w:color w:val="000000" w:themeColor="text1"/>
+        </w:rPr>
+        <w:t>improved</w:t>
+      </w:r>
+      <w:r>
+        <w:rPr>
+          <w:color w:val="000000" w:themeColor="text1"/>
+        </w:rPr>
+        <w:t xml:space="preserve">. </w:t>
+      </w:r>
+      <w:r>
+        <w:rPr>
+          <w:color w:val="000000" w:themeColor="text1"/>
+        </w:rPr>
+        <w:t>In addition, there is an abundance of online documentation and resources for</w:t>
+      </w:r>
+      <w:r>
+        <w:rPr>
+          <w:color w:val="000000" w:themeColor="text1"/>
+        </w:rPr>
+        <w:t xml:space="preserve"> application</w:t>
+      </w:r>
+      <w:r>
+        <w:rPr>
+          <w:color w:val="000000" w:themeColor="text1"/>
+        </w:rPr>
+        <w:t xml:space="preserve"> development with </w:t>
+      </w:r>
+      <w:r>
+        <w:rPr>
+          <w:color w:val="000000" w:themeColor="text1"/>
+        </w:rPr>
+        <w:t>thes</w:t>
+      </w:r>
+      <w:r>
+        <w:rPr>
+          <w:color w:val="000000" w:themeColor="text1"/>
+        </w:rPr>
+        <w:t>e subsystems.</w:t>
+      </w:r>
+    </w:p>
+    <w:p>
+      <w:pPr>
         <w:spacing w:after="0" w:line="240" w:lineRule="auto"/>
-        <w:ind w:left="432"/>
-        <w:rPr>
-          <w:color w:val="FF0000"/>
-        </w:rPr>
-      </w:pPr>
-      <w:r>
-        <w:rPr>
-          <w:color w:val="FF0000"/>
-        </w:rPr>
-        <w:t xml:space="preserve">The Server subsystem is implemented with Google Firebase. </w:t>
-      </w:r>
-    </w:p>
-    <w:p>
-      <w:pPr>
-        <w:spacing w:after="0" w:line="240" w:lineRule="auto"/>
       </w:pPr>
       <w:r>
         <w:rPr>
           <w:noProof/>
         </w:rPr>
         <w:lastRenderedPageBreak/>
+        <mc:AlternateContent>
+          <mc:Choice Requires="wps">
+            <w:drawing>
+              <wp:anchor distT="0" distB="0" distL="114300" distR="114300" simplePos="0" relativeHeight="251659264" behindDoc="0" locked="0" layoutInCell="1" allowOverlap="1" wp14:anchorId="17C650EC" wp14:editId="17526424">
+                <wp:simplePos x="0" y="0"/>
+                <wp:positionH relativeFrom="column">
+                  <wp:posOffset>3915605</wp:posOffset>
+                </wp:positionH>
+                <wp:positionV relativeFrom="paragraph">
+                  <wp:posOffset>-280770</wp:posOffset>
+                </wp:positionV>
+                <wp:extent cx="20625" cy="4302612"/>
+                <wp:effectExtent l="0" t="0" r="17780" b="15875"/>
+                <wp:wrapNone/>
+                <wp:docPr id="1" name="Straight Connector 1"/>
+                <wp:cNvGraphicFramePr/>
+                <a:graphic xmlns:a="http://schemas.openxmlformats.org/drawingml/2006/main">
+                  <a:graphicData uri="http://schemas.microsoft.com/office/word/2010/wordprocessingShape">
+                    <wps:wsp>
+                      <wps:cNvCnPr/>
+                      <wps:spPr>
+                        <a:xfrm flipH="1">
+                          <a:off x="0" y="0"/>
+                          <a:ext cx="20625" cy="4302612"/>
+                        </a:xfrm>
+                        <a:prstGeom prst="line">
+                          <a:avLst/>
+                        </a:prstGeom>
+                        <a:ln w="9525" cap="flat" cmpd="sng" algn="ctr">
+                          <a:solidFill>
+                            <a:srgbClr val="FF0000"/>
+                          </a:solidFill>
+                          <a:prstDash val="dash"/>
+                          <a:round/>
+                          <a:headEnd type="none" w="med" len="med"/>
+                          <a:tailEnd type="none" w="med" len="med"/>
+                        </a:ln>
+                      </wps:spPr>
+                      <wps:style>
+                        <a:lnRef idx="0">
+                          <a:scrgbClr r="0" g="0" b="0"/>
+                        </a:lnRef>
+                        <a:fillRef idx="0">
+                          <a:scrgbClr r="0" g="0" b="0"/>
+                        </a:fillRef>
+                        <a:effectRef idx="0">
+                          <a:scrgbClr r="0" g="0" b="0"/>
+                        </a:effectRef>
+                        <a:fontRef idx="minor">
+                          <a:schemeClr val="tx1"/>
+                        </a:fontRef>
+                      </wps:style>
+                      <wps:bodyPr/>
+                    </wps:wsp>
+                  </a:graphicData>
+                </a:graphic>
+                <wp14:sizeRelH relativeFrom="margin">
+                  <wp14:pctWidth>0</wp14:pctWidth>
+                </wp14:sizeRelH>
+                <wp14:sizeRelV relativeFrom="margin">
+                  <wp14:pctHeight>0</wp14:pctHeight>
+                </wp14:sizeRelV>
+              </wp:anchor>
+            </w:drawing>
+          </mc:Choice>
+          <mc:Fallback>
+            <w:pict>
+              <v:line w14:anchorId="4DC70F7F" id="Straight Connector 1" o:spid="_x0000_s1026" style="position:absolute;flip:x;z-index:251659264;visibility:visible;mso-wrap-style:square;mso-width-percent:0;mso-height-percent:0;mso-wrap-distance-left:9pt;mso-wrap-distance-top:0;mso-wrap-distance-right:9pt;mso-wrap-distance-bottom:0;mso-position-horizontal:absolute;mso-position-horizontal-relative:text;mso-position-vertical:absolute;mso-position-vertical-relative:text;mso-width-percent:0;mso-height-percent:0;mso-width-relative:margin;mso-height-relative:margin" from="308.3pt,-22.1pt" to="309.9pt,316.7pt" o:gfxdata="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" strokecolor="red">
+                <v:stroke dashstyle="dash"/>
+              </v:line>
+            </w:pict>
+          </mc:Fallback>
+        </mc:AlternateContent>
+      </w:r>
+      <w:r>
+        <w:rPr>
+          <w:noProof/>
+        </w:rPr>
+        <mc:AlternateContent>
+          <mc:Choice Requires="wps">
+            <w:drawing>
+              <wp:anchor distT="0" distB="0" distL="114300" distR="114300" simplePos="0" relativeHeight="251660288" behindDoc="0" locked="0" layoutInCell="1" allowOverlap="1" wp14:anchorId="4F4675D6" wp14:editId="36E3223D">
+                <wp:simplePos x="0" y="0"/>
+                <wp:positionH relativeFrom="column">
+                  <wp:posOffset>3021965</wp:posOffset>
+                </wp:positionH>
+                <wp:positionV relativeFrom="paragraph">
+                  <wp:posOffset>-93878</wp:posOffset>
+                </wp:positionV>
+                <wp:extent cx="807868" cy="266330"/>
+                <wp:effectExtent l="0" t="0" r="0" b="0"/>
+                <wp:wrapNone/>
+                <wp:docPr id="4" name="Text Box 4"/>
+                <wp:cNvGraphicFramePr/>
+                <a:graphic xmlns:a="http://schemas.openxmlformats.org/drawingml/2006/main">
+                  <a:graphicData uri="http://schemas.microsoft.com/office/word/2010/wordprocessingShape">
+                    <wps:wsp>
+                      <wps:cNvSpPr txBox="1"/>
+                      <wps:spPr>
+                        <a:xfrm>
+                          <a:off x="0" y="0"/>
+                          <a:ext cx="807868" cy="266330"/>
+                        </a:xfrm>
+                        <a:prstGeom prst="rect">
+                          <a:avLst/>
+                        </a:prstGeom>
+                        <a:noFill/>
+                        <a:ln>
+                          <a:noFill/>
+                        </a:ln>
+                      </wps:spPr>
+                      <wps:style>
+                        <a:lnRef idx="0">
+                          <a:scrgbClr r="0" g="0" b="0"/>
+                        </a:lnRef>
+                        <a:fillRef idx="0">
+                          <a:scrgbClr r="0" g="0" b="0"/>
+                        </a:fillRef>
+                        <a:effectRef idx="0">
+                          <a:scrgbClr r="0" g="0" b="0"/>
+                        </a:effectRef>
+                        <a:fontRef idx="minor">
+                          <a:schemeClr val="dk1"/>
+                        </a:fontRef>
+                      </wps:style>
+                      <wps:txbx>
+                        <w:txbxContent>
+                          <w:p>
+                            <w:pPr>
+                              <w:rPr>
+                                <w:color w:val="FF0000"/>
+                                <w14:textOutline w14:w="9525" w14:cap="rnd" w14:cmpd="sng" w14:algn="ctr">
+                                  <w14:noFill/>
+                                  <w14:prstDash w14:val="solid"/>
+                                  <w14:bevel/>
+                                </w14:textOutline>
+                              </w:rPr>
+                            </w:pPr>
+                            <w:r>
+                              <w:rPr>
+                                <w:color w:val="FF0000"/>
+                                <w14:textOutline w14:w="9525" w14:cap="rnd" w14:cmpd="sng" w14:algn="ctr">
+                                  <w14:noFill/>
+                                  <w14:prstDash w14:val="solid"/>
+                                  <w14:bevel/>
+                                </w14:textOutline>
+                              </w:rPr>
+                              <w:t>Frontend</w:t>
+                            </w:r>
+                          </w:p>
+                        </w:txbxContent>
+                      </wps:txbx>
+                      <wps:bodyPr rot="0" spcFirstLastPara="0" vertOverflow="overflow" horzOverflow="overflow" vert="horz" wrap="square" lIns="91440" tIns="45720" rIns="91440" bIns="45720" numCol="1" spcCol="0" rtlCol="0" fromWordArt="0" anchor="t" anchorCtr="0" forceAA="0" compatLnSpc="1">
+                        <a:prstTxWarp prst="textNoShape">
+                          <a:avLst/>
+                        </a:prstTxWarp>
+                        <a:noAutofit/>
+                      </wps:bodyPr>
+                    </wps:wsp>
+                  </a:graphicData>
+                </a:graphic>
+                <wp14:sizeRelH relativeFrom="margin">
+                  <wp14:pctWidth>0</wp14:pctWidth>
+                </wp14:sizeRelH>
+              </wp:anchor>
+            </w:drawing>
+          </mc:Choice>
+          <mc:Fallback>
+            <w:pict>
+              <v:shapetype w14:anchorId="4F4675D6" id="_x0000_t202" coordsize="21600,21600" o:spt="202" path="m,l,21600r21600,l21600,xe">
+                <v:stroke joinstyle="miter"/>
+                <v:path gradientshapeok="t" o:connecttype="rect"/>
+              </v:shapetype>
+              <v:shape id="Text Box 4" o:spid="_x0000_s1026" type="#_x0000_t202" style="position:absolute;margin-left:237.95pt;margin-top:-7.4pt;width:63.6pt;height:20.95pt;z-index:251660288;visibility:visible;mso-wrap-style:square;mso-width-percent:0;mso-wrap-distance-left:9pt;mso-wrap-distance-top:0;mso-wrap-distance-right:9pt;mso-wrap-distance-bottom:0;mso-position-horizontal:absolute;mso-position-horizontal-relative:text;mso-position-vertical:absolute;mso-position-vertical-relative:text;mso-width-percent:0;mso-width-relative:margin;v-text-anchor:top" o:gfxdata="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" filled="f" stroked="f">
+                <v:textbox>
+                  <w:txbxContent>
+                    <w:p>
+                      <w:pPr>
+                        <w:rPr>
+                          <w:color w:val="FF0000"/>
+                          <w14:textOutline w14:w="9525" w14:cap="rnd" w14:cmpd="sng" w14:algn="ctr">
+                            <w14:noFill/>
+                            <w14:prstDash w14:val="solid"/>
+                            <w14:bevel/>
+                          </w14:textOutline>
+                        </w:rPr>
+                      </w:pPr>
+                      <w:r>
+                        <w:rPr>
+                          <w:color w:val="FF0000"/>
+                          <w14:textOutline w14:w="9525" w14:cap="rnd" w14:cmpd="sng" w14:algn="ctr">
+                            <w14:noFill/>
+                            <w14:prstDash w14:val="solid"/>
+                            <w14:bevel/>
+                          </w14:textOutline>
+                        </w:rPr>
+                        <w:t>Frontend</w:t>
+                      </w:r>
+                    </w:p>
+                  </w:txbxContent>
+                </v:textbox>
+              </v:shape>
+            </w:pict>
+          </mc:Fallback>
+        </mc:AlternateContent>
+      </w:r>
+      <w:r>
+        <w:rPr>
+          <w:noProof/>
+        </w:rPr>
+        <mc:AlternateContent>
+          <mc:Choice Requires="wps">
+            <w:drawing>
+              <wp:anchor distT="0" distB="0" distL="114300" distR="114300" simplePos="0" relativeHeight="251662336" behindDoc="0" locked="0" layoutInCell="1" allowOverlap="1" wp14:anchorId="32B095FE" wp14:editId="5329B283">
+                <wp:simplePos x="0" y="0"/>
+                <wp:positionH relativeFrom="column">
+                  <wp:posOffset>4061917</wp:posOffset>
+                </wp:positionH>
+                <wp:positionV relativeFrom="paragraph">
+                  <wp:posOffset>-89586</wp:posOffset>
+                </wp:positionV>
+                <wp:extent cx="807868" cy="266330"/>
+                <wp:effectExtent l="0" t="0" r="0" b="0"/>
+                <wp:wrapNone/>
+                <wp:docPr id="5" name="Text Box 5"/>
+                <wp:cNvGraphicFramePr/>
+                <a:graphic xmlns:a="http://schemas.openxmlformats.org/drawingml/2006/main">
+                  <a:graphicData uri="http://schemas.microsoft.com/office/word/2010/wordprocessingShape">
+                    <wps:wsp>
+                      <wps:cNvSpPr txBox="1"/>
+                      <wps:spPr>
+                        <a:xfrm>
+                          <a:off x="0" y="0"/>
+                          <a:ext cx="807868" cy="266330"/>
+                        </a:xfrm>
+                        <a:prstGeom prst="rect">
+                          <a:avLst/>
+                        </a:prstGeom>
+                        <a:noFill/>
+                        <a:ln>
+                          <a:noFill/>
+                        </a:ln>
+                      </wps:spPr>
+                      <wps:style>
+                        <a:lnRef idx="0">
+                          <a:scrgbClr r="0" g="0" b="0"/>
+                        </a:lnRef>
+                        <a:fillRef idx="0">
+                          <a:scrgbClr r="0" g="0" b="0"/>
+                        </a:fillRef>
+                        <a:effectRef idx="0">
+                          <a:scrgbClr r="0" g="0" b="0"/>
+                        </a:effectRef>
+                        <a:fontRef idx="minor">
+                          <a:schemeClr val="dk1"/>
+                        </a:fontRef>
+                      </wps:style>
+                      <wps:txbx>
+                        <w:txbxContent>
+                          <w:p>
+                            <w:pPr>
+                              <w:rPr>
+                                <w:color w:val="FF0000"/>
+                              </w:rPr>
+                            </w:pPr>
+                            <w:r>
+                              <w:rPr>
+                                <w:color w:val="FF0000"/>
+                              </w:rPr>
+                              <w:t>Backend</w:t>
+                            </w:r>
+                          </w:p>
+                        </w:txbxContent>
+                      </wps:txbx>
+                      <wps:bodyPr rot="0" spcFirstLastPara="0" vertOverflow="overflow" horzOverflow="overflow" vert="horz" wrap="square" lIns="91440" tIns="45720" rIns="91440" bIns="45720" numCol="1" spcCol="0" rtlCol="0" fromWordArt="0" anchor="t" anchorCtr="0" forceAA="0" compatLnSpc="1">
+                        <a:prstTxWarp prst="textNoShape">
+                          <a:avLst/>
+                        </a:prstTxWarp>
+                        <a:noAutofit/>
+                      </wps:bodyPr>
+                    </wps:wsp>
+                  </a:graphicData>
+                </a:graphic>
+                <wp14:sizeRelH relativeFrom="margin">
+                  <wp14:pctWidth>0</wp14:pctWidth>
+                </wp14:sizeRelH>
+              </wp:anchor>
+            </w:drawing>
+          </mc:Choice>
+          <mc:Fallback>
+            <w:pict>
+              <v:shape w14:anchorId="32B095FE" id="Text Box 5" o:spid="_x0000_s1027" type="#_x0000_t202" style="position:absolute;margin-left:319.85pt;margin-top:-7.05pt;width:63.6pt;height:20.95pt;z-index:251662336;visibility:visible;mso-wrap-style:square;mso-width-percent:0;mso-wrap-distance-left:9pt;mso-wrap-distance-top:0;mso-wrap-distance-right:9pt;mso-wrap-distance-bottom:0;mso-position-horizontal:absolute;mso-position-horizontal-relative:text;mso-position-vertical:absolute;mso-position-vertical-relative:text;mso-width-percent:0;mso-width-relative:margin;v-text-anchor:top" o:gfxdata="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" filled="f" stroked="f">
+                <v:textbox>
+                  <w:txbxContent>
+                    <w:p>
+                      <w:pPr>
+                        <w:rPr>
+                          <w:color w:val="FF0000"/>
+                        </w:rPr>
+                      </w:pPr>
+                      <w:r>
+                        <w:rPr>
+                          <w:color w:val="FF0000"/>
+                        </w:rPr>
+                        <w:t>Backend</w:t>
+                      </w:r>
+                    </w:p>
+                  </w:txbxContent>
+                </v:textbox>
+              </v:shape>
+            </w:pict>
+          </mc:Fallback>
+        </mc:AlternateContent>
+      </w:r>
+      <w:r>
+        <w:rPr>
+          <w:noProof/>
+        </w:rPr>
         <w:drawing>
           <wp:inline distT="0" distB="0" distL="0" distR="0" wp14:anchorId="7AB04BBD" wp14:editId="58568739">
             <wp:extent cx="5397500" cy="4445000"/>
@@ -5060,7 +5599,6 @@
   <w:style w:type="character" w:default="1" w:styleId="DefaultParagraphFont">
     <w:name w:val="Default Paragraph Font"/>
     <w:uiPriority w:val="1"/>
-    <w:semiHidden/>
     <w:unhideWhenUsed/>
   </w:style>
   <w:style w:type="table" w:default="1" w:styleId="TableNormal">

</xml_diff>

<commit_message>
Added the last section of the document
</commit_message>
<xml_diff>
--- a/Solution_Approach_Template.docx
+++ b/Solution_Approach_Template.docx
@@ -237,192 +237,6 @@
           <w:color w:val="000000"/>
         </w:rPr>
       </w:pPr>
-    </w:p>
-    <w:p>
-      <w:pPr>
-        <w:rPr>
-          <w:color w:val="000000"/>
-        </w:rPr>
-      </w:pPr>
-    </w:p>
-    <w:p>
-      <w:pPr>
-        <w:jc w:val="center"/>
-        <w:rPr>
-          <w:sz w:val="40"/>
-          <w:szCs w:val="40"/>
-        </w:rPr>
-      </w:pPr>
-    </w:p>
-    <w:p>
-      <w:r>
-        <w:rPr>
-          <w:b/>
-        </w:rPr>
-        <w:t>Note</w:t>
-      </w:r>
-      <w:r>
-        <w:t xml:space="preserve">: Recall that this writing assignment says: </w:t>
-      </w:r>
-    </w:p>
-    <w:p>
-      <w:r>
-        <w:t>Length = 5</w:t>
-      </w:r>
-      <w:proofErr w:type="gramStart"/>
-      <w:r>
-        <w:t>+  pages</w:t>
-      </w:r>
-      <w:proofErr w:type="gramEnd"/>
-      <w:r>
-        <w:t xml:space="preserve"> text + appendices as needed. </w:t>
-      </w:r>
-      <w:r>
-        <w:br/>
-      </w:r>
-      <w:r>
-        <w:br/>
-      </w:r>
-      <w:r>
-        <w:rPr>
-          <w:color w:val="000000"/>
-        </w:rPr>
-        <w:t xml:space="preserve">Some materials do not count towards this </w:t>
-      </w:r>
-      <w:proofErr w:type="gramStart"/>
-      <w:r>
-        <w:rPr>
-          <w:color w:val="000000"/>
-        </w:rPr>
-        <w:t>5 page</w:t>
-      </w:r>
-      <w:proofErr w:type="gramEnd"/>
-      <w:r>
-        <w:rPr>
-          <w:color w:val="000000"/>
-        </w:rPr>
-        <w:t xml:space="preserve"> minimum. These excluded parts include:</w:t>
-      </w:r>
-      <w:r>
-        <w:br/>
-      </w:r>
-      <w:r>
-        <w:tab/>
-        <w:t>Cover page</w:t>
-      </w:r>
-      <w:r>
-        <w:br/>
-      </w:r>
-      <w:r>
-        <w:tab/>
-        <w:t>table of contents</w:t>
-      </w:r>
-      <w:r>
-        <w:br/>
-      </w:r>
-      <w:r>
-        <w:tab/>
-        <w:t>pictures</w:t>
-      </w:r>
-      <w:r>
-        <w:br/>
-      </w:r>
-      <w:r>
-        <w:tab/>
-        <w:t>tables</w:t>
-      </w:r>
-      <w:r>
-        <w:br/>
-      </w:r>
-      <w:r>
-        <w:tab/>
-        <w:t>images</w:t>
-      </w:r>
-      <w:r>
-        <w:br/>
-      </w:r>
-      <w:r>
-        <w:tab/>
-        <w:t>diagrams</w:t>
-      </w:r>
-    </w:p>
-    <w:p>
-      <w:r>
-        <w:t>Posted as a single self</w:t>
-      </w:r>
-      <w:r>
-        <w:rPr>
-          <w:rFonts w:ascii="Cambria" w:eastAsia="Cambria" w:hAnsi="Cambria" w:cs="Cambria"/>
-        </w:rPr>
-        <w:t>‐</w:t>
-      </w:r>
-      <w:r>
-        <w:t>contained file (no links to outside resources.)</w:t>
-      </w:r>
-    </w:p>
-    <w:p>
-      <w:r>
-        <w:t>Posted as a PDF file.</w:t>
-      </w:r>
-    </w:p>
-    <w:p>
-      <w:r>
-        <w:t>Typed single</w:t>
-      </w:r>
-      <w:r>
-        <w:rPr>
-          <w:rFonts w:ascii="Cambria" w:eastAsia="Cambria" w:hAnsi="Cambria" w:cs="Cambria"/>
-        </w:rPr>
-        <w:t>‐</w:t>
-      </w:r>
-      <w:r>
-        <w:t>spaced.</w:t>
-      </w:r>
-    </w:p>
-    <w:p>
-      <w:r>
-        <w:t>Typed with black text.</w:t>
-      </w:r>
-    </w:p>
-    <w:p>
-      <w:r>
-        <w:t>Typed with #11 font size.</w:t>
-      </w:r>
-    </w:p>
-    <w:p>
-      <w:r>
-        <w:t>Typed using Arial font.</w:t>
-      </w:r>
-    </w:p>
-    <w:p>
-      <w:r>
-        <w:t xml:space="preserve">Typed with </w:t>
-      </w:r>
-      <w:proofErr w:type="gramStart"/>
-      <w:r>
-        <w:t>one inch</w:t>
-      </w:r>
-      <w:proofErr w:type="gramEnd"/>
-      <w:r>
-        <w:t xml:space="preserve"> margins on sides, top and bottom.</w:t>
-      </w:r>
-    </w:p>
-    <w:p>
-      <w:pPr>
-        <w:rPr>
-          <w:b/>
-          <w:sz w:val="24"/>
-          <w:szCs w:val="24"/>
-          <w:u w:val="single"/>
-        </w:rPr>
-      </w:pPr>
-      <w:r>
-        <w:rPr>
-          <w:b/>
-          <w:u w:val="single"/>
-        </w:rPr>
-        <w:t>(Please erase this page in your final document.)</w:t>
-      </w:r>
     </w:p>
     <w:p>
       <w:pPr>
@@ -2265,7 +2079,7 @@
           </mc:Choice>
           <mc:Fallback>
             <w:pict>
-              <v:line w14:anchorId="4DC70F7F" id="Straight Connector 1" o:spid="_x0000_s1026" style="position:absolute;flip:x;z-index:251659264;visibility:visible;mso-wrap-style:square;mso-width-percent:0;mso-height-percent:0;mso-wrap-distance-left:9pt;mso-wrap-distance-top:0;mso-wrap-distance-right:9pt;mso-wrap-distance-bottom:0;mso-position-horizontal:absolute;mso-position-horizontal-relative:text;mso-position-vertical:absolute;mso-position-vertical-relative:text;mso-width-percent:0;mso-height-percent:0;mso-width-relative:margin;mso-height-relative:margin" from="308.3pt,-22.1pt" to="309.9pt,316.7pt" o:gfxdata="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" strokecolor="red">
+              <v:line w14:anchorId="4DC70F7F" id="Straight Connector 1" o:spid="_x0000_s1026" style="position:absolute;flip:x;z-index:251659264;visibility:visible;mso-wrap-style:square;mso-width-percent:0;mso-height-percent:0;mso-wrap-distance-left:9pt;mso-wrap-distance-top:0;mso-wrap-distance-right:9pt;mso-wrap-distance-bottom:0;mso-position-horizontal:absolute;mso-position-horizontal-relative:text;mso-position-vertical:absolute;mso-position-vertical-relative:text;mso-width-percent:0;mso-height-percent:0;mso-width-relative:margin;mso-height-relative:margin" from="308.3pt,-22.1pt" to="309.9pt,316.7pt" o:gfxdata="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" strokecolor="red">
                 <v:stroke dashstyle="dash"/>
               </v:line>
             </w:pict>
@@ -2371,7 +2185,7 @@
                 <v:stroke joinstyle="miter"/>
                 <v:path gradientshapeok="t" o:connecttype="rect"/>
               </v:shapetype>
-              <v:shape id="Text Box 4" o:spid="_x0000_s1026" type="#_x0000_t202" style="position:absolute;margin-left:237.95pt;margin-top:-7.4pt;width:63.6pt;height:20.95pt;z-index:251660288;visibility:visible;mso-wrap-style:square;mso-width-percent:0;mso-wrap-distance-left:9pt;mso-wrap-distance-top:0;mso-wrap-distance-right:9pt;mso-wrap-distance-bottom:0;mso-position-horizontal:absolute;mso-position-horizontal-relative:text;mso-position-vertical:absolute;mso-position-vertical-relative:text;mso-width-percent:0;mso-width-relative:margin;v-text-anchor:top" o:gfxdata="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" filled="f" stroked="f">
+              <v:shape id="Text Box 4" o:spid="_x0000_s1026" type="#_x0000_t202" style="position:absolute;margin-left:237.95pt;margin-top:-7.4pt;width:63.6pt;height:20.95pt;z-index:251660288;visibility:visible;mso-wrap-style:square;mso-width-percent:0;mso-wrap-distance-left:9pt;mso-wrap-distance-top:0;mso-wrap-distance-right:9pt;mso-wrap-distance-bottom:0;mso-position-horizontal:absolute;mso-position-horizontal-relative:text;mso-position-vertical:absolute;mso-position-vertical-relative:text;mso-width-percent:0;mso-width-relative:margin;v-text-anchor:top" o:gfxdata="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" filled="f" stroked="f">
                 <v:textbox>
                   <w:txbxContent>
                     <w:p>
@@ -2489,7 +2303,7 @@
           </mc:Choice>
           <mc:Fallback>
             <w:pict>
-              <v:shape w14:anchorId="32B095FE" id="Text Box 5" o:spid="_x0000_s1027" type="#_x0000_t202" style="position:absolute;margin-left:319.85pt;margin-top:-7.05pt;width:63.6pt;height:20.95pt;z-index:251662336;visibility:visible;mso-wrap-style:square;mso-width-percent:0;mso-wrap-distance-left:9pt;mso-wrap-distance-top:0;mso-wrap-distance-right:9pt;mso-wrap-distance-bottom:0;mso-position-horizontal:absolute;mso-position-horizontal-relative:text;mso-position-vertical:absolute;mso-position-vertical-relative:text;mso-width-percent:0;mso-width-relative:margin;v-text-anchor:top" o:gfxdata="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" filled="f" stroked="f">
+              <v:shape w14:anchorId="32B095FE" id="Text Box 5" o:spid="_x0000_s1027" type="#_x0000_t202" style="position:absolute;margin-left:319.85pt;margin-top:-7.05pt;width:63.6pt;height:20.95pt;z-index:251662336;visibility:visible;mso-wrap-style:square;mso-width-percent:0;mso-wrap-distance-left:9pt;mso-wrap-distance-top:0;mso-wrap-distance-right:9pt;mso-wrap-distance-bottom:0;mso-position-horizontal:absolute;mso-position-horizontal-relative:text;mso-position-vertical:absolute;mso-position-vertical-relative:text;mso-width-percent:0;mso-width-relative:margin;v-text-anchor:top" o:gfxdata="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" filled="f" stroked="f">
                 <v:textbox>
                   <w:txbxContent>
                     <w:p>
@@ -3578,70 +3392,145 @@
         <w:spacing w:line="240" w:lineRule="auto"/>
       </w:pPr>
       <w:r>
-        <w:t xml:space="preserve">[You may skip this section if your project doesn’t have a GUI component] – but! If the tools </w:t>
-      </w:r>
-      <w:proofErr w:type="gramStart"/>
-      <w:r>
-        <w:t>is</w:t>
-      </w:r>
-      <w:proofErr w:type="gramEnd"/>
-      <w:r>
-        <w:t xml:space="preserve"> ever to be used by humans (even just starting and stopping it), there’s some form of user interface design. It can be very simple, but it does exist. Make sure you document how you expect people to use your product, even if it’s just:</w:t>
-      </w:r>
-    </w:p>
-    <w:p>
-      <w:pPr>
-        <w:numPr>
-          <w:ilvl w:val="0"/>
-          <w:numId w:val="4"/>
-        </w:numPr>
-        <w:spacing w:after="0" w:line="240" w:lineRule="auto"/>
-      </w:pPr>
-      <w:r>
-        <w:t>Installation</w:t>
-      </w:r>
-    </w:p>
-    <w:p>
-      <w:pPr>
-        <w:numPr>
-          <w:ilvl w:val="0"/>
-          <w:numId w:val="4"/>
-        </w:numPr>
-        <w:spacing w:after="0" w:line="240" w:lineRule="auto"/>
-      </w:pPr>
-      <w:r>
-        <w:t>Configuration file edits</w:t>
-      </w:r>
-    </w:p>
-    <w:p>
-      <w:pPr>
-        <w:numPr>
-          <w:ilvl w:val="0"/>
-          <w:numId w:val="4"/>
-        </w:numPr>
+        <w:drawing>
+          <wp:inline distT="0" distB="0" distL="0" distR="0" wp14:anchorId="13C39377" wp14:editId="63885C8E">
+            <wp:extent cx="1770656" cy="3878580"/>
+            <wp:effectExtent l="0" t="0" r="1270" b="7620"/>
+            <wp:docPr id="6" name="Picture 6" descr="Graphical user interface, application&#10;&#10;Description automatically generated"/>
+            <wp:cNvGraphicFramePr>
+              <a:graphicFrameLocks xmlns:a="http://schemas.openxmlformats.org/drawingml/2006/main" noChangeAspect="1"/>
+            </wp:cNvGraphicFramePr>
+            <a:graphic xmlns:a="http://schemas.openxmlformats.org/drawingml/2006/main">
+              <a:graphicData uri="http://schemas.openxmlformats.org/drawingml/2006/picture">
+                <pic:pic xmlns:pic="http://schemas.openxmlformats.org/drawingml/2006/picture">
+                  <pic:nvPicPr>
+                    <pic:cNvPr id="6" name="Picture 6" descr="Graphical user interface, application&#10;&#10;Description automatically generated"/>
+                    <pic:cNvPicPr/>
+                  </pic:nvPicPr>
+                  <pic:blipFill>
+                    <a:blip r:embed="rId9"/>
+                    <a:stretch>
+                      <a:fillRect/>
+                    </a:stretch>
+                  </pic:blipFill>
+                  <pic:spPr>
+                    <a:xfrm>
+                      <a:off x="0" y="0"/>
+                      <a:ext cx="1780067" cy="3899196"/>
+                    </a:xfrm>
+                    <a:prstGeom prst="rect">
+                      <a:avLst/>
+                    </a:prstGeom>
+                  </pic:spPr>
+                </pic:pic>
+              </a:graphicData>
+            </a:graphic>
+          </wp:inline>
+        </w:drawing>
+      </w:r>
+      <w:r>
+        <w:t xml:space="preserve"> </w:t>
+      </w:r>
+      <w:r>
+        <w:drawing>
+          <wp:inline distT="0" distB="0" distL="0" distR="0" wp14:anchorId="6C94EAAB" wp14:editId="7FCA2FC7">
+            <wp:extent cx="1813560" cy="3912399"/>
+            <wp:effectExtent l="0" t="0" r="0" b="0"/>
+            <wp:docPr id="7" name="Picture 7" descr="Table&#10;&#10;Description automatically generated"/>
+            <wp:cNvGraphicFramePr>
+              <a:graphicFrameLocks xmlns:a="http://schemas.openxmlformats.org/drawingml/2006/main" noChangeAspect="1"/>
+            </wp:cNvGraphicFramePr>
+            <a:graphic xmlns:a="http://schemas.openxmlformats.org/drawingml/2006/main">
+              <a:graphicData uri="http://schemas.openxmlformats.org/drawingml/2006/picture">
+                <pic:pic xmlns:pic="http://schemas.openxmlformats.org/drawingml/2006/picture">
+                  <pic:nvPicPr>
+                    <pic:cNvPr id="7" name="Picture 7" descr="Table&#10;&#10;Description automatically generated"/>
+                    <pic:cNvPicPr/>
+                  </pic:nvPicPr>
+                  <pic:blipFill>
+                    <a:blip r:embed="rId10"/>
+                    <a:stretch>
+                      <a:fillRect/>
+                    </a:stretch>
+                  </pic:blipFill>
+                  <pic:spPr>
+                    <a:xfrm>
+                      <a:off x="0" y="0"/>
+                      <a:ext cx="1820077" cy="3926459"/>
+                    </a:xfrm>
+                    <a:prstGeom prst="rect">
+                      <a:avLst/>
+                    </a:prstGeom>
+                  </pic:spPr>
+                </pic:pic>
+              </a:graphicData>
+            </a:graphic>
+          </wp:inline>
+        </w:drawing>
+      </w:r>
+      <w:r>
+        <w:t xml:space="preserve"> </w:t>
+      </w:r>
+      <w:r>
+        <w:drawing>
+          <wp:inline distT="0" distB="0" distL="0" distR="0" wp14:anchorId="5C9DF779" wp14:editId="6F14D59E">
+            <wp:extent cx="1790700" cy="3894602"/>
+            <wp:effectExtent l="0" t="0" r="0" b="0"/>
+            <wp:docPr id="8" name="Picture 8" descr="Table&#10;&#10;Description automatically generated"/>
+            <wp:cNvGraphicFramePr>
+              <a:graphicFrameLocks xmlns:a="http://schemas.openxmlformats.org/drawingml/2006/main" noChangeAspect="1"/>
+            </wp:cNvGraphicFramePr>
+            <a:graphic xmlns:a="http://schemas.openxmlformats.org/drawingml/2006/main">
+              <a:graphicData uri="http://schemas.openxmlformats.org/drawingml/2006/picture">
+                <pic:pic xmlns:pic="http://schemas.openxmlformats.org/drawingml/2006/picture">
+                  <pic:nvPicPr>
+                    <pic:cNvPr id="8" name="Picture 8" descr="Table&#10;&#10;Description automatically generated"/>
+                    <pic:cNvPicPr/>
+                  </pic:nvPicPr>
+                  <pic:blipFill>
+                    <a:blip r:embed="rId11"/>
+                    <a:stretch>
+                      <a:fillRect/>
+                    </a:stretch>
+                  </pic:blipFill>
+                  <pic:spPr>
+                    <a:xfrm>
+                      <a:off x="0" y="0"/>
+                      <a:ext cx="1793263" cy="3900175"/>
+                    </a:xfrm>
+                    <a:prstGeom prst="rect">
+                      <a:avLst/>
+                    </a:prstGeom>
+                  </pic:spPr>
+                </pic:pic>
+              </a:graphicData>
+            </a:graphic>
+          </wp:inline>
+        </w:drawing>
+      </w:r>
+    </w:p>
+    <w:p>
+      <w:pPr>
         <w:spacing w:line="240" w:lineRule="auto"/>
       </w:pPr>
       <w:r>
-        <w:t>Launch daemon by running command [x]</w:t>
-      </w:r>
-    </w:p>
-    <w:p>
-      <w:pPr>
-        <w:spacing w:line="240" w:lineRule="auto"/>
-      </w:pPr>
-      <w:r>
-        <w:t>Provide a detailed description of user interface. The information in this section should be accompanied with proper images showing how exactly you vision the interface to be like (for example mock-ups). Make sure to mention which use cases in your “Requirements Specification” document will utilize these interfaces for user interaction</w:t>
-      </w:r>
-      <w:r>
-        <w:t>.</w:t>
-      </w:r>
-    </w:p>
-    <w:p>
-      <w:pPr>
-        <w:spacing w:line="240" w:lineRule="auto"/>
-      </w:pPr>
-      <w:r>
-        <w:t xml:space="preserve"> </w:t>
+        <w:t xml:space="preserve">In the above screen </w:t>
+      </w:r>
+      <w:r>
+        <w:t>shots</w:t>
+      </w:r>
+      <w:r>
+        <w:t xml:space="preserve"> are rough looks at what the LAMI application will look like; at least the login and beginning pages for both the resident and caretaker.</w:t>
+      </w:r>
+      <w:r>
+        <w:t xml:space="preserve"> For the resident it is the middle picture where it will display the calendar for the week of what they must take and below that, it </w:t>
+      </w:r>
+      <w:r>
+        <w:lastRenderedPageBreak/>
+        <w:t>shows them their daily schedule for medicine. Then for the caretaker screen on the right it shows all the patients accounts and below that it shows the weekly schedule with all the patients appointed medication times.</w:t>
+      </w:r>
+      <w:r>
+        <w:t xml:space="preserve"> For both those screens there is a menu button on the top left which will show setting and for the residents will have a medication tab where they can change times it needs to be taken and change medication. For the caretaker it will show medications used in the house and who is using that medication. Now this is for the application and the website, however the only difference there will be is that the calendar will be bigger to plan out the month of medication.</w:t>
       </w:r>
     </w:p>
     <w:p>
@@ -3663,14 +3552,6 @@
       <w:pPr>
         <w:spacing w:after="144" w:line="240" w:lineRule="auto"/>
       </w:pPr>
-      <w:r>
-        <w:t>Define technical terms used in the document.</w:t>
-      </w:r>
-    </w:p>
-    <w:p>
-      <w:pPr>
-        <w:spacing w:after="144" w:line="240" w:lineRule="auto"/>
-      </w:pPr>
     </w:p>
     <w:p>
       <w:pPr>
@@ -3692,107 +3573,6 @@
     </w:p>
     <w:p>
       <w:pPr>
-        <w:pBdr>
-          <w:top w:val="nil"/>
-          <w:left w:val="nil"/>
-          <w:bottom w:val="nil"/>
-          <w:right w:val="nil"/>
-          <w:between w:val="nil"/>
-        </w:pBdr>
-        <w:spacing w:after="0" w:line="240" w:lineRule="auto"/>
-        <w:rPr>
-          <w:rFonts w:ascii="Courier New" w:eastAsia="Courier New" w:hAnsi="Courier New" w:cs="Courier New"/>
-          <w:sz w:val="20"/>
-          <w:szCs w:val="20"/>
-        </w:rPr>
-      </w:pPr>
-      <w:r>
-        <w:rPr>
-          <w:rFonts w:ascii="Courier New" w:eastAsia="Courier New" w:hAnsi="Courier New" w:cs="Courier New"/>
-          <w:sz w:val="20"/>
-          <w:szCs w:val="20"/>
-        </w:rPr>
-        <w:t>(</w:t>
-      </w:r>
-      <w:proofErr w:type="spellStart"/>
-      <w:r>
-        <w:rPr>
-          <w:rFonts w:ascii="Courier New" w:eastAsia="Courier New" w:hAnsi="Courier New" w:cs="Courier New"/>
-          <w:sz w:val="20"/>
-          <w:szCs w:val="20"/>
-        </w:rPr>
-        <w:t>Dutoit</w:t>
-      </w:r>
-      <w:proofErr w:type="spellEnd"/>
-      <w:r>
-        <w:rPr>
-          <w:rFonts w:ascii="Courier New" w:eastAsia="Courier New" w:hAnsi="Courier New" w:cs="Courier New"/>
-          <w:sz w:val="20"/>
-          <w:szCs w:val="20"/>
-        </w:rPr>
-        <w:t>, 2010)</w:t>
-      </w:r>
-      <w:r>
-        <w:t>, 3</w:t>
-      </w:r>
-      <w:r>
-        <w:rPr>
-          <w:vertAlign w:val="superscript"/>
-        </w:rPr>
-        <w:t>rd</w:t>
-      </w:r>
-      <w:r>
-        <w:t xml:space="preserve"> Edition, by Bernd </w:t>
-      </w:r>
-      <w:proofErr w:type="spellStart"/>
-      <w:r>
-        <w:t>Bruegge</w:t>
-      </w:r>
-      <w:proofErr w:type="spellEnd"/>
-      <w:r>
-        <w:t xml:space="preserve"> and Allen H. </w:t>
-      </w:r>
-      <w:proofErr w:type="spellStart"/>
-      <w:r>
-        <w:t>Dutoit</w:t>
-      </w:r>
-      <w:proofErr w:type="spellEnd"/>
-      <w:r>
-        <w:t>, Prentice Hall, 2010.</w:t>
-      </w:r>
-    </w:p>
-    <w:p>
-      <w:pPr>
-        <w:spacing w:line="240" w:lineRule="auto"/>
-      </w:pPr>
-    </w:p>
-    <w:p>
-      <w:pPr>
-        <w:spacing w:after="144" w:line="240" w:lineRule="auto"/>
-      </w:pPr>
-      <w:r>
-        <w:t xml:space="preserve">Cite your references here. </w:t>
-      </w:r>
-    </w:p>
-    <w:p>
-      <w:pPr>
-        <w:spacing w:after="144" w:line="240" w:lineRule="auto"/>
-      </w:pPr>
-      <w:r>
-        <w:lastRenderedPageBreak/>
-        <w:t>For the papers you cite give the authors, the title of the article, the journal name, journal volume number, date of publication and inclusive page numbers. Giving only the URL for the journal is not appropriate. You should use either IEEE or Chicago style formatting for your citations</w:t>
-      </w:r>
-    </w:p>
-    <w:p>
-      <w:pPr>
-        <w:spacing w:after="144" w:line="240" w:lineRule="auto"/>
-      </w:pPr>
-      <w:r>
-        <w:t>For the websites, give the title, author (if applicable) and the website URL.</w:t>
-      </w:r>
-    </w:p>
-    <w:p>
-      <w:pPr>
         <w:spacing w:after="144" w:line="240" w:lineRule="auto"/>
       </w:pPr>
     </w:p>
@@ -3821,39 +3601,9 @@
       <w:pPr>
         <w:spacing w:after="144" w:line="240" w:lineRule="auto"/>
       </w:pPr>
-      <w:r>
-        <w:t xml:space="preserve">Any larger images, charts, or external materials should be put into appendices. These are attached at the end of the </w:t>
-      </w:r>
-      <w:r>
-        <w:t>document,</w:t>
-      </w:r>
-      <w:r>
-        <w:t xml:space="preserve"> so the main materials are kept closer </w:t>
-      </w:r>
-      <w:proofErr w:type="gramStart"/>
-      <w:r>
-        <w:t>together</w:t>
-      </w:r>
-      <w:proofErr w:type="gramEnd"/>
-      <w:r>
-        <w:t xml:space="preserve"> and the overall flow of the document is preserved. If you include 4 pages of spreadsheets in the middle of a section, it makes it very difficult to track the flow of your presentation. Instead, those sheets go in Appendix [X] and are referred to by the earlier document.</w:t>
-      </w:r>
-    </w:p>
-    <w:p>
-      <w:pPr>
-        <w:spacing w:after="144" w:line="240" w:lineRule="auto"/>
-      </w:pPr>
-      <w:r>
-        <w:t>You may have as many appendices as you need for the document to make sense.</w:t>
-      </w:r>
-    </w:p>
-    <w:p>
-      <w:pPr>
-        <w:spacing w:after="144" w:line="240" w:lineRule="auto"/>
-      </w:pPr>
     </w:p>
     <w:sectPr>
-      <w:footerReference w:type="default" r:id="rId9"/>
+      <w:footerReference w:type="default" r:id="rId12"/>
       <w:pgSz w:w="12240" w:h="15840"/>
       <w:pgMar w:top="1440" w:right="1440" w:bottom="1440" w:left="1440" w:header="0" w:footer="720" w:gutter="0"/>
       <w:pgNumType w:start="0"/>
@@ -5599,6 +5349,7 @@
   <w:style w:type="character" w:default="1" w:styleId="DefaultParagraphFont">
     <w:name w:val="Default Paragraph Font"/>
     <w:uiPriority w:val="1"/>
+    <w:semiHidden/>
     <w:unhideWhenUsed/>
   </w:style>
   <w:style w:type="table" w:default="1" w:styleId="TableNormal">
@@ -5755,6 +5506,50 @@
       <w:ind w:left="720"/>
       <w:contextualSpacing/>
     </w:pPr>
+  </w:style>
+  <w:style w:type="paragraph" w:styleId="Header">
+    <w:name w:val="header"/>
+    <w:basedOn w:val="Normal"/>
+    <w:link w:val="HeaderChar"/>
+    <w:uiPriority w:val="99"/>
+    <w:unhideWhenUsed/>
+    <w:rsid w:val="003155C7"/>
+    <w:pPr>
+      <w:tabs>
+        <w:tab w:val="center" w:pos="4680"/>
+        <w:tab w:val="right" w:pos="9360"/>
+      </w:tabs>
+      <w:spacing w:after="0" w:line="240" w:lineRule="auto"/>
+    </w:pPr>
+  </w:style>
+  <w:style w:type="character" w:customStyle="1" w:styleId="HeaderChar">
+    <w:name w:val="Header Char"/>
+    <w:basedOn w:val="DefaultParagraphFont"/>
+    <w:link w:val="Header"/>
+    <w:uiPriority w:val="99"/>
+    <w:rsid w:val="003155C7"/>
+  </w:style>
+  <w:style w:type="paragraph" w:styleId="Footer">
+    <w:name w:val="footer"/>
+    <w:basedOn w:val="Normal"/>
+    <w:link w:val="FooterChar"/>
+    <w:uiPriority w:val="99"/>
+    <w:unhideWhenUsed/>
+    <w:rsid w:val="003155C7"/>
+    <w:pPr>
+      <w:tabs>
+        <w:tab w:val="center" w:pos="4680"/>
+        <w:tab w:val="right" w:pos="9360"/>
+      </w:tabs>
+      <w:spacing w:after="0" w:line="240" w:lineRule="auto"/>
+    </w:pPr>
+  </w:style>
+  <w:style w:type="character" w:customStyle="1" w:styleId="FooterChar">
+    <w:name w:val="Footer Char"/>
+    <w:basedOn w:val="DefaultParagraphFont"/>
+    <w:link w:val="Footer"/>
+    <w:uiPriority w:val="99"/>
+    <w:rsid w:val="003155C7"/>
   </w:style>
 </w:styles>
 </file>

</xml_diff>

<commit_message>
Added the introduction for the Testing section
</commit_message>
<xml_diff>
--- a/Solution_Approach_Template.docx
+++ b/Solution_Approach_Template.docx
@@ -362,7 +362,7 @@
               <w:rPr>
                 <w:webHidden/>
               </w:rPr>
-              <w:t>3</w:t>
+              <w:t>2</w:t>
             </w:r>
             <w:r>
               <w:rPr>
@@ -433,7 +433,7 @@
               <w:rPr>
                 <w:webHidden/>
               </w:rPr>
-              <w:t>3</w:t>
+              <w:t>2</w:t>
             </w:r>
             <w:r>
               <w:rPr>
@@ -504,7 +504,7 @@
               <w:rPr>
                 <w:webHidden/>
               </w:rPr>
-              <w:t>3</w:t>
+              <w:t>2</w:t>
             </w:r>
             <w:r>
               <w:rPr>
@@ -589,7 +589,7 @@
                 <w:noProof/>
                 <w:webHidden/>
               </w:rPr>
-              <w:t>3</w:t>
+              <w:t>2</w:t>
             </w:r>
             <w:r>
               <w:rPr>
@@ -675,7 +675,7 @@
                 <w:noProof/>
                 <w:webHidden/>
               </w:rPr>
-              <w:t>3</w:t>
+              <w:t>2</w:t>
             </w:r>
             <w:r>
               <w:rPr>
@@ -761,7 +761,7 @@
                 <w:noProof/>
                 <w:webHidden/>
               </w:rPr>
-              <w:t>4</w:t>
+              <w:t>3</w:t>
             </w:r>
             <w:r>
               <w:rPr>
@@ -847,7 +847,7 @@
                 <w:noProof/>
                 <w:webHidden/>
               </w:rPr>
-              <w:t>4</w:t>
+              <w:t>3</w:t>
             </w:r>
             <w:r>
               <w:rPr>
@@ -933,7 +933,7 @@
                 <w:noProof/>
                 <w:webHidden/>
               </w:rPr>
-              <w:t>4</w:t>
+              <w:t>3</w:t>
             </w:r>
             <w:r>
               <w:rPr>
@@ -1019,7 +1019,7 @@
                 <w:noProof/>
                 <w:webHidden/>
               </w:rPr>
-              <w:t>4</w:t>
+              <w:t>3</w:t>
             </w:r>
             <w:r>
               <w:rPr>
@@ -1177,7 +1177,7 @@
               <w:rPr>
                 <w:webHidden/>
               </w:rPr>
-              <w:t>4</w:t>
+              <w:t>5</w:t>
             </w:r>
             <w:r>
               <w:rPr>
@@ -1248,7 +1248,7 @@
               <w:rPr>
                 <w:webHidden/>
               </w:rPr>
-              <w:t>4</w:t>
+              <w:t>5</w:t>
             </w:r>
             <w:r>
               <w:rPr>
@@ -1319,7 +1319,7 @@
               <w:rPr>
                 <w:webHidden/>
               </w:rPr>
-              <w:t>5</w:t>
+              <w:t>6</w:t>
             </w:r>
             <w:r>
               <w:rPr>
@@ -1390,7 +1390,7 @@
               <w:rPr>
                 <w:webHidden/>
               </w:rPr>
-              <w:t>5</w:t>
+              <w:t>6</w:t>
             </w:r>
             <w:r>
               <w:rPr>
@@ -1448,7 +1448,7 @@
               <w:rPr>
                 <w:webHidden/>
               </w:rPr>
-              <w:t>5</w:t>
+              <w:t>6</w:t>
             </w:r>
             <w:r>
               <w:rPr>

</xml_diff>